<commit_message>
Completion of parallelization stage 1
</commit_message>
<xml_diff>
--- a/docs/readme.docx
+++ b/docs/readme.docx
@@ -75,6 +75,20 @@
       </w:r>
       <w:r>
         <w:t>&gt;</w:t>
+      </w:r>
+    </w:p>
+    <w:p>
+      <w:r>
+        <w:t xml:space="preserve">Alternatively, as </w:t>
+      </w:r>
+      <w:r>
+        <w:rPr>
+          <w:highlight w:val="yellow"/>
+        </w:rPr>
+        <w:t>agentpy is not available via conda forge</w:t>
+      </w:r>
+      <w:r>
+        <w:t>, initialise a base conda environment, then install agentpy (pip install agentpy) and netCDF4</w:t>
       </w:r>
     </w:p>
     <w:p/>
@@ -257,7 +271,6 @@
       </w:r>
     </w:p>
     <w:p/>
-    <w:p/>
     <w:p>
       <w:pPr>
         <w:pStyle w:val="Heading2"/>
@@ -981,7 +994,22 @@
     </w:p>
     <w:p>
       <w:r>
-        <w:t>What   : zeroing out for land systems, analogous to CRAFTY's giving in</w:t>
+        <w:t>What   : zeroing out for</w:t>
+      </w:r>
+      <w:r>
+        <w:t xml:space="preserve"> anthropogenic fire regimes</w:t>
+      </w:r>
+      <w:r>
+        <w:t xml:space="preserve">, analogous to CRAFTY's </w:t>
+      </w:r>
+      <w:r>
+        <w:t>“</w:t>
+      </w:r>
+      <w:r>
+        <w:t>giving in</w:t>
+      </w:r>
+      <w:r>
+        <w:t>”</w:t>
       </w:r>
     </w:p>
     <w:p>
@@ -1069,7 +1097,25 @@
     </w:p>
     <w:p>
       <w:r>
-        <w:t>Default: Market influence &gt; 7800 (empirical)</w:t>
+        <w:t>Default: Market influence &gt; 7800 (empirical</w:t>
+      </w:r>
+      <w:r>
+        <w:t>, 95</w:t>
+      </w:r>
+      <w:r>
+        <w:rPr>
+          <w:vertAlign w:val="superscript"/>
+        </w:rPr>
+        <w:t>th</w:t>
+      </w:r>
+      <w:r>
+        <w:t xml:space="preserve"> </w:t>
+      </w:r>
+      <w:r>
+        <w:t>percentile</w:t>
+      </w:r>
+      <w:r>
+        <w:t>)</w:t>
       </w:r>
     </w:p>
     <w:p/>

</xml_diff>

<commit_message>
Updates to readme & delete deprecate test file
</commit_message>
<xml_diff>
--- a/docs/readme.docx
+++ b/docs/readme.docx
@@ -30,15 +30,7 @@
         <w:ind w:left="426"/>
       </w:pPr>
       <w:r>
-        <w:t xml:space="preserve">Download of code is via </w:t>
-      </w:r>
-      <w:proofErr w:type="spellStart"/>
-      <w:r>
-        <w:t>github</w:t>
-      </w:r>
-      <w:proofErr w:type="spellEnd"/>
-      <w:r>
-        <w:t xml:space="preserve">. </w:t>
+        <w:t xml:space="preserve">Download of code is via github. </w:t>
       </w:r>
       <w:hyperlink r:id="rId5" w:history="1">
         <w:r>
@@ -64,39 +56,13 @@
         </w:numPr>
         <w:ind w:left="426"/>
       </w:pPr>
-      <w:proofErr w:type="spellStart"/>
-      <w:r>
-        <w:t>Conda</w:t>
-      </w:r>
-      <w:proofErr w:type="spellEnd"/>
-      <w:r>
-        <w:t xml:space="preserve"> virtual env – setup a virtual environment using </w:t>
-      </w:r>
-      <w:proofErr w:type="spellStart"/>
-      <w:r>
-        <w:t>conda</w:t>
-      </w:r>
-      <w:proofErr w:type="spellEnd"/>
-      <w:r>
-        <w:t xml:space="preserve"> or whatever using the ‘package-</w:t>
-      </w:r>
-      <w:proofErr w:type="spellStart"/>
-      <w:r>
-        <w:t>list.tx</w:t>
-      </w:r>
-      <w:proofErr w:type="spellEnd"/>
-      <w:r>
-        <w:t xml:space="preserve">’ file  </w:t>
-      </w:r>
-    </w:p>
-    <w:p>
-      <w:proofErr w:type="spellStart"/>
-      <w:r>
-        <w:t>conda</w:t>
-      </w:r>
-      <w:proofErr w:type="spellEnd"/>
-      <w:r>
-        <w:t xml:space="preserve"> create --name &lt;</w:t>
+      <w:r>
+        <w:t xml:space="preserve">Conda virtual env – setup a virtual environment using conda or whatever using the ‘package-list.tx’ file  </w:t>
+      </w:r>
+    </w:p>
+    <w:p>
+      <w:r>
+        <w:t>conda create --name &lt;</w:t>
       </w:r>
       <w:r>
         <w:t>WHAM</w:t>
@@ -105,13 +71,8 @@
         <w:t>&gt; --file &lt;</w:t>
       </w:r>
       <w:r>
-        <w:t>package-</w:t>
-      </w:r>
-      <w:proofErr w:type="spellStart"/>
-      <w:r>
-        <w:t>list.tx</w:t>
-      </w:r>
-      <w:proofErr w:type="spellEnd"/>
+        <w:t>package-list.tx</w:t>
+      </w:r>
       <w:r>
         <w:t>&gt;</w:t>
       </w:r>
@@ -120,71 +81,17 @@
       <w:r>
         <w:t xml:space="preserve">Alternatively, as </w:t>
       </w:r>
-      <w:proofErr w:type="spellStart"/>
       <w:r>
         <w:rPr>
           <w:highlight w:val="yellow"/>
         </w:rPr>
-        <w:t>agentpy</w:t>
-      </w:r>
-      <w:proofErr w:type="spellEnd"/>
-      <w:r>
-        <w:rPr>
-          <w:highlight w:val="yellow"/>
-        </w:rPr>
-        <w:t xml:space="preserve"> is not available via </w:t>
-      </w:r>
-      <w:proofErr w:type="spellStart"/>
-      <w:r>
-        <w:rPr>
-          <w:highlight w:val="yellow"/>
-        </w:rPr>
-        <w:t>conda</w:t>
-      </w:r>
-      <w:proofErr w:type="spellEnd"/>
-      <w:r>
-        <w:rPr>
-          <w:highlight w:val="yellow"/>
-        </w:rPr>
-        <w:t xml:space="preserve"> forge</w:t>
-      </w:r>
-      <w:r>
-        <w:t xml:space="preserve">, initialise a base </w:t>
-      </w:r>
-      <w:proofErr w:type="spellStart"/>
-      <w:r>
-        <w:t>conda</w:t>
-      </w:r>
-      <w:proofErr w:type="spellEnd"/>
-      <w:r>
-        <w:t xml:space="preserve"> environment, then install </w:t>
-      </w:r>
-      <w:proofErr w:type="spellStart"/>
-      <w:r>
-        <w:t>agentpy</w:t>
-      </w:r>
-      <w:proofErr w:type="spellEnd"/>
-      <w:r>
-        <w:t xml:space="preserve"> (pip install </w:t>
-      </w:r>
-      <w:proofErr w:type="spellStart"/>
-      <w:r>
-        <w:t>agentpy</w:t>
-      </w:r>
-      <w:proofErr w:type="spellEnd"/>
-      <w:r>
-        <w:t>) and netCDF4</w:t>
-      </w:r>
-      <w:r>
-        <w:t xml:space="preserve"> using </w:t>
-      </w:r>
-      <w:proofErr w:type="spellStart"/>
-      <w:r>
-        <w:t>conda</w:t>
-      </w:r>
-      <w:proofErr w:type="spellEnd"/>
-      <w:r>
-        <w:t xml:space="preserve"> install</w:t>
+        <w:t>agentpy is not available via conda forge</w:t>
+      </w:r>
+      <w:r>
+        <w:t>, initialise a base conda environment, then install agentpy (pip install agentpy) and netCDF4</w:t>
+      </w:r>
+      <w:r>
+        <w:t xml:space="preserve"> using conda install</w:t>
       </w:r>
     </w:p>
     <w:p/>
@@ -198,15 +105,7 @@
         <w:ind w:left="426"/>
       </w:pPr>
       <w:r>
-        <w:t xml:space="preserve">Install the code by navigating to wherever you unzipped the code in </w:t>
-      </w:r>
-      <w:proofErr w:type="spellStart"/>
-      <w:r>
-        <w:t>conda</w:t>
-      </w:r>
-      <w:proofErr w:type="spellEnd"/>
-      <w:r>
-        <w:t xml:space="preserve"> prompt, and type: python setup.py install</w:t>
+        <w:t>Install the code by navigating to wherever you unzipped the code in conda prompt, and type: python setup.py install</w:t>
       </w:r>
     </w:p>
     <w:p/>
@@ -276,15 +175,7 @@
         <w:ind w:left="426"/>
       </w:pPr>
       <w:r>
-        <w:t xml:space="preserve">Download data from </w:t>
-      </w:r>
-      <w:proofErr w:type="spellStart"/>
-      <w:r>
-        <w:t>sharepoint</w:t>
-      </w:r>
-      <w:proofErr w:type="spellEnd"/>
-      <w:r>
-        <w:t xml:space="preserve">: </w:t>
+        <w:t xml:space="preserve">Download data from sharepoint: </w:t>
       </w:r>
       <w:hyperlink r:id="rId7" w:history="1">
         <w:r>
@@ -318,26 +209,7 @@
         </w:numPr>
       </w:pPr>
       <w:r>
-        <w:t>Open the ‘local_load_up.py’ script</w:t>
-      </w:r>
-      <w:r>
-        <w:t xml:space="preserve"> in the </w:t>
-      </w:r>
-      <w:proofErr w:type="spellStart"/>
-      <w:r>
-        <w:t>src</w:t>
-      </w:r>
-      <w:proofErr w:type="spellEnd"/>
-      <w:r>
-        <w:t>/</w:t>
-      </w:r>
-      <w:proofErr w:type="spellStart"/>
-      <w:r>
-        <w:t>data_import</w:t>
-      </w:r>
-      <w:proofErr w:type="spellEnd"/>
-      <w:r>
-        <w:t xml:space="preserve"> directory</w:t>
+        <w:t>Open the ‘local_load_up.py’ script in the src/data_import directory</w:t>
       </w:r>
     </w:p>
     <w:p>
@@ -349,27 +221,7 @@
         </w:numPr>
       </w:pPr>
       <w:r>
-        <w:t>Go to lines 25-26 &amp; s</w:t>
-      </w:r>
-      <w:r>
-        <w:t xml:space="preserve">et the root directory locations for where the </w:t>
-      </w:r>
-      <w:r>
-        <w:t xml:space="preserve">data </w:t>
-      </w:r>
-      <w:r>
-        <w:t>files are stored, and the sub directory for where the map data is stored</w:t>
-      </w:r>
-      <w:r>
-        <w:t xml:space="preserve"> (by default …/</w:t>
-      </w:r>
-      <w:proofErr w:type="spellStart"/>
-      <w:r>
-        <w:t>wham_dynamic</w:t>
-      </w:r>
-      <w:proofErr w:type="spellEnd"/>
-      <w:r>
-        <w:t>)</w:t>
+        <w:t>Go to lines 25-26 &amp; set the root directory locations for where the data files are stored, and the sub directory for where the map data is stored (by default …/wham_dynamic)</w:t>
       </w:r>
     </w:p>
     <w:p>
@@ -425,15 +277,7 @@
         <w:t xml:space="preserve"> &amp; enter</w:t>
       </w:r>
       <w:r>
-        <w:t xml:space="preserve"> ‘</w:t>
-      </w:r>
-      <w:proofErr w:type="spellStart"/>
-      <w:r>
-        <w:t>pytest</w:t>
-      </w:r>
-      <w:proofErr w:type="spellEnd"/>
-      <w:r>
-        <w:t>’</w:t>
+        <w:t xml:space="preserve"> ‘pytest’</w:t>
       </w:r>
     </w:p>
     <w:p>
@@ -502,13 +346,8 @@
         <w:t>. There should be some warning messages about dividing by zero</w:t>
       </w:r>
       <w:r>
-        <w:t xml:space="preserve"> &amp; about </w:t>
-      </w:r>
-      <w:proofErr w:type="spellStart"/>
-      <w:r>
-        <w:t>np.bool</w:t>
-      </w:r>
-      <w:proofErr w:type="spellEnd"/>
+        <w:t xml:space="preserve"> &amp; about np.bool</w:t>
+      </w:r>
       <w:r>
         <w:t xml:space="preserve"> – that is fine</w:t>
       </w:r>
@@ -602,6 +441,9 @@
       </w:pPr>
       <w:r>
         <w:t>Open the instantiate script</w:t>
+      </w:r>
+      <w:r>
+        <w:t xml:space="preserve"> in the model interface folder</w:t>
       </w:r>
     </w:p>
     <w:p>
@@ -722,19 +564,9 @@
             <w:tcW w:w="2122" w:type="dxa"/>
           </w:tcPr>
           <w:p>
-            <w:proofErr w:type="spellStart"/>
-            <w:r>
-              <w:t>Xlen</w:t>
-            </w:r>
-            <w:proofErr w:type="spellEnd"/>
-            <w:r>
-              <w:t xml:space="preserve">, </w:t>
-            </w:r>
-            <w:proofErr w:type="spellStart"/>
-            <w:r>
-              <w:t>ylen</w:t>
-            </w:r>
-            <w:proofErr w:type="spellEnd"/>
+            <w:r>
+              <w:t>Xlen, ylen</w:t>
+            </w:r>
           </w:p>
         </w:tc>
         <w:tc>
@@ -828,11 +660,9 @@
             <w:tcW w:w="2122" w:type="dxa"/>
           </w:tcPr>
           <w:p>
-            <w:proofErr w:type="spellStart"/>
             <w:r>
               <w:t>Fire_types</w:t>
             </w:r>
-            <w:proofErr w:type="spellEnd"/>
           </w:p>
         </w:tc>
         <w:tc>
@@ -902,11 +732,9 @@
             <w:tcW w:w="2122" w:type="dxa"/>
           </w:tcPr>
           <w:p>
-            <w:proofErr w:type="spellStart"/>
             <w:r>
               <w:t>AFT_pars</w:t>
             </w:r>
-            <w:proofErr w:type="spellEnd"/>
           </w:p>
         </w:tc>
         <w:tc>
@@ -925,13 +753,8 @@
           </w:tcPr>
           <w:p>
             <w:r>
-              <w:t xml:space="preserve">Holds AFT, LS, Observer parameters, output of </w:t>
-            </w:r>
-            <w:proofErr w:type="spellStart"/>
-            <w:r>
-              <w:t>local_load_up</w:t>
-            </w:r>
-            <w:proofErr w:type="spellEnd"/>
+              <w:t>Holds AFT, LS, Observer parameters, output of local_load_up</w:t>
+            </w:r>
           </w:p>
         </w:tc>
       </w:tr>
@@ -952,23 +775,7 @@
           </w:tcPr>
           <w:p>
             <w:r>
-              <w:t xml:space="preserve">{str: 3-d masked array (time, </w:t>
-            </w:r>
-            <w:proofErr w:type="spellStart"/>
-            <w:r>
-              <w:t>ylen</w:t>
-            </w:r>
-            <w:proofErr w:type="spellEnd"/>
-            <w:r>
-              <w:t xml:space="preserve">, </w:t>
-            </w:r>
-            <w:proofErr w:type="spellStart"/>
-            <w:r>
-              <w:t>xlen</w:t>
-            </w:r>
-            <w:proofErr w:type="spellEnd"/>
-            <w:r>
-              <w:t>)}</w:t>
+              <w:t>{str: 3-d masked array (time, ylen, xlen)}</w:t>
             </w:r>
           </w:p>
         </w:tc>
@@ -1000,15 +807,7 @@
           </w:tcPr>
           <w:p>
             <w:r>
-              <w:t xml:space="preserve">Dictionary {str: </w:t>
-            </w:r>
-            <w:proofErr w:type="spellStart"/>
-            <w:r>
-              <w:t>numpy</w:t>
-            </w:r>
-            <w:proofErr w:type="spellEnd"/>
-            <w:r>
-              <w:t xml:space="preserve"> array}</w:t>
+              <w:t>Dictionary {str: numpy array}</w:t>
             </w:r>
           </w:p>
         </w:tc>
@@ -1018,15 +817,7 @@
           </w:tcPr>
           <w:p>
             <w:r>
-              <w:t xml:space="preserve">Keys: links seasonality to a managed fire type, must be in </w:t>
-            </w:r>
-            <w:proofErr w:type="spellStart"/>
-            <w:r>
-              <w:t>Fire_types.keys</w:t>
-            </w:r>
-            <w:proofErr w:type="spellEnd"/>
-            <w:r>
-              <w:t>()</w:t>
+              <w:t>Keys: links seasonality to a managed fire type, must be in Fire_types.keys()</w:t>
             </w:r>
             <w:r>
               <w:br/>
@@ -1077,13 +868,8 @@
           </w:tcPr>
           <w:p>
             <w:r>
-              <w:t xml:space="preserve">Timestep, </w:t>
-            </w:r>
-            <w:proofErr w:type="spellStart"/>
-            <w:r>
-              <w:t>end_run</w:t>
-            </w:r>
-            <w:proofErr w:type="spellEnd"/>
+              <w:t>Timestep, end_run</w:t>
+            </w:r>
           </w:p>
         </w:tc>
         <w:tc>
@@ -1336,15 +1122,7 @@
     <w:p/>
     <w:p>
       <w:r>
-        <w:t xml:space="preserve">Dominant </w:t>
-      </w:r>
-      <w:proofErr w:type="spellStart"/>
-      <w:r>
-        <w:t>afr</w:t>
-      </w:r>
-      <w:proofErr w:type="spellEnd"/>
-      <w:r>
-        <w:t xml:space="preserve"> (intensive) threshold</w:t>
+        <w:t>Dominant afr (intensive) threshold</w:t>
       </w:r>
     </w:p>
     <w:p>
@@ -1378,11 +1156,9 @@
     </w:p>
     <w:p/>
     <w:p>
-      <w:proofErr w:type="spellStart"/>
       <w:r>
         <w:t>R_s_c_Positive</w:t>
       </w:r>
-      <w:proofErr w:type="spellEnd"/>
     </w:p>
     <w:p>
       <w:r>
@@ -1396,11 +1172,9 @@
     </w:p>
     <w:p/>
     <w:p>
-      <w:proofErr w:type="spellStart"/>
       <w:r>
         <w:t>HG_Market_constraint</w:t>
       </w:r>
-      <w:proofErr w:type="spellEnd"/>
     </w:p>
     <w:p>
       <w:r>
@@ -1432,11 +1206,9 @@
     </w:p>
     <w:p/>
     <w:p>
-      <w:proofErr w:type="spellStart"/>
       <w:r>
         <w:t>Arson_threshold</w:t>
       </w:r>
-      <w:proofErr w:type="spellEnd"/>
     </w:p>
     <w:p>
       <w:r>
@@ -1477,19 +1249,10 @@
     </w:p>
     <w:p>
       <w:r>
-        <w:t xml:space="preserve">Model outputs included in the reporters argument are stored as a list of dictionaries in </w:t>
-      </w:r>
-      <w:proofErr w:type="spellStart"/>
-      <w:r>
-        <w:t>WHAM.results</w:t>
-      </w:r>
-      <w:proofErr w:type="spellEnd"/>
-      <w:r>
-        <w:t xml:space="preserve">. E.g. to access total Managed fire from year 1 – </w:t>
-      </w:r>
-    </w:p>
-    <w:p>
-      <w:proofErr w:type="spellStart"/>
+        <w:t xml:space="preserve">Model outputs included in the reporters argument are stored as a list of dictionaries in WHAM.results. E.g. to access total Managed fire from year 1 – </w:t>
+      </w:r>
+    </w:p>
+    <w:p>
       <w:r>
         <w:t>W</w:t>
       </w:r>
@@ -1497,19 +1260,7 @@
         <w:t>HA</w:t>
       </w:r>
       <w:r>
-        <w:t>M.results</w:t>
-      </w:r>
-      <w:proofErr w:type="spellEnd"/>
-      <w:r>
-        <w:t>[‘</w:t>
-      </w:r>
-      <w:proofErr w:type="spellStart"/>
-      <w:r>
-        <w:t>Managed_fire</w:t>
-      </w:r>
-      <w:proofErr w:type="spellEnd"/>
-      <w:r>
-        <w:t>’][0][‘Total’]</w:t>
+        <w:t>M.results[‘Managed_fire’][0][‘Total’]</w:t>
       </w:r>
     </w:p>
     <w:p/>
@@ -1527,62 +1278,15 @@
     </w:p>
     <w:p>
       <w:r>
-        <w:t>The ‘basic visualise’ script has a useful ‘</w:t>
-      </w:r>
-      <w:proofErr w:type="spellStart"/>
-      <w:r>
-        <w:t>map_output</w:t>
-      </w:r>
-      <w:proofErr w:type="spellEnd"/>
-      <w:r>
-        <w:t xml:space="preserve">’ function that takes a list input of dimensions </w:t>
-      </w:r>
-      <w:proofErr w:type="spellStart"/>
-      <w:r>
-        <w:t>ylen</w:t>
-      </w:r>
-      <w:proofErr w:type="spellEnd"/>
-      <w:r>
-        <w:t>*</w:t>
-      </w:r>
-      <w:proofErr w:type="spellStart"/>
-      <w:r>
-        <w:t>xlen</w:t>
-      </w:r>
-      <w:proofErr w:type="spellEnd"/>
-      <w:r>
-        <w:t xml:space="preserve"> – so, </w:t>
-      </w:r>
-      <w:proofErr w:type="spellStart"/>
-      <w:r>
-        <w:t>e.g</w:t>
-      </w:r>
-      <w:proofErr w:type="spellEnd"/>
-    </w:p>
-    <w:p>
-      <w:proofErr w:type="spellStart"/>
-      <w:r>
-        <w:t>map_output</w:t>
-      </w:r>
-      <w:proofErr w:type="spellEnd"/>
-      <w:r>
-        <w:t xml:space="preserve">([x[‘Total’] for x in </w:t>
-      </w:r>
-      <w:proofErr w:type="spellStart"/>
-      <w:r>
-        <w:t>WHAM.results</w:t>
-      </w:r>
-      <w:proofErr w:type="spellEnd"/>
-      <w:r>
-        <w:t>[‘</w:t>
-      </w:r>
-      <w:proofErr w:type="spellStart"/>
-      <w:r>
-        <w:t>Managed_fire</w:t>
-      </w:r>
-      <w:proofErr w:type="spellEnd"/>
-      <w:r>
-        <w:t>’]])</w:t>
+        <w:t>The ‘basic visualise’ script has a useful ‘map_output’ function that takes a list input of dimensions ylen*xlen – so, e.g</w:t>
+      </w:r>
+    </w:p>
+    <w:p>
+      <w:r>
+        <w:t xml:space="preserve">map_output([x[‘Total’] for x in </w:t>
+      </w:r>
+      <w:r>
+        <w:t>WHAM.results[‘Managed_fire’]])</w:t>
       </w:r>
     </w:p>
     <w:p/>
@@ -1600,15 +1304,7 @@
     </w:p>
     <w:p>
       <w:r>
-        <w:t xml:space="preserve">The </w:t>
-      </w:r>
-      <w:proofErr w:type="spellStart"/>
-      <w:r>
-        <w:t>ncdfwriter</w:t>
-      </w:r>
-      <w:proofErr w:type="spellEnd"/>
-      <w:r>
-        <w:t xml:space="preserve"> script can be used to write out files</w:t>
+        <w:t>The ncdfwriter script can be used to write out files</w:t>
       </w:r>
     </w:p>
     <w:p/>

</xml_diff>

<commit_message>
Calculate ignition numbers for managed fire
</commit_message>
<xml_diff>
--- a/docs/readme.docx
+++ b/docs/readme.docx
@@ -30,7 +30,15 @@
         <w:ind w:left="426"/>
       </w:pPr>
       <w:r>
-        <w:t xml:space="preserve">Download of code is via github. </w:t>
+        <w:t xml:space="preserve">Download of code is via </w:t>
+      </w:r>
+      <w:proofErr w:type="spellStart"/>
+      <w:r>
+        <w:t>github</w:t>
+      </w:r>
+      <w:proofErr w:type="spellEnd"/>
+      <w:r>
+        <w:t xml:space="preserve">. </w:t>
       </w:r>
       <w:hyperlink r:id="rId5" w:history="1">
         <w:r>
@@ -56,13 +64,41 @@
         </w:numPr>
         <w:ind w:left="426"/>
       </w:pPr>
-      <w:r>
-        <w:t xml:space="preserve">Conda virtual env – setup a virtual environment using conda or whatever using the ‘package-list.tx’ file  </w:t>
-      </w:r>
-    </w:p>
-    <w:p>
-      <w:r>
-        <w:t>conda create --name &lt;</w:t>
+      <w:proofErr w:type="spellStart"/>
+      <w:r>
+        <w:t>Conda</w:t>
+      </w:r>
+      <w:proofErr w:type="spellEnd"/>
+      <w:r>
+        <w:t xml:space="preserve"> virtual env – setup a virtual environment using </w:t>
+      </w:r>
+      <w:proofErr w:type="spellStart"/>
+      <w:r>
+        <w:t>conda</w:t>
+      </w:r>
+      <w:proofErr w:type="spellEnd"/>
+      <w:r>
+        <w:t xml:space="preserve"> or whatever using the ‘package-</w:t>
+      </w:r>
+      <w:proofErr w:type="spellStart"/>
+      <w:proofErr w:type="gramStart"/>
+      <w:r>
+        <w:t>list.tx</w:t>
+      </w:r>
+      <w:proofErr w:type="spellEnd"/>
+      <w:proofErr w:type="gramEnd"/>
+      <w:r>
+        <w:t xml:space="preserve">’ file  </w:t>
+      </w:r>
+    </w:p>
+    <w:p>
+      <w:proofErr w:type="spellStart"/>
+      <w:r>
+        <w:t>conda</w:t>
+      </w:r>
+      <w:proofErr w:type="spellEnd"/>
+      <w:r>
+        <w:t xml:space="preserve"> create --name &lt;</w:t>
       </w:r>
       <w:r>
         <w:t>WHAM</w:t>
@@ -71,8 +107,15 @@
         <w:t>&gt; --file &lt;</w:t>
       </w:r>
       <w:r>
-        <w:t>package-list.tx</w:t>
-      </w:r>
+        <w:t>package-</w:t>
+      </w:r>
+      <w:proofErr w:type="spellStart"/>
+      <w:proofErr w:type="gramStart"/>
+      <w:r>
+        <w:t>list.tx</w:t>
+      </w:r>
+      <w:proofErr w:type="spellEnd"/>
+      <w:proofErr w:type="gramEnd"/>
       <w:r>
         <w:t>&gt;</w:t>
       </w:r>
@@ -81,17 +124,71 @@
       <w:r>
         <w:t xml:space="preserve">Alternatively, as </w:t>
       </w:r>
+      <w:proofErr w:type="spellStart"/>
       <w:r>
         <w:rPr>
           <w:highlight w:val="yellow"/>
         </w:rPr>
-        <w:t>agentpy is not available via conda forge</w:t>
-      </w:r>
-      <w:r>
-        <w:t>, initialise a base conda environment, then install agentpy (pip install agentpy) and netCDF4</w:t>
-      </w:r>
-      <w:r>
-        <w:t xml:space="preserve"> using conda install</w:t>
+        <w:t>agentpy</w:t>
+      </w:r>
+      <w:proofErr w:type="spellEnd"/>
+      <w:r>
+        <w:rPr>
+          <w:highlight w:val="yellow"/>
+        </w:rPr>
+        <w:t xml:space="preserve"> is not available via </w:t>
+      </w:r>
+      <w:proofErr w:type="spellStart"/>
+      <w:r>
+        <w:rPr>
+          <w:highlight w:val="yellow"/>
+        </w:rPr>
+        <w:t>conda</w:t>
+      </w:r>
+      <w:proofErr w:type="spellEnd"/>
+      <w:r>
+        <w:rPr>
+          <w:highlight w:val="yellow"/>
+        </w:rPr>
+        <w:t xml:space="preserve"> forge</w:t>
+      </w:r>
+      <w:r>
+        <w:t xml:space="preserve">, initialise a base </w:t>
+      </w:r>
+      <w:proofErr w:type="spellStart"/>
+      <w:r>
+        <w:t>conda</w:t>
+      </w:r>
+      <w:proofErr w:type="spellEnd"/>
+      <w:r>
+        <w:t xml:space="preserve"> environment, then install </w:t>
+      </w:r>
+      <w:proofErr w:type="spellStart"/>
+      <w:r>
+        <w:t>agentpy</w:t>
+      </w:r>
+      <w:proofErr w:type="spellEnd"/>
+      <w:r>
+        <w:t xml:space="preserve"> (pip install </w:t>
+      </w:r>
+      <w:proofErr w:type="spellStart"/>
+      <w:r>
+        <w:t>agentpy</w:t>
+      </w:r>
+      <w:proofErr w:type="spellEnd"/>
+      <w:r>
+        <w:t>) and netCDF4</w:t>
+      </w:r>
+      <w:r>
+        <w:t xml:space="preserve"> using </w:t>
+      </w:r>
+      <w:proofErr w:type="spellStart"/>
+      <w:r>
+        <w:t>conda</w:t>
+      </w:r>
+      <w:proofErr w:type="spellEnd"/>
+      <w:r>
+        <w:t xml:space="preserve"> install</w:t>
       </w:r>
     </w:p>
     <w:p/>
@@ -105,7 +202,15 @@
         <w:ind w:left="426"/>
       </w:pPr>
       <w:r>
-        <w:t>Install the code by navigating to wherever you unzipped the code in conda prompt, and type: python setup.py install</w:t>
+        <w:t xml:space="preserve">Install the code by navigating to wherever you unzipped the code in </w:t>
+      </w:r>
+      <w:proofErr w:type="spellStart"/>
+      <w:r>
+        <w:t>conda</w:t>
+      </w:r>
+      <w:proofErr w:type="spellEnd"/>
+      <w:r>
+        <w:t xml:space="preserve"> prompt, and type: python setup.py install</w:t>
       </w:r>
     </w:p>
     <w:p/>
@@ -175,7 +280,15 @@
         <w:ind w:left="426"/>
       </w:pPr>
       <w:r>
-        <w:t xml:space="preserve">Download data from sharepoint: </w:t>
+        <w:t xml:space="preserve">Download data from </w:t>
+      </w:r>
+      <w:proofErr w:type="spellStart"/>
+      <w:r>
+        <w:t>sharepoint</w:t>
+      </w:r>
+      <w:proofErr w:type="spellEnd"/>
+      <w:r>
+        <w:t xml:space="preserve">: </w:t>
       </w:r>
       <w:hyperlink r:id="rId7" w:history="1">
         <w:r>
@@ -209,7 +322,23 @@
         </w:numPr>
       </w:pPr>
       <w:r>
-        <w:t>Open the ‘local_load_up.py’ script in the src/data_import directory</w:t>
+        <w:t xml:space="preserve">Open the ‘local_load_up.py’ script in the </w:t>
+      </w:r>
+      <w:proofErr w:type="spellStart"/>
+      <w:r>
+        <w:t>src</w:t>
+      </w:r>
+      <w:proofErr w:type="spellEnd"/>
+      <w:r>
+        <w:t>/</w:t>
+      </w:r>
+      <w:proofErr w:type="spellStart"/>
+      <w:r>
+        <w:t>data_import</w:t>
+      </w:r>
+      <w:proofErr w:type="spellEnd"/>
+      <w:r>
+        <w:t xml:space="preserve"> directory</w:t>
       </w:r>
     </w:p>
     <w:p>
@@ -221,7 +350,15 @@
         </w:numPr>
       </w:pPr>
       <w:r>
-        <w:t>Go to lines 25-26 &amp; set the root directory locations for where the data files are stored, and the sub directory for where the map data is stored (by default …/wham_dynamic)</w:t>
+        <w:t>Go to lines 25-26 &amp; set the root directory locations for where the data files are stored, and the sub directory for where the map data is stored (by default …/</w:t>
+      </w:r>
+      <w:proofErr w:type="spellStart"/>
+      <w:r>
+        <w:t>wham_dynamic</w:t>
+      </w:r>
+      <w:proofErr w:type="spellEnd"/>
+      <w:r>
+        <w:t>)</w:t>
       </w:r>
     </w:p>
     <w:p>
@@ -268,7 +405,15 @@
         <w:t>e</w:t>
       </w:r>
       <w:r>
-        <w:t xml:space="preserve"> to wham/tests and just typ</w:t>
+        <w:t xml:space="preserve"> to wham/</w:t>
+      </w:r>
+      <w:proofErr w:type="gramStart"/>
+      <w:r>
+        <w:t>tests</w:t>
+      </w:r>
+      <w:proofErr w:type="gramEnd"/>
+      <w:r>
+        <w:t xml:space="preserve"> and just typ</w:t>
       </w:r>
       <w:r>
         <w:t>e</w:t>
@@ -277,7 +422,15 @@
         <w:t xml:space="preserve"> &amp; enter</w:t>
       </w:r>
       <w:r>
-        <w:t xml:space="preserve"> ‘pytest’</w:t>
+        <w:t xml:space="preserve"> ‘</w:t>
+      </w:r>
+      <w:proofErr w:type="spellStart"/>
+      <w:r>
+        <w:t>pytest</w:t>
+      </w:r>
+      <w:proofErr w:type="spellEnd"/>
+      <w:r>
+        <w:t>’</w:t>
       </w:r>
     </w:p>
     <w:p>
@@ -346,8 +499,15 @@
         <w:t>. There should be some warning messages about dividing by zero</w:t>
       </w:r>
       <w:r>
-        <w:t xml:space="preserve"> &amp; about np.bool</w:t>
-      </w:r>
+        <w:t xml:space="preserve"> &amp; about </w:t>
+      </w:r>
+      <w:proofErr w:type="spellStart"/>
+      <w:proofErr w:type="gramStart"/>
+      <w:r>
+        <w:t>np.bool</w:t>
+      </w:r>
+      <w:proofErr w:type="spellEnd"/>
+      <w:proofErr w:type="gramEnd"/>
       <w:r>
         <w:t xml:space="preserve"> – that is fine</w:t>
       </w:r>
@@ -441,9 +601,6 @@
       </w:pPr>
       <w:r>
         <w:t>Open the instantiate script</w:t>
-      </w:r>
-      <w:r>
-        <w:t xml:space="preserve"> in the model interface folder</w:t>
       </w:r>
     </w:p>
     <w:p>
@@ -564,9 +721,19 @@
             <w:tcW w:w="2122" w:type="dxa"/>
           </w:tcPr>
           <w:p>
-            <w:r>
-              <w:t>Xlen, ylen</w:t>
-            </w:r>
+            <w:proofErr w:type="spellStart"/>
+            <w:r>
+              <w:t>Xlen</w:t>
+            </w:r>
+            <w:proofErr w:type="spellEnd"/>
+            <w:r>
+              <w:t xml:space="preserve">, </w:t>
+            </w:r>
+            <w:proofErr w:type="spellStart"/>
+            <w:r>
+              <w:t>ylen</w:t>
+            </w:r>
+            <w:proofErr w:type="spellEnd"/>
           </w:p>
         </w:tc>
         <w:tc>
@@ -660,9 +827,11 @@
             <w:tcW w:w="2122" w:type="dxa"/>
           </w:tcPr>
           <w:p>
+            <w:proofErr w:type="spellStart"/>
             <w:r>
               <w:t>Fire_types</w:t>
             </w:r>
+            <w:proofErr w:type="spellEnd"/>
           </w:p>
         </w:tc>
         <w:tc>
@@ -732,9 +901,11 @@
             <w:tcW w:w="2122" w:type="dxa"/>
           </w:tcPr>
           <w:p>
+            <w:proofErr w:type="spellStart"/>
             <w:r>
               <w:t>AFT_pars</w:t>
             </w:r>
+            <w:proofErr w:type="spellEnd"/>
           </w:p>
         </w:tc>
         <w:tc>
@@ -753,8 +924,13 @@
           </w:tcPr>
           <w:p>
             <w:r>
-              <w:t>Holds AFT, LS, Observer parameters, output of local_load_up</w:t>
-            </w:r>
+              <w:t xml:space="preserve">Holds AFT, LS, Observer parameters, output of </w:t>
+            </w:r>
+            <w:proofErr w:type="spellStart"/>
+            <w:r>
+              <w:t>local_load_up</w:t>
+            </w:r>
+            <w:proofErr w:type="spellEnd"/>
           </w:p>
         </w:tc>
       </w:tr>
@@ -775,7 +951,23 @@
           </w:tcPr>
           <w:p>
             <w:r>
-              <w:t>{str: 3-d masked array (time, ylen, xlen)}</w:t>
+              <w:t xml:space="preserve">{str: 3-d masked array (time, </w:t>
+            </w:r>
+            <w:proofErr w:type="spellStart"/>
+            <w:r>
+              <w:t>ylen</w:t>
+            </w:r>
+            <w:proofErr w:type="spellEnd"/>
+            <w:r>
+              <w:t xml:space="preserve">, </w:t>
+            </w:r>
+            <w:proofErr w:type="spellStart"/>
+            <w:r>
+              <w:t>xlen</w:t>
+            </w:r>
+            <w:proofErr w:type="spellEnd"/>
+            <w:r>
+              <w:t>)}</w:t>
             </w:r>
           </w:p>
         </w:tc>
@@ -807,7 +999,15 @@
           </w:tcPr>
           <w:p>
             <w:r>
-              <w:t>Dictionary {str: numpy array}</w:t>
+              <w:t xml:space="preserve">Dictionary {str: </w:t>
+            </w:r>
+            <w:proofErr w:type="spellStart"/>
+            <w:r>
+              <w:t>numpy</w:t>
+            </w:r>
+            <w:proofErr w:type="spellEnd"/>
+            <w:r>
+              <w:t xml:space="preserve"> array}</w:t>
             </w:r>
           </w:p>
         </w:tc>
@@ -817,7 +1017,20 @@
           </w:tcPr>
           <w:p>
             <w:r>
-              <w:t>Keys: links seasonality to a managed fire type, must be in Fire_types.keys()</w:t>
+              <w:t xml:space="preserve">Keys: links seasonality to a managed fire type, must be in </w:t>
+            </w:r>
+            <w:proofErr w:type="spellStart"/>
+            <w:r>
+              <w:t>Fire_</w:t>
+            </w:r>
+            <w:proofErr w:type="gramStart"/>
+            <w:r>
+              <w:t>types.keys</w:t>
+            </w:r>
+            <w:proofErr w:type="spellEnd"/>
+            <w:proofErr w:type="gramEnd"/>
+            <w:r>
+              <w:t>()</w:t>
             </w:r>
             <w:r>
               <w:br/>
@@ -868,8 +1081,13 @@
           </w:tcPr>
           <w:p>
             <w:r>
-              <w:t>Timestep, end_run</w:t>
-            </w:r>
+              <w:t xml:space="preserve">Timestep, </w:t>
+            </w:r>
+            <w:proofErr w:type="spellStart"/>
+            <w:r>
+              <w:t>end_run</w:t>
+            </w:r>
+            <w:proofErr w:type="spellEnd"/>
           </w:p>
         </w:tc>
         <w:tc>
@@ -1080,7 +1298,15 @@
     </w:p>
     <w:p>
       <w:r>
-        <w:t>What   : zeroing out for</w:t>
+        <w:t xml:space="preserve">What </w:t>
+      </w:r>
+      <w:proofErr w:type="gramStart"/>
+      <w:r>
+        <w:t xml:space="preserve">  :</w:t>
+      </w:r>
+      <w:proofErr w:type="gramEnd"/>
+      <w:r>
+        <w:t xml:space="preserve"> zeroing out for</w:t>
       </w:r>
       <w:r>
         <w:t xml:space="preserve"> anthropogenic fire regimes</w:t>
@@ -1111,7 +1337,15 @@
     </w:p>
     <w:p>
       <w:r>
-        <w:t>What   : Value above which bare soil constraint on fire is applied</w:t>
+        <w:t xml:space="preserve">What </w:t>
+      </w:r>
+      <w:proofErr w:type="gramStart"/>
+      <w:r>
+        <w:t xml:space="preserve">  :</w:t>
+      </w:r>
+      <w:proofErr w:type="gramEnd"/>
+      <w:r>
+        <w:t xml:space="preserve"> Value above which bare soil constraint on fire is applied</w:t>
       </w:r>
     </w:p>
     <w:p>
@@ -1122,12 +1356,28 @@
     <w:p/>
     <w:p>
       <w:r>
-        <w:t>Dominant afr (intensive) threshold</w:t>
-      </w:r>
-    </w:p>
-    <w:p>
-      <w:r>
-        <w:t>What   : Value of intensive AFR above which fire exclusionary constraint kicks in</w:t>
+        <w:t xml:space="preserve">Dominant </w:t>
+      </w:r>
+      <w:proofErr w:type="spellStart"/>
+      <w:r>
+        <w:t>afr</w:t>
+      </w:r>
+      <w:proofErr w:type="spellEnd"/>
+      <w:r>
+        <w:t xml:space="preserve"> (intensive) threshold</w:t>
+      </w:r>
+    </w:p>
+    <w:p>
+      <w:r>
+        <w:t xml:space="preserve">What </w:t>
+      </w:r>
+      <w:proofErr w:type="gramStart"/>
+      <w:r>
+        <w:t xml:space="preserve">  :</w:t>
+      </w:r>
+      <w:proofErr w:type="gramEnd"/>
+      <w:r>
+        <w:t xml:space="preserve"> Value of intensive AFR above which fire exclusionary constraint kicks in</w:t>
       </w:r>
     </w:p>
     <w:p>
@@ -1143,7 +1393,15 @@
     </w:p>
     <w:p>
       <w:r>
-        <w:t>What   : should rangeland fire be impacted by the degree of stocking rate</w:t>
+        <w:t xml:space="preserve">What </w:t>
+      </w:r>
+      <w:proofErr w:type="gramStart"/>
+      <w:r>
+        <w:t xml:space="preserve">  :</w:t>
+      </w:r>
+      <w:proofErr w:type="gramEnd"/>
+      <w:r>
+        <w:t xml:space="preserve"> should rangeland fire be impacted by the degree of stocking rate</w:t>
       </w:r>
       <w:r>
         <w:t>?</w:t>
@@ -1156,13 +1414,23 @@
     </w:p>
     <w:p/>
     <w:p>
+      <w:proofErr w:type="spellStart"/>
       <w:r>
         <w:t>R_s_c_Positive</w:t>
       </w:r>
-    </w:p>
-    <w:p>
-      <w:r>
-        <w:t>What   : should rangeland stocking also be able to increase fire (overstocking)?</w:t>
+      <w:proofErr w:type="spellEnd"/>
+    </w:p>
+    <w:p>
+      <w:r>
+        <w:t xml:space="preserve">What </w:t>
+      </w:r>
+      <w:proofErr w:type="gramStart"/>
+      <w:r>
+        <w:t xml:space="preserve">  :</w:t>
+      </w:r>
+      <w:proofErr w:type="gramEnd"/>
+      <w:r>
+        <w:t xml:space="preserve"> should rangeland stocking also be able to increase fire (overstocking)?</w:t>
       </w:r>
     </w:p>
     <w:p>
@@ -1172,13 +1440,23 @@
     </w:p>
     <w:p/>
     <w:p>
+      <w:proofErr w:type="spellStart"/>
       <w:r>
         <w:t>HG_Market_constraint</w:t>
       </w:r>
-    </w:p>
-    <w:p>
-      <w:r>
-        <w:t>What   : prevents hunter gatherers from burning in very wealth peri-urban areas</w:t>
+      <w:proofErr w:type="spellEnd"/>
+    </w:p>
+    <w:p>
+      <w:r>
+        <w:t xml:space="preserve">What </w:t>
+      </w:r>
+      <w:proofErr w:type="gramStart"/>
+      <w:r>
+        <w:t xml:space="preserve">  :</w:t>
+      </w:r>
+      <w:proofErr w:type="gramEnd"/>
+      <w:r>
+        <w:t xml:space="preserve"> prevents hunter gatherers from burning in very wealth peri-urban areas</w:t>
       </w:r>
     </w:p>
     <w:p>
@@ -1206,13 +1484,23 @@
     </w:p>
     <w:p/>
     <w:p>
+      <w:proofErr w:type="spellStart"/>
       <w:r>
         <w:t>Arson_threshold</w:t>
       </w:r>
-    </w:p>
-    <w:p>
-      <w:r>
-        <w:t>What   : states at what level market access effects on arson should kick-in</w:t>
+      <w:proofErr w:type="spellEnd"/>
+    </w:p>
+    <w:p>
+      <w:r>
+        <w:t xml:space="preserve">What </w:t>
+      </w:r>
+      <w:proofErr w:type="gramStart"/>
+      <w:r>
+        <w:t xml:space="preserve">  :</w:t>
+      </w:r>
+      <w:proofErr w:type="gramEnd"/>
+      <w:r>
+        <w:t xml:space="preserve"> states at what level market access effects on arson should kick-in</w:t>
       </w:r>
     </w:p>
     <w:p>
@@ -1249,10 +1537,35 @@
     </w:p>
     <w:p>
       <w:r>
-        <w:t xml:space="preserve">Model outputs included in the reporters argument are stored as a list of dictionaries in WHAM.results. E.g. to access total Managed fire from year 1 – </w:t>
-      </w:r>
-    </w:p>
-    <w:p>
+        <w:t xml:space="preserve">Model outputs included in the </w:t>
+      </w:r>
+      <w:proofErr w:type="gramStart"/>
+      <w:r>
+        <w:t>reporters</w:t>
+      </w:r>
+      <w:proofErr w:type="gramEnd"/>
+      <w:r>
+        <w:t xml:space="preserve"> argument are stored as a list of dictionaries in </w:t>
+      </w:r>
+      <w:proofErr w:type="spellStart"/>
+      <w:r>
+        <w:t>WHAM.results</w:t>
+      </w:r>
+      <w:proofErr w:type="spellEnd"/>
+      <w:r>
+        <w:t xml:space="preserve">. </w:t>
+      </w:r>
+      <w:proofErr w:type="gramStart"/>
+      <w:r>
+        <w:t>E.g.</w:t>
+      </w:r>
+      <w:proofErr w:type="gramEnd"/>
+      <w:r>
+        <w:t xml:space="preserve"> to access total Managed fire from year 1 – </w:t>
+      </w:r>
+    </w:p>
+    <w:p>
+      <w:proofErr w:type="spellStart"/>
       <w:r>
         <w:t>W</w:t>
       </w:r>
@@ -1260,7 +1573,27 @@
         <w:t>HA</w:t>
       </w:r>
       <w:r>
-        <w:t>M.results[‘Managed_fire’][0][‘Total’]</w:t>
+        <w:t>M.results</w:t>
+      </w:r>
+      <w:proofErr w:type="spellEnd"/>
+      <w:r>
+        <w:t>[‘</w:t>
+      </w:r>
+      <w:proofErr w:type="spellStart"/>
+      <w:r>
+        <w:t>Managed_fire</w:t>
+      </w:r>
+      <w:proofErr w:type="spellEnd"/>
+      <w:r>
+        <w:t>’][</w:t>
+      </w:r>
+      <w:proofErr w:type="gramStart"/>
+      <w:r>
+        <w:t>0][</w:t>
+      </w:r>
+      <w:proofErr w:type="gramEnd"/>
+      <w:r>
+        <w:t>‘Total’]</w:t>
       </w:r>
     </w:p>
     <w:p/>
@@ -1278,15 +1611,62 @@
     </w:p>
     <w:p>
       <w:r>
-        <w:t>The ‘basic visualise’ script has a useful ‘map_output’ function that takes a list input of dimensions ylen*xlen – so, e.g</w:t>
-      </w:r>
-    </w:p>
-    <w:p>
-      <w:r>
-        <w:t xml:space="preserve">map_output([x[‘Total’] for x in </w:t>
-      </w:r>
-      <w:r>
-        <w:t>WHAM.results[‘Managed_fire’]])</w:t>
+        <w:t>The ‘basic visualise’ script has a useful ‘</w:t>
+      </w:r>
+      <w:proofErr w:type="spellStart"/>
+      <w:r>
+        <w:t>map_output</w:t>
+      </w:r>
+      <w:proofErr w:type="spellEnd"/>
+      <w:r>
+        <w:t xml:space="preserve">’ function that takes a list input of dimensions </w:t>
+      </w:r>
+      <w:proofErr w:type="spellStart"/>
+      <w:r>
+        <w:t>ylen</w:t>
+      </w:r>
+      <w:proofErr w:type="spellEnd"/>
+      <w:r>
+        <w:t>*</w:t>
+      </w:r>
+      <w:proofErr w:type="spellStart"/>
+      <w:r>
+        <w:t>xlen</w:t>
+      </w:r>
+      <w:proofErr w:type="spellEnd"/>
+      <w:r>
+        <w:t xml:space="preserve"> – so, </w:t>
+      </w:r>
+      <w:proofErr w:type="spellStart"/>
+      <w:r>
+        <w:t>e.g</w:t>
+      </w:r>
+      <w:proofErr w:type="spellEnd"/>
+    </w:p>
+    <w:p>
+      <w:proofErr w:type="spellStart"/>
+      <w:r>
+        <w:t>map_output</w:t>
+      </w:r>
+      <w:proofErr w:type="spellEnd"/>
+      <w:r>
+        <w:t xml:space="preserve">([x[‘Total’] for x in </w:t>
+      </w:r>
+      <w:proofErr w:type="spellStart"/>
+      <w:r>
+        <w:t>WHAM.results</w:t>
+      </w:r>
+      <w:proofErr w:type="spellEnd"/>
+      <w:r>
+        <w:t>[‘</w:t>
+      </w:r>
+      <w:proofErr w:type="spellStart"/>
+      <w:r>
+        <w:t>Managed_fire</w:t>
+      </w:r>
+      <w:proofErr w:type="spellEnd"/>
+      <w:r>
+        <w:t>’]])</w:t>
       </w:r>
     </w:p>
     <w:p/>
@@ -1304,7 +1684,15 @@
     </w:p>
     <w:p>
       <w:r>
-        <w:t>The ncdfwriter script can be used to write out files</w:t>
+        <w:t xml:space="preserve">The </w:t>
+      </w:r>
+      <w:proofErr w:type="spellStart"/>
+      <w:r>
+        <w:t>ncdfwriter</w:t>
+      </w:r>
+      <w:proofErr w:type="spellEnd"/>
+      <w:r>
+        <w:t xml:space="preserve"> script can be used to write out files</w:t>
       </w:r>
     </w:p>
     <w:p/>

</xml_diff>

<commit_message>
beta v2: defor, escaped fire & command line run
</commit_message>
<xml_diff>
--- a/docs/readme.docx
+++ b/docs/readme.docx
@@ -544,7 +544,7 @@
         <w:ind w:left="426"/>
       </w:pPr>
       <w:r>
-        <w:t>Load data</w:t>
+        <w:t>Set up instantiate.py</w:t>
       </w:r>
     </w:p>
     <w:p/>
@@ -553,27 +553,49 @@
         <w:pStyle w:val="ListParagraph"/>
         <w:numPr>
           <w:ilvl w:val="0"/>
-          <w:numId w:val="4"/>
+          <w:numId w:val="11"/>
         </w:numPr>
         <w:ind w:left="426"/>
       </w:pPr>
       <w:r>
-        <w:t>Run the</w:t>
-      </w:r>
-      <w:r>
-        <w:t xml:space="preserve"> local_load_up.py</w:t>
-      </w:r>
-      <w:r>
-        <w:t xml:space="preserve"> script</w:t>
-      </w:r>
-      <w:r>
-        <w:t xml:space="preserve"> with your directories input on lines 25-26</w:t>
-      </w:r>
-      <w:r>
-        <w:t xml:space="preserve"> – NB on lines 179-190, by default this trims the number of bootstrapped thresholds for classification tree models to 100. This is a trade-off of run time against detail.</w:t>
+        <w:t xml:space="preserve">The instantiate.py script now has a parameter – </w:t>
+      </w:r>
+      <w:proofErr w:type="spellStart"/>
+      <w:r>
+        <w:t>write_fp</w:t>
+      </w:r>
+      <w:proofErr w:type="spellEnd"/>
+      <w:r>
+        <w:t xml:space="preserve"> on </w:t>
+      </w:r>
+      <w:proofErr w:type="spellStart"/>
+      <w:r>
+        <w:t>lin</w:t>
+      </w:r>
+      <w:proofErr w:type="spellEnd"/>
+      <w:r>
+        <w:t xml:space="preserve"> 113 that specifies where you would like files to be written. This happens by default each model year. This needs to be written before the script will run correctly. </w:t>
       </w:r>
     </w:p>
     <w:p/>
+    <w:p>
+      <w:pPr>
+        <w:pStyle w:val="ListParagraph"/>
+        <w:numPr>
+          <w:ilvl w:val="0"/>
+          <w:numId w:val="11"/>
+        </w:numPr>
+        <w:ind w:left="426"/>
+      </w:pPr>
+      <w:r>
+        <w:t>You can then also set the remaining parameters as relevant</w:t>
+      </w:r>
+    </w:p>
+    <w:p>
+      <w:pPr>
+        <w:pStyle w:val="ListParagraph"/>
+      </w:pPr>
+    </w:p>
     <w:p>
       <w:pPr>
         <w:pStyle w:val="Heading3"/>
@@ -600,9 +622,85 @@
         </w:numPr>
       </w:pPr>
       <w:r>
-        <w:t>Open the instantiate script</w:t>
-      </w:r>
-    </w:p>
+        <w:rPr>
+          <w:noProof/>
+        </w:rPr>
+        <w:drawing>
+          <wp:anchor distT="0" distB="0" distL="114300" distR="114300" simplePos="0" relativeHeight="251658240" behindDoc="0" locked="0" layoutInCell="1" allowOverlap="1" wp14:anchorId="634E4F5A" wp14:editId="7B9983A6">
+            <wp:simplePos x="0" y="0"/>
+            <wp:positionH relativeFrom="margin">
+              <wp:align>left</wp:align>
+            </wp:positionH>
+            <wp:positionV relativeFrom="paragraph">
+              <wp:posOffset>550747</wp:posOffset>
+            </wp:positionV>
+            <wp:extent cx="5278120" cy="316865"/>
+            <wp:effectExtent l="0" t="0" r="0" b="6985"/>
+            <wp:wrapTopAndBottom/>
+            <wp:docPr id="4" name="Picture 4"/>
+            <wp:cNvGraphicFramePr>
+              <a:graphicFrameLocks xmlns:a="http://schemas.openxmlformats.org/drawingml/2006/main" noChangeAspect="1"/>
+            </wp:cNvGraphicFramePr>
+            <a:graphic xmlns:a="http://schemas.openxmlformats.org/drawingml/2006/main">
+              <a:graphicData uri="http://schemas.openxmlformats.org/drawingml/2006/picture">
+                <pic:pic xmlns:pic="http://schemas.openxmlformats.org/drawingml/2006/picture">
+                  <pic:nvPicPr>
+                    <pic:cNvPr id="0" name="Picture 2"/>
+                    <pic:cNvPicPr>
+                      <a:picLocks noChangeAspect="1" noChangeArrowheads="1"/>
+                    </pic:cNvPicPr>
+                  </pic:nvPicPr>
+                  <pic:blipFill>
+                    <a:blip r:embed="rId9">
+                      <a:extLst>
+                        <a:ext uri="{28A0092B-C50C-407E-A947-70E740481C1C}">
+                          <a14:useLocalDpi xmlns:a14="http://schemas.microsoft.com/office/drawing/2010/main" val="0"/>
+                        </a:ext>
+                      </a:extLst>
+                    </a:blip>
+                    <a:srcRect/>
+                    <a:stretch>
+                      <a:fillRect/>
+                    </a:stretch>
+                  </pic:blipFill>
+                  <pic:spPr bwMode="auto">
+                    <a:xfrm>
+                      <a:off x="0" y="0"/>
+                      <a:ext cx="5278120" cy="316865"/>
+                    </a:xfrm>
+                    <a:prstGeom prst="rect">
+                      <a:avLst/>
+                    </a:prstGeom>
+                    <a:noFill/>
+                    <a:ln>
+                      <a:noFill/>
+                    </a:ln>
+                  </pic:spPr>
+                </pic:pic>
+              </a:graphicData>
+            </a:graphic>
+          </wp:anchor>
+        </w:drawing>
+      </w:r>
+      <w:r>
+        <w:t xml:space="preserve">You can either run the model from the command line or from an IDE such as </w:t>
+      </w:r>
+      <w:proofErr w:type="spellStart"/>
+      <w:r>
+        <w:t>spyder</w:t>
+      </w:r>
+      <w:proofErr w:type="spellEnd"/>
+      <w:r>
+        <w:t>. To run from the command line, navigate to:</w:t>
+      </w:r>
+    </w:p>
+    <w:p/>
+    <w:p>
+      <w:r>
+        <w:t xml:space="preserve">Enter python instantiate.py to run the model. </w:t>
+      </w:r>
+    </w:p>
+    <w:p/>
     <w:p>
       <w:pPr>
         <w:pStyle w:val="ListParagraph"/>
@@ -612,10 +710,15 @@
         </w:numPr>
       </w:pPr>
       <w:r>
-        <w:t>Run it!</w:t>
+        <w:t xml:space="preserve">To run from an IDE, open the instantiate.py script, select all lines of the code and run the code. </w:t>
       </w:r>
     </w:p>
     <w:p/>
+    <w:p>
+      <w:r>
+        <w:br w:type="page"/>
+      </w:r>
+    </w:p>
     <w:p>
       <w:pPr>
         <w:pStyle w:val="Heading3"/>
@@ -626,6 +729,7 @@
         <w:ind w:left="426"/>
       </w:pPr>
       <w:r>
+        <w:lastRenderedPageBreak/>
         <w:t>Overview of model parameters</w:t>
       </w:r>
     </w:p>
@@ -716,6 +820,9 @@
         </w:tc>
       </w:tr>
       <w:tr>
+        <w:trPr>
+          <w:trHeight w:val="537"/>
+        </w:trPr>
         <w:tc>
           <w:tcPr>
             <w:tcW w:w="2122" w:type="dxa"/>
@@ -758,14 +865,27 @@
         </w:tc>
       </w:tr>
       <w:tr>
+        <w:trPr>
+          <w:trHeight w:val="537"/>
+        </w:trPr>
         <w:tc>
           <w:tcPr>
             <w:tcW w:w="2122" w:type="dxa"/>
           </w:tcPr>
           <w:p>
-            <w:r>
-              <w:t>AFTs</w:t>
-            </w:r>
+            <w:proofErr w:type="spellStart"/>
+            <w:r>
+              <w:t>Start_run</w:t>
+            </w:r>
+            <w:proofErr w:type="spellEnd"/>
+            <w:r>
+              <w:t xml:space="preserve">, </w:t>
+            </w:r>
+            <w:proofErr w:type="spellStart"/>
+            <w:r>
+              <w:t>end_run</w:t>
+            </w:r>
+            <w:proofErr w:type="spellEnd"/>
           </w:p>
         </w:tc>
         <w:tc>
@@ -774,7 +894,7 @@
           </w:tcPr>
           <w:p>
             <w:r>
-              <w:t>List of agents (AFTs)</w:t>
+              <w:t xml:space="preserve">Integer </w:t>
             </w:r>
           </w:p>
         </w:tc>
@@ -784,19 +904,22 @@
           </w:tcPr>
           <w:p>
             <w:r>
-              <w:t>Define model AFTs</w:t>
+              <w:t>Start and end of model run</w:t>
             </w:r>
           </w:p>
         </w:tc>
       </w:tr>
       <w:tr>
+        <w:trPr>
+          <w:trHeight w:val="537"/>
+        </w:trPr>
         <w:tc>
           <w:tcPr>
             <w:tcW w:w="2122" w:type="dxa"/>
           </w:tcPr>
           <w:p>
             <w:r>
-              <w:t>LS</w:t>
+              <w:t>AFTs</w:t>
             </w:r>
           </w:p>
         </w:tc>
@@ -806,7 +929,7 @@
           </w:tcPr>
           <w:p>
             <w:r>
-              <w:t>List of agents (land systems)</w:t>
+              <w:t>List of agents (AFTs)</w:t>
             </w:r>
           </w:p>
         </w:tc>
@@ -816,12 +939,274 @@
           </w:tcPr>
           <w:p>
             <w:r>
-              <w:t>Define model land systems</w:t>
+              <w:t>Define model AFTs</w:t>
             </w:r>
           </w:p>
         </w:tc>
       </w:tr>
       <w:tr>
+        <w:trPr>
+          <w:trHeight w:val="537"/>
+        </w:trPr>
+        <w:tc>
+          <w:tcPr>
+            <w:tcW w:w="2122" w:type="dxa"/>
+          </w:tcPr>
+          <w:p>
+            <w:r>
+              <w:t>LS</w:t>
+            </w:r>
+          </w:p>
+        </w:tc>
+        <w:tc>
+          <w:tcPr>
+            <w:tcW w:w="2976" w:type="dxa"/>
+          </w:tcPr>
+          <w:p>
+            <w:r>
+              <w:t>List of agents (land systems)</w:t>
+            </w:r>
+          </w:p>
+        </w:tc>
+        <w:tc>
+          <w:tcPr>
+            <w:tcW w:w="4111" w:type="dxa"/>
+          </w:tcPr>
+          <w:p>
+            <w:r>
+              <w:t>Define model land systems</w:t>
+            </w:r>
+          </w:p>
+        </w:tc>
+      </w:tr>
+      <w:tr>
+        <w:trPr>
+          <w:trHeight w:val="537"/>
+        </w:trPr>
+        <w:tc>
+          <w:tcPr>
+            <w:tcW w:w="2122" w:type="dxa"/>
+          </w:tcPr>
+          <w:p>
+            <w:r>
+              <w:t>Observers</w:t>
+            </w:r>
+          </w:p>
+        </w:tc>
+        <w:tc>
+          <w:tcPr>
+            <w:tcW w:w="2976" w:type="dxa"/>
+          </w:tcPr>
+          <w:p>
+            <w:r>
+              <w:t xml:space="preserve">Dictionary {str: agent (observer)} </w:t>
+            </w:r>
+          </w:p>
+        </w:tc>
+        <w:tc>
+          <w:tcPr>
+            <w:tcW w:w="4111" w:type="dxa"/>
+          </w:tcPr>
+          <w:p>
+            <w:r>
+              <w:t>Keys: Names of observer agents</w:t>
+            </w:r>
+            <w:r>
+              <w:br/>
+              <w:t>Values: Set observer agents</w:t>
+            </w:r>
+          </w:p>
+        </w:tc>
+      </w:tr>
+      <w:tr>
+        <w:tc>
+          <w:tcPr>
+            <w:tcW w:w="2122" w:type="dxa"/>
+          </w:tcPr>
+          <w:p>
+            <w:r>
+              <w:t>Fire seasonality</w:t>
+            </w:r>
+          </w:p>
+        </w:tc>
+        <w:tc>
+          <w:tcPr>
+            <w:tcW w:w="2976" w:type="dxa"/>
+          </w:tcPr>
+          <w:p>
+            <w:r>
+              <w:t xml:space="preserve">Dictionary {str: </w:t>
+            </w:r>
+            <w:proofErr w:type="spellStart"/>
+            <w:r>
+              <w:t>numpy</w:t>
+            </w:r>
+            <w:proofErr w:type="spellEnd"/>
+            <w:r>
+              <w:t xml:space="preserve"> array}</w:t>
+            </w:r>
+          </w:p>
+        </w:tc>
+        <w:tc>
+          <w:tcPr>
+            <w:tcW w:w="4111" w:type="dxa"/>
+          </w:tcPr>
+          <w:p>
+            <w:r>
+              <w:t xml:space="preserve">Keys: links seasonality to a managed fire type, must be in </w:t>
+            </w:r>
+            <w:proofErr w:type="spellStart"/>
+            <w:r>
+              <w:t>Fire_</w:t>
+            </w:r>
+            <w:proofErr w:type="gramStart"/>
+            <w:r>
+              <w:t>types.keys</w:t>
+            </w:r>
+            <w:proofErr w:type="spellEnd"/>
+            <w:proofErr w:type="gramEnd"/>
+            <w:r>
+              <w:t>()</w:t>
+            </w:r>
+            <w:r>
+              <w:br/>
+              <w:t>Values: Holds list of 12 grids, summing to 1, used to allocate annual fire outputs by month</w:t>
+            </w:r>
+          </w:p>
+        </w:tc>
+      </w:tr>
+      <w:tr>
+        <w:trPr>
+          <w:trHeight w:val="537"/>
+        </w:trPr>
+        <w:tc>
+          <w:tcPr>
+            <w:tcW w:w="2122" w:type="dxa"/>
+          </w:tcPr>
+          <w:p>
+            <w:r>
+              <w:t>theta</w:t>
+            </w:r>
+          </w:p>
+        </w:tc>
+        <w:tc>
+          <w:tcPr>
+            <w:tcW w:w="2976" w:type="dxa"/>
+          </w:tcPr>
+          <w:p>
+            <w:r>
+              <w:t>Scalar (0-1)</w:t>
+            </w:r>
+          </w:p>
+        </w:tc>
+        <w:tc>
+          <w:tcPr>
+            <w:tcW w:w="4111" w:type="dxa"/>
+          </w:tcPr>
+          <w:p>
+            <w:r>
+              <w:t>See free parameters doc</w:t>
+            </w:r>
+          </w:p>
+        </w:tc>
+      </w:tr>
+      <w:tr>
+        <w:trPr>
+          <w:trHeight w:val="537"/>
+        </w:trPr>
+        <w:tc>
+          <w:tcPr>
+            <w:tcW w:w="2122" w:type="dxa"/>
+          </w:tcPr>
+          <w:p>
+            <w:proofErr w:type="spellStart"/>
+            <w:r>
+              <w:t>AFT_pars</w:t>
+            </w:r>
+            <w:proofErr w:type="spellEnd"/>
+          </w:p>
+        </w:tc>
+        <w:tc>
+          <w:tcPr>
+            <w:tcW w:w="2976" w:type="dxa"/>
+          </w:tcPr>
+          <w:p>
+            <w:r>
+              <w:t xml:space="preserve">Dictionary {Complex} </w:t>
+            </w:r>
+          </w:p>
+        </w:tc>
+        <w:tc>
+          <w:tcPr>
+            <w:tcW w:w="4111" w:type="dxa"/>
+          </w:tcPr>
+          <w:p>
+            <w:r>
+              <w:t xml:space="preserve">Holds AFT, LS, Observer parameters, output of </w:t>
+            </w:r>
+            <w:proofErr w:type="spellStart"/>
+            <w:r>
+              <w:t>local_load_up</w:t>
+            </w:r>
+            <w:proofErr w:type="spellEnd"/>
+          </w:p>
+        </w:tc>
+      </w:tr>
+      <w:tr>
+        <w:trPr>
+          <w:trHeight w:val="537"/>
+        </w:trPr>
+        <w:tc>
+          <w:tcPr>
+            <w:tcW w:w="2122" w:type="dxa"/>
+          </w:tcPr>
+          <w:p>
+            <w:r>
+              <w:t>Maps</w:t>
+            </w:r>
+          </w:p>
+        </w:tc>
+        <w:tc>
+          <w:tcPr>
+            <w:tcW w:w="2976" w:type="dxa"/>
+          </w:tcPr>
+          <w:p>
+            <w:r>
+              <w:t xml:space="preserve">{str: 3-d masked array (time, </w:t>
+            </w:r>
+            <w:proofErr w:type="spellStart"/>
+            <w:r>
+              <w:t>ylen</w:t>
+            </w:r>
+            <w:proofErr w:type="spellEnd"/>
+            <w:r>
+              <w:t xml:space="preserve">, </w:t>
+            </w:r>
+            <w:proofErr w:type="spellStart"/>
+            <w:r>
+              <w:t>xlen</w:t>
+            </w:r>
+            <w:proofErr w:type="spellEnd"/>
+            <w:r>
+              <w:t>)}</w:t>
+            </w:r>
+          </w:p>
+        </w:tc>
+        <w:tc>
+          <w:tcPr>
+            <w:tcW w:w="4111" w:type="dxa"/>
+          </w:tcPr>
+          <w:p>
+            <w:r>
+              <w:t>Holds model forcing data sets</w:t>
+            </w:r>
+          </w:p>
+        </w:tc>
+      </w:tr>
+      <w:tr>
+        <w:trPr>
+          <w:trHeight w:val="537"/>
+        </w:trPr>
         <w:tc>
           <w:tcPr>
             <w:tcW w:w="2122" w:type="dxa"/>
@@ -860,13 +1245,16 @@
         </w:tc>
       </w:tr>
       <w:tr>
+        <w:trPr>
+          <w:trHeight w:val="537"/>
+        </w:trPr>
         <w:tc>
           <w:tcPr>
             <w:tcW w:w="2122" w:type="dxa"/>
           </w:tcPr>
           <w:p>
             <w:r>
-              <w:t>Observers</w:t>
+              <w:t>Constraint pars</w:t>
             </w:r>
           </w:p>
         </w:tc>
@@ -876,7 +1264,7 @@
           </w:tcPr>
           <w:p>
             <w:r>
-              <w:t xml:space="preserve">Dictionary {str: agent (observer)} </w:t>
+              <w:t>Dictionary {str: numeric or Boolean}</w:t>
             </w:r>
           </w:p>
         </w:tc>
@@ -886,16 +1274,15 @@
           </w:tcPr>
           <w:p>
             <w:r>
-              <w:t>Keys: Names of observer agents</w:t>
-            </w:r>
-            <w:r>
-              <w:br/>
-              <w:t>Values: Set observer agents</w:t>
+              <w:t xml:space="preserve">Holds model constraints described in free parameters.txt – also below. </w:t>
             </w:r>
           </w:p>
         </w:tc>
       </w:tr>
       <w:tr>
+        <w:trPr>
+          <w:trHeight w:val="537"/>
+        </w:trPr>
         <w:tc>
           <w:tcPr>
             <w:tcW w:w="2122" w:type="dxa"/>
@@ -903,7 +1290,7 @@
           <w:p>
             <w:proofErr w:type="spellStart"/>
             <w:r>
-              <w:t>AFT_pars</w:t>
+              <w:t>Defor_pars</w:t>
             </w:r>
             <w:proofErr w:type="spellEnd"/>
           </w:p>
@@ -914,7 +1301,7 @@
           </w:tcPr>
           <w:p>
             <w:r>
-              <w:t xml:space="preserve">Dictionary {Complex} </w:t>
+              <w:t>{str: numeric}</w:t>
             </w:r>
           </w:p>
         </w:tc>
@@ -924,24 +1311,22 @@
           </w:tcPr>
           <w:p>
             <w:r>
-              <w:t xml:space="preserve">Holds AFT, LS, Observer parameters, output of </w:t>
-            </w:r>
-            <w:proofErr w:type="spellStart"/>
-            <w:r>
-              <w:t>local_load_up</w:t>
-            </w:r>
-            <w:proofErr w:type="spellEnd"/>
+              <w:t>What fraction of deforestation uses fire; grouped by AFR</w:t>
+            </w:r>
           </w:p>
         </w:tc>
       </w:tr>
       <w:tr>
+        <w:trPr>
+          <w:trHeight w:val="537"/>
+        </w:trPr>
         <w:tc>
           <w:tcPr>
             <w:tcW w:w="2122" w:type="dxa"/>
           </w:tcPr>
           <w:p>
             <w:r>
-              <w:t>Maps</w:t>
+              <w:t>Seasonality</w:t>
             </w:r>
           </w:p>
         </w:tc>
@@ -951,23 +1336,7 @@
           </w:tcPr>
           <w:p>
             <w:r>
-              <w:t xml:space="preserve">{str: 3-d masked array (time, </w:t>
-            </w:r>
-            <w:proofErr w:type="spellStart"/>
-            <w:r>
-              <w:t>ylen</w:t>
-            </w:r>
-            <w:proofErr w:type="spellEnd"/>
-            <w:r>
-              <w:t xml:space="preserve">, </w:t>
-            </w:r>
-            <w:proofErr w:type="spellStart"/>
-            <w:r>
-              <w:t>xlen</w:t>
-            </w:r>
-            <w:proofErr w:type="spellEnd"/>
-            <w:r>
-              <w:t>)}</w:t>
+              <w:t>Boolean</w:t>
             </w:r>
           </w:p>
         </w:tc>
@@ -977,20 +1346,30 @@
           </w:tcPr>
           <w:p>
             <w:r>
-              <w:t>Holds model forcing data sets</w:t>
+              <w:t>True: monthly outputs</w:t>
+            </w:r>
+          </w:p>
+          <w:p>
+            <w:r>
+              <w:t>False: annual outputs</w:t>
             </w:r>
           </w:p>
         </w:tc>
       </w:tr>
       <w:tr>
+        <w:trPr>
+          <w:trHeight w:val="537"/>
+        </w:trPr>
         <w:tc>
           <w:tcPr>
             <w:tcW w:w="2122" w:type="dxa"/>
           </w:tcPr>
           <w:p>
-            <w:r>
-              <w:t>Fire seasonality</w:t>
-            </w:r>
+            <w:proofErr w:type="spellStart"/>
+            <w:r>
+              <w:t>Escaped_fire</w:t>
+            </w:r>
+            <w:proofErr w:type="spellEnd"/>
           </w:p>
         </w:tc>
         <w:tc>
@@ -999,15 +1378,7 @@
           </w:tcPr>
           <w:p>
             <w:r>
-              <w:t xml:space="preserve">Dictionary {str: </w:t>
-            </w:r>
-            <w:proofErr w:type="spellStart"/>
-            <w:r>
-              <w:t>numpy</w:t>
-            </w:r>
-            <w:proofErr w:type="spellEnd"/>
-            <w:r>
-              <w:t xml:space="preserve"> array}</w:t>
+              <w:t>Boolean</w:t>
             </w:r>
           </w:p>
         </w:tc>
@@ -1017,36 +1388,22 @@
           </w:tcPr>
           <w:p>
             <w:r>
-              <w:t xml:space="preserve">Keys: links seasonality to a managed fire type, must be in </w:t>
-            </w:r>
-            <w:proofErr w:type="spellStart"/>
-            <w:r>
-              <w:t>Fire_</w:t>
-            </w:r>
-            <w:proofErr w:type="gramStart"/>
-            <w:r>
-              <w:t>types.keys</w:t>
-            </w:r>
-            <w:proofErr w:type="spellEnd"/>
-            <w:proofErr w:type="gramEnd"/>
-            <w:r>
-              <w:t>()</w:t>
-            </w:r>
-            <w:r>
-              <w:br/>
-              <w:t>Values: Holds list of 12 grids, summing to 1, used to allocate annual fire outputs by month</w:t>
+              <w:t>Should escaped fires be calculated?</w:t>
             </w:r>
           </w:p>
         </w:tc>
       </w:tr>
       <w:tr>
+        <w:trPr>
+          <w:trHeight w:val="537"/>
+        </w:trPr>
         <w:tc>
           <w:tcPr>
             <w:tcW w:w="2122" w:type="dxa"/>
           </w:tcPr>
           <w:p>
             <w:r>
-              <w:t>Constraint pars</w:t>
+              <w:t>reporters</w:t>
             </w:r>
           </w:p>
         </w:tc>
@@ -1056,7 +1413,7 @@
           </w:tcPr>
           <w:p>
             <w:r>
-              <w:t>Dictionary {str: numeric or Boolean}</w:t>
+              <w:t>List of strings</w:t>
             </w:r>
           </w:p>
         </w:tc>
@@ -1066,28 +1423,23 @@
           </w:tcPr>
           <w:p>
             <w:r>
-              <w:t xml:space="preserve">Holds model constraints described in free parameters.txt </w:t>
-            </w:r>
-            <w:r>
-              <w:t xml:space="preserve">– also below. </w:t>
+              <w:t>Sets what data should be recorded by the model as outputs</w:t>
             </w:r>
           </w:p>
         </w:tc>
       </w:tr>
       <w:tr>
+        <w:trPr>
+          <w:trHeight w:val="538"/>
+        </w:trPr>
         <w:tc>
           <w:tcPr>
             <w:tcW w:w="2122" w:type="dxa"/>
           </w:tcPr>
           <w:p>
             <w:r>
-              <w:t xml:space="preserve">Timestep, </w:t>
-            </w:r>
-            <w:proofErr w:type="spellStart"/>
-            <w:r>
-              <w:t>end_run</w:t>
-            </w:r>
-            <w:proofErr w:type="spellEnd"/>
+              <w:t>bootstrap</w:t>
+            </w:r>
           </w:p>
         </w:tc>
         <w:tc>
@@ -1096,7 +1448,7 @@
           </w:tcPr>
           <w:p>
             <w:r>
-              <w:t>Integers</w:t>
+              <w:t>Boolean</w:t>
             </w:r>
           </w:p>
         </w:tc>
@@ -1106,16 +1458,7 @@
           </w:tcPr>
           <w:p>
             <w:r>
-              <w:t>Sets 1</w:t>
-            </w:r>
-            <w:r>
-              <w:rPr>
-                <w:vertAlign w:val="superscript"/>
-              </w:rPr>
-              <w:t>st</w:t>
-            </w:r>
-            <w:r>
-              <w:t xml:space="preserve"> and last timestep for run</w:t>
+              <w:t>Should classification trees be run with bootstrapped parameter distributions?</w:t>
             </w:r>
           </w:p>
         </w:tc>
@@ -1126,9 +1469,11 @@
             <w:tcW w:w="2122" w:type="dxa"/>
           </w:tcPr>
           <w:p>
-            <w:r>
-              <w:t>reporters</w:t>
-            </w:r>
+            <w:proofErr w:type="spellStart"/>
+            <w:r>
+              <w:t>N_cores</w:t>
+            </w:r>
+            <w:proofErr w:type="spellEnd"/>
           </w:p>
         </w:tc>
         <w:tc>
@@ -1137,7 +1482,7 @@
           </w:tcPr>
           <w:p>
             <w:r>
-              <w:t>List of strings</w:t>
+              <w:t>Integer</w:t>
             </w:r>
           </w:p>
         </w:tc>
@@ -1147,71 +1492,7 @@
           </w:tcPr>
           <w:p>
             <w:r>
-              <w:t>Sets what data should be recorded by the model as outputs</w:t>
-            </w:r>
-          </w:p>
-        </w:tc>
-      </w:tr>
-      <w:tr>
-        <w:tc>
-          <w:tcPr>
-            <w:tcW w:w="2122" w:type="dxa"/>
-          </w:tcPr>
-          <w:p>
-            <w:r>
-              <w:t>theta</w:t>
-            </w:r>
-          </w:p>
-        </w:tc>
-        <w:tc>
-          <w:tcPr>
-            <w:tcW w:w="2976" w:type="dxa"/>
-          </w:tcPr>
-          <w:p>
-            <w:r>
-              <w:t>Scalar (0-1)</w:t>
-            </w:r>
-          </w:p>
-        </w:tc>
-        <w:tc>
-          <w:tcPr>
-            <w:tcW w:w="4111" w:type="dxa"/>
-          </w:tcPr>
-          <w:p>
-            <w:r>
-              <w:t>See free parameters doc</w:t>
-            </w:r>
-          </w:p>
-        </w:tc>
-      </w:tr>
-      <w:tr>
-        <w:tc>
-          <w:tcPr>
-            <w:tcW w:w="2122" w:type="dxa"/>
-          </w:tcPr>
-          <w:p>
-            <w:r>
-              <w:t>bootstrap</w:t>
-            </w:r>
-          </w:p>
-        </w:tc>
-        <w:tc>
-          <w:tcPr>
-            <w:tcW w:w="2976" w:type="dxa"/>
-          </w:tcPr>
-          <w:p>
-            <w:r>
-              <w:t>Boolean</w:t>
-            </w:r>
-          </w:p>
-        </w:tc>
-        <w:tc>
-          <w:tcPr>
-            <w:tcW w:w="4111" w:type="dxa"/>
-          </w:tcPr>
-          <w:p>
-            <w:r>
-              <w:t>Should classification trees be run with bootstrapped parameter distributions?</w:t>
+              <w:t>If bootstrap = True, how many cores should be used to run bootstrapped model parameters</w:t>
             </w:r>
           </w:p>
         </w:tc>
@@ -1225,9 +1506,11 @@
             <w:tcW w:w="2122" w:type="dxa"/>
           </w:tcPr>
           <w:p>
-            <w:r>
-              <w:t>Seasonality</w:t>
-            </w:r>
+            <w:proofErr w:type="spellStart"/>
+            <w:r>
+              <w:t>Write_annual</w:t>
+            </w:r>
+            <w:proofErr w:type="spellEnd"/>
           </w:p>
         </w:tc>
         <w:tc>
@@ -1246,12 +1529,49 @@
           </w:tcPr>
           <w:p>
             <w:r>
-              <w:t>True: monthly outputs</w:t>
-            </w:r>
-          </w:p>
-          <w:p>
-            <w:r>
-              <w:t>False: annual outputs</w:t>
+              <w:t>Should model outputs be written to disk each timestep?</w:t>
+            </w:r>
+          </w:p>
+        </w:tc>
+      </w:tr>
+      <w:tr>
+        <w:trPr>
+          <w:trHeight w:val="640"/>
+        </w:trPr>
+        <w:tc>
+          <w:tcPr>
+            <w:tcW w:w="2122" w:type="dxa"/>
+          </w:tcPr>
+          <w:p>
+            <w:proofErr w:type="spellStart"/>
+            <w:r>
+              <w:t>Write_fp</w:t>
+            </w:r>
+            <w:proofErr w:type="spellEnd"/>
+          </w:p>
+        </w:tc>
+        <w:tc>
+          <w:tcPr>
+            <w:tcW w:w="2976" w:type="dxa"/>
+          </w:tcPr>
+          <w:p>
+            <w:r>
+              <w:t>Str (regex)</w:t>
+            </w:r>
+          </w:p>
+        </w:tc>
+        <w:tc>
+          <w:tcPr>
+            <w:tcW w:w="4111" w:type="dxa"/>
+          </w:tcPr>
+          <w:p>
+            <w:proofErr w:type="spellStart"/>
+            <w:r>
+              <w:t>Filepath</w:t>
+            </w:r>
+            <w:proofErr w:type="spellEnd"/>
+            <w:r>
+              <w:t xml:space="preserve"> of where results should be written</w:t>
             </w:r>
           </w:p>
         </w:tc>
@@ -1703,7 +2023,7 @@
     </w:p>
     <w:sectPr>
       <w:pgSz w:w="11906" w:h="16838"/>
-      <w:pgMar w:top="1134" w:right="1440" w:bottom="1440" w:left="1440" w:header="708" w:footer="708" w:gutter="0"/>
+      <w:pgMar w:top="1276" w:right="1440" w:bottom="1440" w:left="1440" w:header="708" w:footer="708" w:gutter="0"/>
       <w:cols w:space="708"/>
       <w:docGrid w:linePitch="360"/>
     </w:sectPr>
@@ -1892,6 +2212,95 @@
     </w:lvl>
   </w:abstractNum>
   <w:abstractNum w:abstractNumId="2" w15:restartNumberingAfterBreak="0">
+    <w:nsid w:val="30D6497F"/>
+    <w:multiLevelType w:val="hybridMultilevel"/>
+    <w:tmpl w:val="7332B1E0"/>
+    <w:lvl w:ilvl="0" w:tplc="08090011">
+      <w:start w:val="1"/>
+      <w:numFmt w:val="decimal"/>
+      <w:lvlText w:val="%1)"/>
+      <w:lvlJc w:val="left"/>
+      <w:pPr>
+        <w:ind w:left="720" w:hanging="360"/>
+      </w:pPr>
+      <w:rPr>
+        <w:rFonts w:hint="default"/>
+      </w:rPr>
+    </w:lvl>
+    <w:lvl w:ilvl="1" w:tplc="08090019" w:tentative="1">
+      <w:start w:val="1"/>
+      <w:numFmt w:val="lowerLetter"/>
+      <w:lvlText w:val="%2."/>
+      <w:lvlJc w:val="left"/>
+      <w:pPr>
+        <w:ind w:left="1440" w:hanging="360"/>
+      </w:pPr>
+    </w:lvl>
+    <w:lvl w:ilvl="2" w:tplc="0809001B" w:tentative="1">
+      <w:start w:val="1"/>
+      <w:numFmt w:val="lowerRoman"/>
+      <w:lvlText w:val="%3."/>
+      <w:lvlJc w:val="right"/>
+      <w:pPr>
+        <w:ind w:left="2160" w:hanging="180"/>
+      </w:pPr>
+    </w:lvl>
+    <w:lvl w:ilvl="3" w:tplc="0809000F" w:tentative="1">
+      <w:start w:val="1"/>
+      <w:numFmt w:val="decimal"/>
+      <w:lvlText w:val="%4."/>
+      <w:lvlJc w:val="left"/>
+      <w:pPr>
+        <w:ind w:left="2880" w:hanging="360"/>
+      </w:pPr>
+    </w:lvl>
+    <w:lvl w:ilvl="4" w:tplc="08090019" w:tentative="1">
+      <w:start w:val="1"/>
+      <w:numFmt w:val="lowerLetter"/>
+      <w:lvlText w:val="%5."/>
+      <w:lvlJc w:val="left"/>
+      <w:pPr>
+        <w:ind w:left="3600" w:hanging="360"/>
+      </w:pPr>
+    </w:lvl>
+    <w:lvl w:ilvl="5" w:tplc="0809001B" w:tentative="1">
+      <w:start w:val="1"/>
+      <w:numFmt w:val="lowerRoman"/>
+      <w:lvlText w:val="%6."/>
+      <w:lvlJc w:val="right"/>
+      <w:pPr>
+        <w:ind w:left="4320" w:hanging="180"/>
+      </w:pPr>
+    </w:lvl>
+    <w:lvl w:ilvl="6" w:tplc="0809000F" w:tentative="1">
+      <w:start w:val="1"/>
+      <w:numFmt w:val="decimal"/>
+      <w:lvlText w:val="%7."/>
+      <w:lvlJc w:val="left"/>
+      <w:pPr>
+        <w:ind w:left="5040" w:hanging="360"/>
+      </w:pPr>
+    </w:lvl>
+    <w:lvl w:ilvl="7" w:tplc="08090019" w:tentative="1">
+      <w:start w:val="1"/>
+      <w:numFmt w:val="lowerLetter"/>
+      <w:lvlText w:val="%8."/>
+      <w:lvlJc w:val="left"/>
+      <w:pPr>
+        <w:ind w:left="5760" w:hanging="360"/>
+      </w:pPr>
+    </w:lvl>
+    <w:lvl w:ilvl="8" w:tplc="0809001B" w:tentative="1">
+      <w:start w:val="1"/>
+      <w:numFmt w:val="lowerRoman"/>
+      <w:lvlText w:val="%9."/>
+      <w:lvlJc w:val="right"/>
+      <w:pPr>
+        <w:ind w:left="6480" w:hanging="180"/>
+      </w:pPr>
+    </w:lvl>
+  </w:abstractNum>
+  <w:abstractNum w:abstractNumId="3" w15:restartNumberingAfterBreak="0">
     <w:nsid w:val="33DF3833"/>
     <w:multiLevelType w:val="hybridMultilevel"/>
     <w:tmpl w:val="AA787296"/>
@@ -1980,7 +2389,7 @@
       </w:pPr>
     </w:lvl>
   </w:abstractNum>
-  <w:abstractNum w:abstractNumId="3" w15:restartNumberingAfterBreak="0">
+  <w:abstractNum w:abstractNumId="4" w15:restartNumberingAfterBreak="0">
     <w:nsid w:val="35D6158C"/>
     <w:multiLevelType w:val="hybridMultilevel"/>
     <w:tmpl w:val="763EAFE6"/>
@@ -2069,7 +2478,7 @@
       </w:pPr>
     </w:lvl>
   </w:abstractNum>
-  <w:abstractNum w:abstractNumId="4" w15:restartNumberingAfterBreak="0">
+  <w:abstractNum w:abstractNumId="5" w15:restartNumberingAfterBreak="0">
     <w:nsid w:val="37F43C09"/>
     <w:multiLevelType w:val="hybridMultilevel"/>
     <w:tmpl w:val="67E06BB8"/>
@@ -2158,7 +2567,7 @@
       </w:pPr>
     </w:lvl>
   </w:abstractNum>
-  <w:abstractNum w:abstractNumId="5" w15:restartNumberingAfterBreak="0">
+  <w:abstractNum w:abstractNumId="6" w15:restartNumberingAfterBreak="0">
     <w:nsid w:val="3BE86F14"/>
     <w:multiLevelType w:val="hybridMultilevel"/>
     <w:tmpl w:val="464EA2C4"/>
@@ -2247,7 +2656,7 @@
       </w:pPr>
     </w:lvl>
   </w:abstractNum>
-  <w:abstractNum w:abstractNumId="6" w15:restartNumberingAfterBreak="0">
+  <w:abstractNum w:abstractNumId="7" w15:restartNumberingAfterBreak="0">
     <w:nsid w:val="41C612C6"/>
     <w:multiLevelType w:val="hybridMultilevel"/>
     <w:tmpl w:val="54BAD458"/>
@@ -2360,7 +2769,7 @@
       </w:rPr>
     </w:lvl>
   </w:abstractNum>
-  <w:abstractNum w:abstractNumId="7" w15:restartNumberingAfterBreak="0">
+  <w:abstractNum w:abstractNumId="8" w15:restartNumberingAfterBreak="0">
     <w:nsid w:val="428B0884"/>
     <w:multiLevelType w:val="hybridMultilevel"/>
     <w:tmpl w:val="4B100672"/>
@@ -2449,7 +2858,7 @@
       </w:pPr>
     </w:lvl>
   </w:abstractNum>
-  <w:abstractNum w:abstractNumId="8" w15:restartNumberingAfterBreak="0">
+  <w:abstractNum w:abstractNumId="9" w15:restartNumberingAfterBreak="0">
     <w:nsid w:val="6A6D14A7"/>
     <w:multiLevelType w:val="hybridMultilevel"/>
     <w:tmpl w:val="63AAEEFA"/>
@@ -2538,7 +2947,7 @@
       </w:pPr>
     </w:lvl>
   </w:abstractNum>
-  <w:abstractNum w:abstractNumId="9" w15:restartNumberingAfterBreak="0">
+  <w:abstractNum w:abstractNumId="10" w15:restartNumberingAfterBreak="0">
     <w:nsid w:val="74C756C2"/>
     <w:multiLevelType w:val="hybridMultilevel"/>
     <w:tmpl w:val="F820A92A"/>
@@ -2628,34 +3037,37 @@
     </w:lvl>
   </w:abstractNum>
   <w:num w:numId="1">
-    <w:abstractNumId w:val="7"/>
+    <w:abstractNumId w:val="8"/>
   </w:num>
   <w:num w:numId="2">
-    <w:abstractNumId w:val="8"/>
+    <w:abstractNumId w:val="9"/>
   </w:num>
   <w:num w:numId="3">
-    <w:abstractNumId w:val="5"/>
+    <w:abstractNumId w:val="6"/>
   </w:num>
   <w:num w:numId="4">
-    <w:abstractNumId w:val="3"/>
+    <w:abstractNumId w:val="4"/>
   </w:num>
   <w:num w:numId="5">
-    <w:abstractNumId w:val="9"/>
+    <w:abstractNumId w:val="10"/>
   </w:num>
   <w:num w:numId="6">
-    <w:abstractNumId w:val="2"/>
+    <w:abstractNumId w:val="3"/>
   </w:num>
   <w:num w:numId="7">
     <w:abstractNumId w:val="1"/>
   </w:num>
   <w:num w:numId="8">
-    <w:abstractNumId w:val="6"/>
+    <w:abstractNumId w:val="7"/>
   </w:num>
   <w:num w:numId="9">
     <w:abstractNumId w:val="0"/>
   </w:num>
   <w:num w:numId="10">
-    <w:abstractNumId w:val="4"/>
+    <w:abstractNumId w:val="5"/>
+  </w:num>
+  <w:num w:numId="11">
+    <w:abstractNumId w:val="2"/>
   </w:num>
 </w:numbering>
 </file>
@@ -3209,6 +3621,18 @@
       </w:tblBorders>
     </w:tblPr>
   </w:style>
+  <w:style w:type="character" w:styleId="FollowedHyperlink">
+    <w:name w:val="FollowedHyperlink"/>
+    <w:basedOn w:val="DefaultParagraphFont"/>
+    <w:uiPriority w:val="99"/>
+    <w:semiHidden/>
+    <w:unhideWhenUsed/>
+    <w:rsid w:val="00607128"/>
+    <w:rPr>
+      <w:color w:val="954F72" w:themeColor="followedHyperlink"/>
+      <w:u w:val="single"/>
+    </w:rPr>
+  </w:style>
 </w:styles>
 </file>
 

</xml_diff>

<commit_message>
update docs for Linux compatibility
</commit_message>
<xml_diff>
--- a/docs/readme.docx
+++ b/docs/readme.docx
@@ -80,9 +80,6 @@
         </w:numPr>
       </w:pPr>
       <w:r>
-        <w:rPr>
-          <w:highlight w:val="yellow"/>
-        </w:rPr>
         <w:t>Installation</w:t>
       </w:r>
       <w:r>
@@ -234,7 +231,7 @@
         <w:rPr>
           <w:rFonts w:ascii="Arial" w:hAnsi="Arial" w:cs="Arial"/>
         </w:rPr>
-        <w:t xml:space="preserve"> create -n WHAM -</w:t>
+        <w:t xml:space="preserve"> create -</w:t>
       </w:r>
       <w:r>
         <w:rPr>
@@ -246,235 +243,333 @@
         <w:rPr>
           <w:rFonts w:ascii="Arial" w:hAnsi="Arial" w:cs="Arial"/>
         </w:rPr>
-        <w:t>file package-</w:t>
+        <w:t>n</w:t>
+      </w:r>
+      <w:r>
+        <w:rPr>
+          <w:rFonts w:ascii="Arial" w:hAnsi="Arial" w:cs="Arial"/>
+        </w:rPr>
+        <w:t>ame</w:t>
+      </w:r>
+      <w:r>
+        <w:rPr>
+          <w:rFonts w:ascii="Arial" w:hAnsi="Arial" w:cs="Arial"/>
+        </w:rPr>
+        <w:t xml:space="preserve"> WHAM -</w:t>
+      </w:r>
+      <w:r>
+        <w:rPr>
+          <w:rFonts w:ascii="Arial" w:hAnsi="Arial" w:cs="Arial"/>
+        </w:rPr>
+        <w:t>-</w:t>
+      </w:r>
+      <w:r>
+        <w:rPr>
+          <w:rFonts w:ascii="Arial" w:hAnsi="Arial" w:cs="Arial"/>
+        </w:rPr>
+        <w:t xml:space="preserve">file </w:t>
+      </w:r>
+      <w:proofErr w:type="gramStart"/>
+      <w:r>
+        <w:rPr>
+          <w:rFonts w:ascii="Arial" w:hAnsi="Arial" w:cs="Arial"/>
+        </w:rPr>
+        <w:t>WHAMrequirements</w:t>
+      </w:r>
+      <w:r>
+        <w:rPr>
+          <w:rFonts w:ascii="Arial" w:hAnsi="Arial" w:cs="Arial"/>
+        </w:rPr>
+        <w:t>.tx</w:t>
+      </w:r>
+      <w:r>
+        <w:rPr>
+          <w:rFonts w:ascii="Arial" w:hAnsi="Arial" w:cs="Arial"/>
+        </w:rPr>
+        <w:t>t</w:t>
+      </w:r>
+      <w:proofErr w:type="gramEnd"/>
+    </w:p>
+    <w:p>
+      <w:pPr>
+        <w:pStyle w:val="NoSpacing"/>
+      </w:pPr>
+    </w:p>
+    <w:p>
+      <w:pPr>
+        <w:rPr>
+          <w:rStyle w:val="eop"/>
+          <w:rFonts w:ascii="Calibri" w:hAnsi="Calibri" w:cs="Calibri"/>
+          <w:color w:val="000000"/>
+          <w:shd w:val="clear" w:color="auto" w:fill="FFFFFF"/>
+        </w:rPr>
+      </w:pPr>
+      <w:r>
+        <w:rPr>
+          <w:rStyle w:val="normaltextrun"/>
+          <w:rFonts w:ascii="Calibri" w:hAnsi="Calibri" w:cs="Calibri"/>
+          <w:color w:val="000000"/>
+          <w:shd w:val="clear" w:color="auto" w:fill="FFFFFF"/>
+        </w:rPr>
+        <w:t xml:space="preserve">Alternatively, if using Linux, or if </w:t>
       </w:r>
       <w:proofErr w:type="spellStart"/>
+      <w:r>
+        <w:rPr>
+          <w:rStyle w:val="normaltextrun"/>
+          <w:rFonts w:ascii="Calibri" w:hAnsi="Calibri" w:cs="Calibri"/>
+          <w:color w:val="000000"/>
+          <w:shd w:val="clear" w:color="auto" w:fill="FFFFFF"/>
+        </w:rPr>
+        <w:t>agentpy</w:t>
+      </w:r>
+      <w:proofErr w:type="spellEnd"/>
+      <w:r>
+        <w:rPr>
+          <w:rStyle w:val="normaltextrun"/>
+          <w:rFonts w:ascii="Calibri" w:hAnsi="Calibri" w:cs="Calibri"/>
+          <w:color w:val="000000"/>
+          <w:shd w:val="clear" w:color="auto" w:fill="FFFFFF"/>
+        </w:rPr>
+        <w:t xml:space="preserve"> is not available via </w:t>
+      </w:r>
+      <w:proofErr w:type="spellStart"/>
+      <w:r>
+        <w:rPr>
+          <w:rStyle w:val="normaltextrun"/>
+          <w:rFonts w:ascii="Calibri" w:hAnsi="Calibri" w:cs="Calibri"/>
+          <w:color w:val="000000"/>
+          <w:shd w:val="clear" w:color="auto" w:fill="FFFFFF"/>
+        </w:rPr>
+        <w:t>conda</w:t>
+      </w:r>
+      <w:proofErr w:type="spellEnd"/>
+      <w:r>
+        <w:rPr>
+          <w:rStyle w:val="normaltextrun"/>
+          <w:rFonts w:ascii="Calibri" w:hAnsi="Calibri" w:cs="Calibri"/>
+          <w:color w:val="000000"/>
+          <w:shd w:val="clear" w:color="auto" w:fill="FFFFFF"/>
+        </w:rPr>
+        <w:t xml:space="preserve"> forge, you may initialise a base </w:t>
+      </w:r>
+      <w:proofErr w:type="spellStart"/>
+      <w:r>
+        <w:rPr>
+          <w:rStyle w:val="normaltextrun"/>
+          <w:rFonts w:ascii="Calibri" w:hAnsi="Calibri" w:cs="Calibri"/>
+          <w:color w:val="000000"/>
+          <w:shd w:val="clear" w:color="auto" w:fill="FFFFFF"/>
+        </w:rPr>
+        <w:t>conda</w:t>
+      </w:r>
+      <w:proofErr w:type="spellEnd"/>
+      <w:r>
+        <w:rPr>
+          <w:rStyle w:val="normaltextrun"/>
+          <w:rFonts w:ascii="Calibri" w:hAnsi="Calibri" w:cs="Calibri"/>
+          <w:color w:val="000000"/>
+          <w:shd w:val="clear" w:color="auto" w:fill="FFFFFF"/>
+        </w:rPr>
+        <w:t xml:space="preserve"> environment, then install </w:t>
+      </w:r>
+      <w:proofErr w:type="spellStart"/>
+      <w:r>
+        <w:rPr>
+          <w:rStyle w:val="normaltextrun"/>
+          <w:rFonts w:ascii="Calibri" w:hAnsi="Calibri" w:cs="Calibri"/>
+          <w:color w:val="000000"/>
+          <w:shd w:val="clear" w:color="auto" w:fill="FFFFFF"/>
+        </w:rPr>
+        <w:t>agentpy</w:t>
+      </w:r>
+      <w:proofErr w:type="spellEnd"/>
+      <w:r>
+        <w:rPr>
+          <w:rStyle w:val="normaltextrun"/>
+          <w:rFonts w:ascii="Calibri" w:hAnsi="Calibri" w:cs="Calibri"/>
+          <w:color w:val="000000"/>
+          <w:shd w:val="clear" w:color="auto" w:fill="FFFFFF"/>
+        </w:rPr>
+        <w:t xml:space="preserve"> (pip install </w:t>
+      </w:r>
+      <w:proofErr w:type="spellStart"/>
+      <w:r>
+        <w:rPr>
+          <w:rStyle w:val="normaltextrun"/>
+          <w:rFonts w:ascii="Calibri" w:hAnsi="Calibri" w:cs="Calibri"/>
+          <w:color w:val="000000"/>
+          <w:shd w:val="clear" w:color="auto" w:fill="FFFFFF"/>
+        </w:rPr>
+        <w:t>agentpy</w:t>
+      </w:r>
+      <w:proofErr w:type="spellEnd"/>
+      <w:r>
+        <w:rPr>
+          <w:rStyle w:val="normaltextrun"/>
+          <w:rFonts w:ascii="Calibri" w:hAnsi="Calibri" w:cs="Calibri"/>
+          <w:color w:val="000000"/>
+          <w:shd w:val="clear" w:color="auto" w:fill="FFFFFF"/>
+        </w:rPr>
+        <w:t xml:space="preserve">) and netCDF4 using </w:t>
+      </w:r>
+      <w:proofErr w:type="spellStart"/>
+      <w:r>
+        <w:rPr>
+          <w:rStyle w:val="normaltextrun"/>
+          <w:rFonts w:ascii="Calibri" w:hAnsi="Calibri" w:cs="Calibri"/>
+          <w:color w:val="000000"/>
+          <w:shd w:val="clear" w:color="auto" w:fill="FFFFFF"/>
+        </w:rPr>
+        <w:t>conda</w:t>
+      </w:r>
+      <w:proofErr w:type="spellEnd"/>
+      <w:r>
+        <w:rPr>
+          <w:rStyle w:val="normaltextrun"/>
+          <w:rFonts w:ascii="Calibri" w:hAnsi="Calibri" w:cs="Calibri"/>
+          <w:color w:val="000000"/>
+          <w:shd w:val="clear" w:color="auto" w:fill="FFFFFF"/>
+        </w:rPr>
+        <w:t xml:space="preserve"> install:</w:t>
+      </w:r>
+      <w:r>
+        <w:rPr>
+          <w:rStyle w:val="eop"/>
+          <w:rFonts w:ascii="Calibri" w:hAnsi="Calibri" w:cs="Calibri"/>
+          <w:color w:val="000000"/>
+          <w:shd w:val="clear" w:color="auto" w:fill="FFFFFF"/>
+        </w:rPr>
+        <w:t> </w:t>
+      </w:r>
+    </w:p>
+    <w:p>
+      <w:pPr>
+        <w:rPr>
+          <w:rFonts w:ascii="Arial" w:hAnsi="Arial" w:cs="Arial"/>
+        </w:rPr>
+      </w:pPr>
+      <w:r>
+        <w:tab/>
+      </w:r>
+      <w:proofErr w:type="spellStart"/>
+      <w:r>
+        <w:rPr>
+          <w:rFonts w:ascii="Arial" w:hAnsi="Arial" w:cs="Arial"/>
+        </w:rPr>
+        <w:t>conda</w:t>
+      </w:r>
+      <w:proofErr w:type="spellEnd"/>
+      <w:r>
+        <w:rPr>
+          <w:rFonts w:ascii="Arial" w:hAnsi="Arial" w:cs="Arial"/>
+        </w:rPr>
+        <w:t xml:space="preserve"> create --clone base -n </w:t>
+      </w:r>
       <w:proofErr w:type="gramStart"/>
       <w:r>
         <w:rPr>
           <w:rFonts w:ascii="Arial" w:hAnsi="Arial" w:cs="Arial"/>
         </w:rPr>
-        <w:t>list.tx</w:t>
+        <w:t>WHAM</w:t>
+      </w:r>
+      <w:proofErr w:type="gramEnd"/>
+      <w:r>
+        <w:rPr>
+          <w:rFonts w:ascii="Arial" w:hAnsi="Arial" w:cs="Arial"/>
+        </w:rPr>
+        <w:t xml:space="preserve"> </w:t>
+      </w:r>
+    </w:p>
+    <w:p>
+      <w:pPr>
+        <w:rPr>
+          <w:rFonts w:ascii="Arial" w:hAnsi="Arial" w:cs="Arial"/>
+        </w:rPr>
+      </w:pPr>
+      <w:r>
+        <w:rPr>
+          <w:rFonts w:ascii="Arial" w:hAnsi="Arial" w:cs="Arial"/>
+        </w:rPr>
+        <w:tab/>
+      </w:r>
+      <w:proofErr w:type="spellStart"/>
+      <w:r>
+        <w:rPr>
+          <w:rFonts w:ascii="Arial" w:hAnsi="Arial" w:cs="Arial"/>
+        </w:rPr>
+        <w:t>conda</w:t>
       </w:r>
       <w:proofErr w:type="spellEnd"/>
+      <w:r>
+        <w:rPr>
+          <w:rFonts w:ascii="Arial" w:hAnsi="Arial" w:cs="Arial"/>
+        </w:rPr>
+        <w:t xml:space="preserve"> activate &lt;</w:t>
+      </w:r>
+      <w:proofErr w:type="spellStart"/>
+      <w:r>
+        <w:rPr>
+          <w:rFonts w:ascii="Arial" w:hAnsi="Arial" w:cs="Arial"/>
+        </w:rPr>
+        <w:t>myenv</w:t>
+      </w:r>
+      <w:proofErr w:type="spellEnd"/>
+      <w:r>
+        <w:rPr>
+          <w:rFonts w:ascii="Arial" w:hAnsi="Arial" w:cs="Arial"/>
+        </w:rPr>
+        <w:t>&gt;</w:t>
+      </w:r>
+    </w:p>
+    <w:p>
+      <w:pPr>
+        <w:rPr>
+          <w:rFonts w:ascii="Arial" w:hAnsi="Arial" w:cs="Arial"/>
+        </w:rPr>
+      </w:pPr>
+      <w:r>
+        <w:rPr>
+          <w:rFonts w:ascii="Arial" w:hAnsi="Arial" w:cs="Arial"/>
+        </w:rPr>
+        <w:tab/>
+      </w:r>
+      <w:proofErr w:type="spellStart"/>
+      <w:r>
+        <w:rPr>
+          <w:rFonts w:ascii="Arial" w:hAnsi="Arial" w:cs="Arial"/>
+        </w:rPr>
+        <w:t>conda</w:t>
+      </w:r>
+      <w:proofErr w:type="spellEnd"/>
+      <w:r>
+        <w:rPr>
+          <w:rFonts w:ascii="Arial" w:hAnsi="Arial" w:cs="Arial"/>
+        </w:rPr>
+        <w:t xml:space="preserve"> install -c </w:t>
+      </w:r>
+      <w:proofErr w:type="spellStart"/>
+      <w:r>
+        <w:rPr>
+          <w:rFonts w:ascii="Arial" w:hAnsi="Arial" w:cs="Arial"/>
+        </w:rPr>
+        <w:t>conda</w:t>
+      </w:r>
+      <w:proofErr w:type="spellEnd"/>
+      <w:r>
+        <w:rPr>
+          <w:rFonts w:ascii="Arial" w:hAnsi="Arial" w:cs="Arial"/>
+        </w:rPr>
+        <w:t xml:space="preserve">-forge </w:t>
+      </w:r>
+      <w:proofErr w:type="gramStart"/>
+      <w:r>
+        <w:rPr>
+          <w:rFonts w:ascii="Arial" w:hAnsi="Arial" w:cs="Arial"/>
+        </w:rPr>
+        <w:t>netcdf4</w:t>
+      </w:r>
       <w:proofErr w:type="gramEnd"/>
-    </w:p>
-    <w:p/>
-    <w:p>
-      <w:r>
-        <w:t xml:space="preserve">Alternatively, as </w:t>
-      </w:r>
-      <w:proofErr w:type="spellStart"/>
-      <w:r>
-        <w:t>agentpy</w:t>
-      </w:r>
-      <w:proofErr w:type="spellEnd"/>
-      <w:r>
-        <w:t xml:space="preserve"> is </w:t>
-      </w:r>
-      <w:r>
-        <w:t xml:space="preserve">currently </w:t>
-      </w:r>
-      <w:r>
-        <w:t xml:space="preserve">not available via </w:t>
-      </w:r>
-      <w:proofErr w:type="spellStart"/>
-      <w:r>
-        <w:t>conda</w:t>
-      </w:r>
-      <w:proofErr w:type="spellEnd"/>
-      <w:r>
-        <w:t xml:space="preserve"> forge, </w:t>
-      </w:r>
-      <w:r>
-        <w:t>you</w:t>
-      </w:r>
-      <w:r>
-        <w:t xml:space="preserve"> may </w:t>
-      </w:r>
-      <w:r>
-        <w:t xml:space="preserve">initialise a base </w:t>
-      </w:r>
-      <w:proofErr w:type="spellStart"/>
-      <w:r>
-        <w:t>conda</w:t>
-      </w:r>
-      <w:proofErr w:type="spellEnd"/>
-      <w:r>
-        <w:t xml:space="preserve"> environment, then install </w:t>
-      </w:r>
-      <w:proofErr w:type="spellStart"/>
-      <w:r>
-        <w:t>agentpy</w:t>
-      </w:r>
-      <w:proofErr w:type="spellEnd"/>
-      <w:r>
-        <w:t xml:space="preserve"> (pip install </w:t>
-      </w:r>
-      <w:proofErr w:type="spellStart"/>
-      <w:r>
-        <w:t>agentpy</w:t>
-      </w:r>
-      <w:proofErr w:type="spellEnd"/>
-      <w:r>
-        <w:t>) and netCDF4</w:t>
-      </w:r>
-      <w:r>
-        <w:t xml:space="preserve"> using </w:t>
-      </w:r>
-      <w:proofErr w:type="spellStart"/>
-      <w:r>
-        <w:t>conda</w:t>
-      </w:r>
-      <w:proofErr w:type="spellEnd"/>
-      <w:r>
-        <w:t xml:space="preserve"> install</w:t>
-      </w:r>
-      <w:r>
-        <w:t>:</w:t>
-      </w:r>
-    </w:p>
-    <w:p>
-      <w:pPr>
-        <w:rPr>
-          <w:rFonts w:ascii="Arial" w:hAnsi="Arial" w:cs="Arial"/>
-        </w:rPr>
-      </w:pPr>
-      <w:r>
-        <w:tab/>
-      </w:r>
-      <w:proofErr w:type="spellStart"/>
-      <w:r>
-        <w:rPr>
-          <w:rFonts w:ascii="Arial" w:hAnsi="Arial" w:cs="Arial"/>
-        </w:rPr>
-        <w:t>conda</w:t>
-      </w:r>
-      <w:proofErr w:type="spellEnd"/>
-      <w:r>
-        <w:rPr>
-          <w:rFonts w:ascii="Arial" w:hAnsi="Arial" w:cs="Arial"/>
-        </w:rPr>
-        <w:t xml:space="preserve"> create --clone base -n </w:t>
-      </w:r>
-      <w:proofErr w:type="gramStart"/>
-      <w:r>
-        <w:rPr>
-          <w:rFonts w:ascii="Arial" w:hAnsi="Arial" w:cs="Arial"/>
-        </w:rPr>
-        <w:t>WHAM</w:t>
-      </w:r>
-      <w:proofErr w:type="gramEnd"/>
-      <w:r>
-        <w:rPr>
-          <w:rFonts w:ascii="Arial" w:hAnsi="Arial" w:cs="Arial"/>
-        </w:rPr>
-        <w:t xml:space="preserve"> </w:t>
-      </w:r>
-    </w:p>
-    <w:p>
-      <w:pPr>
-        <w:rPr>
-          <w:rFonts w:ascii="Arial" w:hAnsi="Arial" w:cs="Arial"/>
-        </w:rPr>
-      </w:pPr>
-      <w:r>
-        <w:rPr>
-          <w:rFonts w:ascii="Arial" w:hAnsi="Arial" w:cs="Arial"/>
-        </w:rPr>
-        <w:tab/>
-      </w:r>
-      <w:proofErr w:type="spellStart"/>
-      <w:r>
-        <w:rPr>
-          <w:rFonts w:ascii="Arial" w:hAnsi="Arial" w:cs="Arial"/>
-        </w:rPr>
-        <w:t>conda</w:t>
-      </w:r>
-      <w:proofErr w:type="spellEnd"/>
-      <w:r>
-        <w:rPr>
-          <w:rFonts w:ascii="Arial" w:hAnsi="Arial" w:cs="Arial"/>
-        </w:rPr>
-        <w:t xml:space="preserve"> activate &lt;</w:t>
-      </w:r>
-      <w:proofErr w:type="spellStart"/>
-      <w:r>
-        <w:rPr>
-          <w:rFonts w:ascii="Arial" w:hAnsi="Arial" w:cs="Arial"/>
-        </w:rPr>
-        <w:t>myenv</w:t>
-      </w:r>
-      <w:proofErr w:type="spellEnd"/>
-      <w:r>
-        <w:rPr>
-          <w:rFonts w:ascii="Arial" w:hAnsi="Arial" w:cs="Arial"/>
-        </w:rPr>
-        <w:t>&gt;</w:t>
-      </w:r>
-    </w:p>
-    <w:p>
-      <w:pPr>
-        <w:rPr>
-          <w:rFonts w:ascii="Arial" w:hAnsi="Arial" w:cs="Arial"/>
-        </w:rPr>
-      </w:pPr>
-      <w:r>
-        <w:rPr>
-          <w:rFonts w:ascii="Arial" w:hAnsi="Arial" w:cs="Arial"/>
-        </w:rPr>
-        <w:tab/>
-      </w:r>
-      <w:proofErr w:type="spellStart"/>
-      <w:r>
-        <w:rPr>
-          <w:rFonts w:ascii="Arial" w:hAnsi="Arial" w:cs="Arial"/>
-        </w:rPr>
-        <w:t>conda</w:t>
-      </w:r>
-      <w:proofErr w:type="spellEnd"/>
-      <w:r>
-        <w:rPr>
-          <w:rFonts w:ascii="Arial" w:hAnsi="Arial" w:cs="Arial"/>
-        </w:rPr>
-        <w:t xml:space="preserve"> install -c </w:t>
-      </w:r>
-      <w:proofErr w:type="spellStart"/>
-      <w:r>
-        <w:rPr>
-          <w:rFonts w:ascii="Arial" w:hAnsi="Arial" w:cs="Arial"/>
-        </w:rPr>
-        <w:t>conda</w:t>
-      </w:r>
-      <w:proofErr w:type="spellEnd"/>
-      <w:r>
-        <w:rPr>
-          <w:rFonts w:ascii="Arial" w:hAnsi="Arial" w:cs="Arial"/>
-        </w:rPr>
-        <w:t xml:space="preserve">-forge </w:t>
-      </w:r>
-      <w:proofErr w:type="gramStart"/>
-      <w:r>
-        <w:rPr>
-          <w:rFonts w:ascii="Arial" w:hAnsi="Arial" w:cs="Arial"/>
-        </w:rPr>
-        <w:t>netcdf4</w:t>
-      </w:r>
-      <w:proofErr w:type="gramEnd"/>
-    </w:p>
-    <w:p>
-      <w:pPr>
-        <w:rPr>
-          <w:rFonts w:ascii="Arial" w:hAnsi="Arial" w:cs="Arial"/>
-        </w:rPr>
-      </w:pPr>
-      <w:r>
-        <w:rPr>
-          <w:rFonts w:ascii="Arial" w:hAnsi="Arial" w:cs="Arial"/>
-        </w:rPr>
-        <w:tab/>
-        <w:t>python</w:t>
-      </w:r>
     </w:p>
     <w:p>
       <w:pPr>
@@ -619,7 +714,11 @@
         </w:drawing>
       </w:r>
     </w:p>
-    <w:p/>
+    <w:p>
+      <w:pPr>
+        <w:pStyle w:val="NoSpacing"/>
+      </w:pPr>
+    </w:p>
     <w:p>
       <w:pPr>
         <w:pStyle w:val="Heading2"/>
@@ -705,7 +804,49 @@
       </w:r>
       <w:proofErr w:type="spellEnd"/>
       <w:r>
+        <w:t>/</w:t>
+      </w:r>
+      <w:r>
         <w:t>)</w:t>
+      </w:r>
+    </w:p>
+    <w:p>
+      <w:pPr>
+        <w:pStyle w:val="ListParagraph"/>
+        <w:numPr>
+          <w:ilvl w:val="0"/>
+          <w:numId w:val="19"/>
+        </w:numPr>
+      </w:pPr>
+      <w:r>
+        <w:t xml:space="preserve">NB ensure the file paths both end in a trailing forward slash - e.g. </w:t>
+      </w:r>
+      <w:proofErr w:type="gramStart"/>
+      <w:r>
+        <w:t>-  ‘</w:t>
+      </w:r>
+      <w:proofErr w:type="gramEnd"/>
+      <w:r>
+        <w:t>…</w:t>
+      </w:r>
+      <w:r>
+        <w:t>/</w:t>
+      </w:r>
+      <w:proofErr w:type="spellStart"/>
+      <w:r>
+        <w:t>mypath</w:t>
+      </w:r>
+      <w:proofErr w:type="spellEnd"/>
+      <w:r>
+        <w:rPr>
+          <w:b/>
+          <w:bCs/>
+          <w:color w:val="FF0000"/>
+        </w:rPr>
+        <w:t>/</w:t>
+      </w:r>
+      <w:r>
+        <w:t>’</w:t>
       </w:r>
     </w:p>
     <w:p>
@@ -725,7 +866,11 @@
       </w:r>
       <w:proofErr w:type="gramEnd"/>
     </w:p>
-    <w:p/>
+    <w:p>
+      <w:pPr>
+        <w:pStyle w:val="NoSpacing"/>
+      </w:pPr>
+    </w:p>
     <w:p>
       <w:pPr>
         <w:pStyle w:val="Heading2"/>
@@ -969,22 +1114,19 @@
       </w:r>
       <w:proofErr w:type="spellEnd"/>
       <w:r>
-        <w:t xml:space="preserve"> on lin</w:t>
+        <w:t xml:space="preserve"> o</w:t>
+      </w:r>
+      <w:r>
+        <w:t>n lin</w:t>
       </w:r>
       <w:r>
         <w:t>e</w:t>
       </w:r>
       <w:r>
-        <w:t xml:space="preserve"> </w:t>
-      </w:r>
-      <w:r>
-        <w:rPr>
-          <w:highlight w:val="yellow"/>
-        </w:rPr>
-        <w:t>113</w:t>
-      </w:r>
-      <w:r>
-        <w:t xml:space="preserve"> that specifies where you would like </w:t>
+        <w:t xml:space="preserve"> 113 that specifies</w:t>
+      </w:r>
+      <w:r>
+        <w:t xml:space="preserve"> where you would like </w:t>
       </w:r>
       <w:r>
         <w:t xml:space="preserve">output </w:t>
@@ -3152,24 +3294,6 @@
         <w:t>Contains a utility for visualising model map outputs.</w:t>
       </w:r>
     </w:p>
-    <w:p>
-      <w:pPr>
-        <w:pStyle w:val="NoSpacing"/>
-        <w:numPr>
-          <w:ilvl w:val="1"/>
-          <w:numId w:val="13"/>
-        </w:numPr>
-      </w:pPr>
-      <w:r>
-        <w:br w:type="page"/>
-      </w:r>
-    </w:p>
-    <w:p/>
-    <w:p>
-      <w:pPr>
-        <w:pStyle w:val="ListParagraph"/>
-      </w:pPr>
-    </w:p>
     <w:sectPr>
       <w:pgSz w:w="11906" w:h="16838"/>
       <w:pgMar w:top="1276" w:right="1440" w:bottom="1440" w:left="1440" w:header="708" w:footer="708" w:gutter="0"/>
@@ -3806,6 +3930,119 @@
     </w:lvl>
   </w:abstractNum>
   <w:abstractNum w:abstractNumId="7" w15:restartNumberingAfterBreak="0">
+    <w:nsid w:val="356C3001"/>
+    <w:multiLevelType w:val="hybridMultilevel"/>
+    <w:tmpl w:val="B208842C"/>
+    <w:lvl w:ilvl="0" w:tplc="0809000B">
+      <w:start w:val="1"/>
+      <w:numFmt w:val="bullet"/>
+      <w:lvlText w:val=""/>
+      <w:lvlJc w:val="left"/>
+      <w:pPr>
+        <w:ind w:left="2160" w:hanging="360"/>
+      </w:pPr>
+      <w:rPr>
+        <w:rFonts w:ascii="Wingdings" w:hAnsi="Wingdings" w:hint="default"/>
+      </w:rPr>
+    </w:lvl>
+    <w:lvl w:ilvl="1" w:tplc="08090003" w:tentative="1">
+      <w:start w:val="1"/>
+      <w:numFmt w:val="bullet"/>
+      <w:lvlText w:val="o"/>
+      <w:lvlJc w:val="left"/>
+      <w:pPr>
+        <w:ind w:left="2880" w:hanging="360"/>
+      </w:pPr>
+      <w:rPr>
+        <w:rFonts w:ascii="Courier New" w:hAnsi="Courier New" w:cs="Courier New" w:hint="default"/>
+      </w:rPr>
+    </w:lvl>
+    <w:lvl w:ilvl="2" w:tplc="08090005" w:tentative="1">
+      <w:start w:val="1"/>
+      <w:numFmt w:val="bullet"/>
+      <w:lvlText w:val=""/>
+      <w:lvlJc w:val="left"/>
+      <w:pPr>
+        <w:ind w:left="3600" w:hanging="360"/>
+      </w:pPr>
+      <w:rPr>
+        <w:rFonts w:ascii="Wingdings" w:hAnsi="Wingdings" w:hint="default"/>
+      </w:rPr>
+    </w:lvl>
+    <w:lvl w:ilvl="3" w:tplc="08090001" w:tentative="1">
+      <w:start w:val="1"/>
+      <w:numFmt w:val="bullet"/>
+      <w:lvlText w:val=""/>
+      <w:lvlJc w:val="left"/>
+      <w:pPr>
+        <w:ind w:left="4320" w:hanging="360"/>
+      </w:pPr>
+      <w:rPr>
+        <w:rFonts w:ascii="Symbol" w:hAnsi="Symbol" w:hint="default"/>
+      </w:rPr>
+    </w:lvl>
+    <w:lvl w:ilvl="4" w:tplc="08090003" w:tentative="1">
+      <w:start w:val="1"/>
+      <w:numFmt w:val="bullet"/>
+      <w:lvlText w:val="o"/>
+      <w:lvlJc w:val="left"/>
+      <w:pPr>
+        <w:ind w:left="5040" w:hanging="360"/>
+      </w:pPr>
+      <w:rPr>
+        <w:rFonts w:ascii="Courier New" w:hAnsi="Courier New" w:cs="Courier New" w:hint="default"/>
+      </w:rPr>
+    </w:lvl>
+    <w:lvl w:ilvl="5" w:tplc="08090005" w:tentative="1">
+      <w:start w:val="1"/>
+      <w:numFmt w:val="bullet"/>
+      <w:lvlText w:val=""/>
+      <w:lvlJc w:val="left"/>
+      <w:pPr>
+        <w:ind w:left="5760" w:hanging="360"/>
+      </w:pPr>
+      <w:rPr>
+        <w:rFonts w:ascii="Wingdings" w:hAnsi="Wingdings" w:hint="default"/>
+      </w:rPr>
+    </w:lvl>
+    <w:lvl w:ilvl="6" w:tplc="08090001" w:tentative="1">
+      <w:start w:val="1"/>
+      <w:numFmt w:val="bullet"/>
+      <w:lvlText w:val=""/>
+      <w:lvlJc w:val="left"/>
+      <w:pPr>
+        <w:ind w:left="6480" w:hanging="360"/>
+      </w:pPr>
+      <w:rPr>
+        <w:rFonts w:ascii="Symbol" w:hAnsi="Symbol" w:hint="default"/>
+      </w:rPr>
+    </w:lvl>
+    <w:lvl w:ilvl="7" w:tplc="08090003" w:tentative="1">
+      <w:start w:val="1"/>
+      <w:numFmt w:val="bullet"/>
+      <w:lvlText w:val="o"/>
+      <w:lvlJc w:val="left"/>
+      <w:pPr>
+        <w:ind w:left="7200" w:hanging="360"/>
+      </w:pPr>
+      <w:rPr>
+        <w:rFonts w:ascii="Courier New" w:hAnsi="Courier New" w:cs="Courier New" w:hint="default"/>
+      </w:rPr>
+    </w:lvl>
+    <w:lvl w:ilvl="8" w:tplc="08090005" w:tentative="1">
+      <w:start w:val="1"/>
+      <w:numFmt w:val="bullet"/>
+      <w:lvlText w:val=""/>
+      <w:lvlJc w:val="left"/>
+      <w:pPr>
+        <w:ind w:left="7920" w:hanging="360"/>
+      </w:pPr>
+      <w:rPr>
+        <w:rFonts w:ascii="Wingdings" w:hAnsi="Wingdings" w:hint="default"/>
+      </w:rPr>
+    </w:lvl>
+  </w:abstractNum>
+  <w:abstractNum w:abstractNumId="8" w15:restartNumberingAfterBreak="0">
     <w:nsid w:val="35D6158C"/>
     <w:multiLevelType w:val="hybridMultilevel"/>
     <w:tmpl w:val="763EAFE6"/>
@@ -3894,7 +4131,7 @@
       </w:pPr>
     </w:lvl>
   </w:abstractNum>
-  <w:abstractNum w:abstractNumId="8" w15:restartNumberingAfterBreak="0">
+  <w:abstractNum w:abstractNumId="9" w15:restartNumberingAfterBreak="0">
     <w:nsid w:val="37F43C09"/>
     <w:multiLevelType w:val="hybridMultilevel"/>
     <w:tmpl w:val="67E06BB8"/>
@@ -3910,7 +4147,7 @@
         <w:rFonts w:hint="default"/>
       </w:rPr>
     </w:lvl>
-    <w:lvl w:ilvl="1" w:tplc="08090019" w:tentative="1">
+    <w:lvl w:ilvl="1" w:tplc="08090019">
       <w:start w:val="1"/>
       <w:numFmt w:val="lowerLetter"/>
       <w:lvlText w:val="%2."/>
@@ -3983,7 +4220,7 @@
       </w:pPr>
     </w:lvl>
   </w:abstractNum>
-  <w:abstractNum w:abstractNumId="9" w15:restartNumberingAfterBreak="0">
+  <w:abstractNum w:abstractNumId="10" w15:restartNumberingAfterBreak="0">
     <w:nsid w:val="3A865CB9"/>
     <w:multiLevelType w:val="multilevel"/>
     <w:tmpl w:val="D98EA7A0"/>
@@ -4096,7 +4333,7 @@
       </w:rPr>
     </w:lvl>
   </w:abstractNum>
-  <w:abstractNum w:abstractNumId="10" w15:restartNumberingAfterBreak="0">
+  <w:abstractNum w:abstractNumId="11" w15:restartNumberingAfterBreak="0">
     <w:nsid w:val="3BE86F14"/>
     <w:multiLevelType w:val="hybridMultilevel"/>
     <w:tmpl w:val="464EA2C4"/>
@@ -4185,7 +4422,7 @@
       </w:pPr>
     </w:lvl>
   </w:abstractNum>
-  <w:abstractNum w:abstractNumId="11" w15:restartNumberingAfterBreak="0">
+  <w:abstractNum w:abstractNumId="12" w15:restartNumberingAfterBreak="0">
     <w:nsid w:val="41C612C6"/>
     <w:multiLevelType w:val="hybridMultilevel"/>
     <w:tmpl w:val="54BAD458"/>
@@ -4298,7 +4535,7 @@
       </w:rPr>
     </w:lvl>
   </w:abstractNum>
-  <w:abstractNum w:abstractNumId="12" w15:restartNumberingAfterBreak="0">
+  <w:abstractNum w:abstractNumId="13" w15:restartNumberingAfterBreak="0">
     <w:nsid w:val="428B0884"/>
     <w:multiLevelType w:val="hybridMultilevel"/>
     <w:tmpl w:val="4B100672"/>
@@ -4387,7 +4624,7 @@
       </w:pPr>
     </w:lvl>
   </w:abstractNum>
-  <w:abstractNum w:abstractNumId="13" w15:restartNumberingAfterBreak="0">
+  <w:abstractNum w:abstractNumId="14" w15:restartNumberingAfterBreak="0">
     <w:nsid w:val="57B158D7"/>
     <w:multiLevelType w:val="hybridMultilevel"/>
     <w:tmpl w:val="886C071C"/>
@@ -4476,7 +4713,7 @@
       </w:pPr>
     </w:lvl>
   </w:abstractNum>
-  <w:abstractNum w:abstractNumId="14" w15:restartNumberingAfterBreak="0">
+  <w:abstractNum w:abstractNumId="15" w15:restartNumberingAfterBreak="0">
     <w:nsid w:val="67004786"/>
     <w:multiLevelType w:val="multilevel"/>
     <w:tmpl w:val="8ED8933A"/>
@@ -4597,7 +4834,7 @@
       </w:rPr>
     </w:lvl>
   </w:abstractNum>
-  <w:abstractNum w:abstractNumId="15" w15:restartNumberingAfterBreak="0">
+  <w:abstractNum w:abstractNumId="16" w15:restartNumberingAfterBreak="0">
     <w:nsid w:val="6A6D14A7"/>
     <w:multiLevelType w:val="hybridMultilevel"/>
     <w:tmpl w:val="63AAEEFA"/>
@@ -4686,7 +4923,7 @@
       </w:pPr>
     </w:lvl>
   </w:abstractNum>
-  <w:abstractNum w:abstractNumId="16" w15:restartNumberingAfterBreak="0">
+  <w:abstractNum w:abstractNumId="17" w15:restartNumberingAfterBreak="0">
     <w:nsid w:val="74C756C2"/>
     <w:multiLevelType w:val="hybridMultilevel"/>
     <w:tmpl w:val="F820A92A"/>
@@ -4775,7 +5012,7 @@
       </w:pPr>
     </w:lvl>
   </w:abstractNum>
-  <w:abstractNum w:abstractNumId="17" w15:restartNumberingAfterBreak="0">
+  <w:abstractNum w:abstractNumId="18" w15:restartNumberingAfterBreak="0">
     <w:nsid w:val="7EB82003"/>
     <w:multiLevelType w:val="hybridMultilevel"/>
     <w:tmpl w:val="1F3A598A"/>
@@ -4865,19 +5102,19 @@
     </w:lvl>
   </w:abstractNum>
   <w:num w:numId="1" w16cid:durableId="1988896746">
-    <w:abstractNumId w:val="12"/>
+    <w:abstractNumId w:val="13"/>
   </w:num>
   <w:num w:numId="2" w16cid:durableId="1656569599">
-    <w:abstractNumId w:val="15"/>
+    <w:abstractNumId w:val="16"/>
   </w:num>
   <w:num w:numId="3" w16cid:durableId="422841948">
-    <w:abstractNumId w:val="10"/>
+    <w:abstractNumId w:val="11"/>
   </w:num>
   <w:num w:numId="4" w16cid:durableId="1845322730">
-    <w:abstractNumId w:val="7"/>
+    <w:abstractNumId w:val="8"/>
   </w:num>
   <w:num w:numId="5" w16cid:durableId="1884100090">
-    <w:abstractNumId w:val="16"/>
+    <w:abstractNumId w:val="17"/>
   </w:num>
   <w:num w:numId="6" w16cid:durableId="225651394">
     <w:abstractNumId w:val="6"/>
@@ -4886,37 +5123,40 @@
     <w:abstractNumId w:val="3"/>
   </w:num>
   <w:num w:numId="8" w16cid:durableId="1918204370">
-    <w:abstractNumId w:val="11"/>
+    <w:abstractNumId w:val="12"/>
   </w:num>
   <w:num w:numId="9" w16cid:durableId="170606370">
     <w:abstractNumId w:val="0"/>
   </w:num>
   <w:num w:numId="10" w16cid:durableId="2058892625">
-    <w:abstractNumId w:val="8"/>
+    <w:abstractNumId w:val="9"/>
   </w:num>
   <w:num w:numId="11" w16cid:durableId="1602687486">
     <w:abstractNumId w:val="5"/>
   </w:num>
   <w:num w:numId="12" w16cid:durableId="375668706">
-    <w:abstractNumId w:val="17"/>
+    <w:abstractNumId w:val="18"/>
   </w:num>
   <w:num w:numId="13" w16cid:durableId="832645258">
-    <w:abstractNumId w:val="14"/>
+    <w:abstractNumId w:val="15"/>
   </w:num>
   <w:num w:numId="14" w16cid:durableId="444010135">
     <w:abstractNumId w:val="1"/>
   </w:num>
   <w:num w:numId="15" w16cid:durableId="2053264170">
-    <w:abstractNumId w:val="13"/>
+    <w:abstractNumId w:val="14"/>
   </w:num>
   <w:num w:numId="16" w16cid:durableId="309285247">
     <w:abstractNumId w:val="4"/>
   </w:num>
   <w:num w:numId="17" w16cid:durableId="195772049">
-    <w:abstractNumId w:val="9"/>
+    <w:abstractNumId w:val="10"/>
   </w:num>
   <w:num w:numId="18" w16cid:durableId="849880587">
     <w:abstractNumId w:val="2"/>
+  </w:num>
+  <w:num w:numId="19" w16cid:durableId="869026618">
+    <w:abstractNumId w:val="7"/>
   </w:num>
 </w:numbering>
 </file>
@@ -5588,6 +5828,16 @@
       <w:spacing w:after="0" w:line="240" w:lineRule="auto"/>
     </w:pPr>
   </w:style>
+  <w:style w:type="character" w:customStyle="1" w:styleId="normaltextrun">
+    <w:name w:val="normaltextrun"/>
+    <w:basedOn w:val="DefaultParagraphFont"/>
+    <w:rsid w:val="00752B7E"/>
+  </w:style>
+  <w:style w:type="character" w:customStyle="1" w:styleId="eop">
+    <w:name w:val="eop"/>
+    <w:basedOn w:val="DefaultParagraphFont"/>
+    <w:rsid w:val="00752B7E"/>
+  </w:style>
 </w:styles>
 </file>
 

</xml_diff>

<commit_message>
Update docs with Zenodo links
</commit_message>
<xml_diff>
--- a/docs/readme.docx
+++ b/docs/readme.docx
@@ -99,51 +99,38 @@
         <w:t>Download</w:t>
       </w:r>
       <w:r>
-        <w:t xml:space="preserve"> code and </w:t>
-      </w:r>
-      <w:proofErr w:type="gramStart"/>
-      <w:r>
-        <w:t>data</w:t>
-      </w:r>
-      <w:proofErr w:type="gramEnd"/>
-    </w:p>
-    <w:p>
-      <w:r>
-        <w:t xml:space="preserve">All necessary code and data can be downloaded from the </w:t>
-      </w:r>
-      <w:proofErr w:type="spellStart"/>
-      <w:r>
-        <w:t>Zenodo</w:t>
-      </w:r>
-      <w:proofErr w:type="spellEnd"/>
+        <w:t xml:space="preserve"> code and data</w:t>
+      </w:r>
+    </w:p>
+    <w:p>
+      <w:r>
+        <w:t>Code</w:t>
+      </w:r>
+      <w:r>
+        <w:t xml:space="preserve"> can be downloaded from the Zenodo reposistory:</w:t>
+      </w:r>
+    </w:p>
+    <w:p>
+      <w:hyperlink r:id="rId5" w:history="1">
+        <w:r>
+          <w:rPr>
+            <w:rStyle w:val="Hyperlink"/>
+          </w:rPr>
+          <w:t>https://doi.org/10.5281/zenodo.8319311</w:t>
+        </w:r>
+      </w:hyperlink>
       <w:r>
         <w:t xml:space="preserve"> </w:t>
       </w:r>
-      <w:proofErr w:type="spellStart"/>
-      <w:r>
-        <w:t>reposistory</w:t>
-      </w:r>
-      <w:proofErr w:type="spellEnd"/>
-      <w:r>
-        <w:t>:</w:t>
-      </w:r>
     </w:p>
     <w:p/>
     <w:p>
       <w:r>
-        <w:t xml:space="preserve">Alternatively, code can be downloaded from </w:t>
-      </w:r>
-      <w:proofErr w:type="spellStart"/>
-      <w:r>
-        <w:t>Github</w:t>
-      </w:r>
-      <w:proofErr w:type="spellEnd"/>
-      <w:r>
-        <w:t xml:space="preserve"> at:</w:t>
-      </w:r>
-    </w:p>
-    <w:p>
-      <w:hyperlink r:id="rId5" w:history="1">
+        <w:t>Alternatively, code can be downloaded from Github at:</w:t>
+      </w:r>
+    </w:p>
+    <w:p>
+      <w:hyperlink r:id="rId6" w:history="1">
         <w:r>
           <w:rPr>
             <w:rStyle w:val="Hyperlink"/>
@@ -154,15 +141,7 @@
     </w:p>
     <w:p>
       <w:r>
-        <w:t xml:space="preserve">Download from main branch. (If downloading using website, then </w:t>
-      </w:r>
-      <w:proofErr w:type="gramStart"/>
-      <w:r>
-        <w:t>Green</w:t>
-      </w:r>
-      <w:proofErr w:type="gramEnd"/>
-      <w:r>
-        <w:t xml:space="preserve"> code button on RHS -&gt; download zip). </w:t>
+        <w:t xml:space="preserve">Download from main branch. (If downloading using website, then Green code button on RHS -&gt; download zip). </w:t>
       </w:r>
     </w:p>
     <w:p>
@@ -180,30 +159,15 @@
       </w:pPr>
       <w:r>
         <w:lastRenderedPageBreak/>
-        <w:t xml:space="preserve">Set up virtual </w:t>
-      </w:r>
-      <w:proofErr w:type="gramStart"/>
-      <w:r>
-        <w:t>environment</w:t>
-      </w:r>
-      <w:proofErr w:type="gramEnd"/>
+        <w:t>Set up virtual environment</w:t>
+      </w:r>
     </w:p>
     <w:p>
       <w:r>
         <w:t xml:space="preserve">Code is written in Python version 3.8. The easiest way to setup a virtual environment with relevant dependencies installed is to use Anaconda. This can be done </w:t>
       </w:r>
       <w:r>
-        <w:t>using the ‘package-</w:t>
-      </w:r>
-      <w:proofErr w:type="spellStart"/>
-      <w:proofErr w:type="gramStart"/>
-      <w:r>
-        <w:t>list.tx</w:t>
-      </w:r>
-      <w:proofErr w:type="spellEnd"/>
-      <w:proofErr w:type="gramEnd"/>
-      <w:r>
-        <w:t>’ file</w:t>
+        <w:t>using the ‘package-list.tx’ file</w:t>
       </w:r>
       <w:r>
         <w:t>:</w:t>
@@ -219,76 +183,66 @@
           <w:rFonts w:ascii="Arial" w:hAnsi="Arial" w:cs="Arial"/>
         </w:rPr>
       </w:pPr>
-      <w:proofErr w:type="spellStart"/>
       <w:r>
         <w:rPr>
           <w:rFonts w:ascii="Arial" w:hAnsi="Arial" w:cs="Arial"/>
         </w:rPr>
-        <w:t>conda</w:t>
-      </w:r>
-      <w:proofErr w:type="spellEnd"/>
+        <w:t>conda create -</w:t>
+      </w:r>
       <w:r>
         <w:rPr>
           <w:rFonts w:ascii="Arial" w:hAnsi="Arial" w:cs="Arial"/>
         </w:rPr>
-        <w:t xml:space="preserve"> create -</w:t>
+        <w:t>-</w:t>
       </w:r>
       <w:r>
         <w:rPr>
           <w:rFonts w:ascii="Arial" w:hAnsi="Arial" w:cs="Arial"/>
         </w:rPr>
+        <w:t>n</w:t>
+      </w:r>
+      <w:r>
+        <w:rPr>
+          <w:rFonts w:ascii="Arial" w:hAnsi="Arial" w:cs="Arial"/>
+        </w:rPr>
+        <w:t>ame</w:t>
+      </w:r>
+      <w:r>
+        <w:rPr>
+          <w:rFonts w:ascii="Arial" w:hAnsi="Arial" w:cs="Arial"/>
+        </w:rPr>
+        <w:t xml:space="preserve"> WHAM -</w:t>
+      </w:r>
+      <w:r>
+        <w:rPr>
+          <w:rFonts w:ascii="Arial" w:hAnsi="Arial" w:cs="Arial"/>
+        </w:rPr>
         <w:t>-</w:t>
       </w:r>
       <w:r>
         <w:rPr>
           <w:rFonts w:ascii="Arial" w:hAnsi="Arial" w:cs="Arial"/>
         </w:rPr>
-        <w:t>n</w:t>
+        <w:t xml:space="preserve">file </w:t>
       </w:r>
       <w:r>
         <w:rPr>
           <w:rFonts w:ascii="Arial" w:hAnsi="Arial" w:cs="Arial"/>
         </w:rPr>
-        <w:t>ame</w:t>
+        <w:t>WHAMrequirements</w:t>
       </w:r>
       <w:r>
         <w:rPr>
           <w:rFonts w:ascii="Arial" w:hAnsi="Arial" w:cs="Arial"/>
         </w:rPr>
-        <w:t xml:space="preserve"> WHAM -</w:t>
+        <w:t>.tx</w:t>
       </w:r>
       <w:r>
         <w:rPr>
           <w:rFonts w:ascii="Arial" w:hAnsi="Arial" w:cs="Arial"/>
         </w:rPr>
-        <w:t>-</w:t>
-      </w:r>
-      <w:r>
-        <w:rPr>
-          <w:rFonts w:ascii="Arial" w:hAnsi="Arial" w:cs="Arial"/>
-        </w:rPr>
-        <w:t xml:space="preserve">file </w:t>
-      </w:r>
-      <w:proofErr w:type="gramStart"/>
-      <w:r>
-        <w:rPr>
-          <w:rFonts w:ascii="Arial" w:hAnsi="Arial" w:cs="Arial"/>
-        </w:rPr>
-        <w:t>WHAMrequirements</w:t>
-      </w:r>
-      <w:r>
-        <w:rPr>
-          <w:rFonts w:ascii="Arial" w:hAnsi="Arial" w:cs="Arial"/>
-        </w:rPr>
-        <w:t>.tx</w:t>
-      </w:r>
-      <w:r>
-        <w:rPr>
-          <w:rFonts w:ascii="Arial" w:hAnsi="Arial" w:cs="Arial"/>
-        </w:rPr>
         <w:t>t</w:t>
       </w:r>
-      <w:proofErr w:type="gramEnd"/>
     </w:p>
     <w:p>
       <w:pPr>
@@ -311,127 +265,7 @@
           <w:color w:val="000000"/>
           <w:shd w:val="clear" w:color="auto" w:fill="FFFFFF"/>
         </w:rPr>
-        <w:t xml:space="preserve">Alternatively, if using Linux, or if </w:t>
-      </w:r>
-      <w:proofErr w:type="spellStart"/>
-      <w:r>
-        <w:rPr>
-          <w:rStyle w:val="normaltextrun"/>
-          <w:rFonts w:ascii="Calibri" w:hAnsi="Calibri" w:cs="Calibri"/>
-          <w:color w:val="000000"/>
-          <w:shd w:val="clear" w:color="auto" w:fill="FFFFFF"/>
-        </w:rPr>
-        <w:t>agentpy</w:t>
-      </w:r>
-      <w:proofErr w:type="spellEnd"/>
-      <w:r>
-        <w:rPr>
-          <w:rStyle w:val="normaltextrun"/>
-          <w:rFonts w:ascii="Calibri" w:hAnsi="Calibri" w:cs="Calibri"/>
-          <w:color w:val="000000"/>
-          <w:shd w:val="clear" w:color="auto" w:fill="FFFFFF"/>
-        </w:rPr>
-        <w:t xml:space="preserve"> is not available via </w:t>
-      </w:r>
-      <w:proofErr w:type="spellStart"/>
-      <w:r>
-        <w:rPr>
-          <w:rStyle w:val="normaltextrun"/>
-          <w:rFonts w:ascii="Calibri" w:hAnsi="Calibri" w:cs="Calibri"/>
-          <w:color w:val="000000"/>
-          <w:shd w:val="clear" w:color="auto" w:fill="FFFFFF"/>
-        </w:rPr>
-        <w:t>conda</w:t>
-      </w:r>
-      <w:proofErr w:type="spellEnd"/>
-      <w:r>
-        <w:rPr>
-          <w:rStyle w:val="normaltextrun"/>
-          <w:rFonts w:ascii="Calibri" w:hAnsi="Calibri" w:cs="Calibri"/>
-          <w:color w:val="000000"/>
-          <w:shd w:val="clear" w:color="auto" w:fill="FFFFFF"/>
-        </w:rPr>
-        <w:t xml:space="preserve"> forge, you may initialise a base </w:t>
-      </w:r>
-      <w:proofErr w:type="spellStart"/>
-      <w:r>
-        <w:rPr>
-          <w:rStyle w:val="normaltextrun"/>
-          <w:rFonts w:ascii="Calibri" w:hAnsi="Calibri" w:cs="Calibri"/>
-          <w:color w:val="000000"/>
-          <w:shd w:val="clear" w:color="auto" w:fill="FFFFFF"/>
-        </w:rPr>
-        <w:t>conda</w:t>
-      </w:r>
-      <w:proofErr w:type="spellEnd"/>
-      <w:r>
-        <w:rPr>
-          <w:rStyle w:val="normaltextrun"/>
-          <w:rFonts w:ascii="Calibri" w:hAnsi="Calibri" w:cs="Calibri"/>
-          <w:color w:val="000000"/>
-          <w:shd w:val="clear" w:color="auto" w:fill="FFFFFF"/>
-        </w:rPr>
-        <w:t xml:space="preserve"> environment, then install </w:t>
-      </w:r>
-      <w:proofErr w:type="spellStart"/>
-      <w:r>
-        <w:rPr>
-          <w:rStyle w:val="normaltextrun"/>
-          <w:rFonts w:ascii="Calibri" w:hAnsi="Calibri" w:cs="Calibri"/>
-          <w:color w:val="000000"/>
-          <w:shd w:val="clear" w:color="auto" w:fill="FFFFFF"/>
-        </w:rPr>
-        <w:t>agentpy</w:t>
-      </w:r>
-      <w:proofErr w:type="spellEnd"/>
-      <w:r>
-        <w:rPr>
-          <w:rStyle w:val="normaltextrun"/>
-          <w:rFonts w:ascii="Calibri" w:hAnsi="Calibri" w:cs="Calibri"/>
-          <w:color w:val="000000"/>
-          <w:shd w:val="clear" w:color="auto" w:fill="FFFFFF"/>
-        </w:rPr>
-        <w:t xml:space="preserve"> (pip install </w:t>
-      </w:r>
-      <w:proofErr w:type="spellStart"/>
-      <w:r>
-        <w:rPr>
-          <w:rStyle w:val="normaltextrun"/>
-          <w:rFonts w:ascii="Calibri" w:hAnsi="Calibri" w:cs="Calibri"/>
-          <w:color w:val="000000"/>
-          <w:shd w:val="clear" w:color="auto" w:fill="FFFFFF"/>
-        </w:rPr>
-        <w:t>agentpy</w:t>
-      </w:r>
-      <w:proofErr w:type="spellEnd"/>
-      <w:r>
-        <w:rPr>
-          <w:rStyle w:val="normaltextrun"/>
-          <w:rFonts w:ascii="Calibri" w:hAnsi="Calibri" w:cs="Calibri"/>
-          <w:color w:val="000000"/>
-          <w:shd w:val="clear" w:color="auto" w:fill="FFFFFF"/>
-        </w:rPr>
-        <w:t xml:space="preserve">) and netCDF4 using </w:t>
-      </w:r>
-      <w:proofErr w:type="spellStart"/>
-      <w:r>
-        <w:rPr>
-          <w:rStyle w:val="normaltextrun"/>
-          <w:rFonts w:ascii="Calibri" w:hAnsi="Calibri" w:cs="Calibri"/>
-          <w:color w:val="000000"/>
-          <w:shd w:val="clear" w:color="auto" w:fill="FFFFFF"/>
-        </w:rPr>
-        <w:t>conda</w:t>
-      </w:r>
-      <w:proofErr w:type="spellEnd"/>
-      <w:r>
-        <w:rPr>
-          <w:rStyle w:val="normaltextrun"/>
-          <w:rFonts w:ascii="Calibri" w:hAnsi="Calibri" w:cs="Calibri"/>
-          <w:color w:val="000000"/>
-          <w:shd w:val="clear" w:color="auto" w:fill="FFFFFF"/>
-        </w:rPr>
-        <w:t xml:space="preserve"> install:</w:t>
+        <w:t>Alternatively, if using Linux, or if agentpy is not available via conda forge, you may initialise a base conda environment, then install agentpy (pip install agentpy) and netCDF4 using conda install:</w:t>
       </w:r>
       <w:r>
         <w:rPr>
@@ -452,212 +286,97 @@
       <w:r>
         <w:tab/>
       </w:r>
-      <w:proofErr w:type="spellStart"/>
       <w:r>
         <w:rPr>
           <w:rFonts w:ascii="Arial" w:hAnsi="Arial" w:cs="Arial"/>
         </w:rPr>
-        <w:t>conda</w:t>
-      </w:r>
-      <w:proofErr w:type="spellEnd"/>
-      <w:r>
+        <w:t xml:space="preserve">conda create --clone base -n WHAM </w:t>
+      </w:r>
+    </w:p>
+    <w:p>
+      <w:pPr>
         <w:rPr>
           <w:rFonts w:ascii="Arial" w:hAnsi="Arial" w:cs="Arial"/>
         </w:rPr>
-        <w:t xml:space="preserve"> create --clone base -n </w:t>
-      </w:r>
-      <w:proofErr w:type="gramStart"/>
+      </w:pPr>
       <w:r>
         <w:rPr>
           <w:rFonts w:ascii="Arial" w:hAnsi="Arial" w:cs="Arial"/>
         </w:rPr>
-        <w:t>WHAM</w:t>
-      </w:r>
-      <w:proofErr w:type="gramEnd"/>
-      <w:r>
+        <w:tab/>
+        <w:t>conda activate &lt;myenv&gt;</w:t>
+      </w:r>
+    </w:p>
+    <w:p>
+      <w:pPr>
         <w:rPr>
           <w:rFonts w:ascii="Arial" w:hAnsi="Arial" w:cs="Arial"/>
         </w:rPr>
-        <w:t xml:space="preserve"> </w:t>
-      </w:r>
-    </w:p>
-    <w:p>
-      <w:pPr>
+      </w:pPr>
+      <w:r>
         <w:rPr>
           <w:rFonts w:ascii="Arial" w:hAnsi="Arial" w:cs="Arial"/>
         </w:rPr>
-      </w:pPr>
-      <w:r>
+        <w:tab/>
+        <w:t>conda install -c conda-forge netcdf4</w:t>
+      </w:r>
+    </w:p>
+    <w:p>
+      <w:pPr>
         <w:rPr>
           <w:rFonts w:ascii="Arial" w:hAnsi="Arial" w:cs="Arial"/>
         </w:rPr>
+      </w:pPr>
+      <w:r>
+        <w:rPr>
+          <w:rFonts w:ascii="Arial" w:hAnsi="Arial" w:cs="Arial"/>
+        </w:rPr>
         <w:tab/>
-      </w:r>
-      <w:proofErr w:type="spellStart"/>
-      <w:r>
+        <w:t>pip install agentpy</w:t>
+      </w:r>
+    </w:p>
+    <w:p>
+      <w:pPr>
         <w:rPr>
           <w:rFonts w:ascii="Arial" w:hAnsi="Arial" w:cs="Arial"/>
         </w:rPr>
-        <w:t>conda</w:t>
-      </w:r>
-      <w:proofErr w:type="spellEnd"/>
-      <w:r>
+      </w:pPr>
+    </w:p>
+    <w:p>
+      <w:pPr>
+        <w:pStyle w:val="Heading2"/>
+      </w:pPr>
+      <w:r>
+        <w:t>1.3 Install code</w:t>
+      </w:r>
+    </w:p>
+    <w:p>
+      <w:r>
+        <w:t>If using anaconda prompt, i</w:t>
+      </w:r>
+      <w:r>
+        <w:t xml:space="preserve">nstall the code by navigating to </w:t>
+      </w:r>
+      <w:r>
+        <w:t>the filepath where</w:t>
+      </w:r>
+      <w:r>
+        <w:t xml:space="preserve"> you unzipped the code, and type: </w:t>
+      </w:r>
+    </w:p>
+    <w:p>
+      <w:pPr>
+        <w:ind w:firstLine="720"/>
         <w:rPr>
           <w:rFonts w:ascii="Arial" w:hAnsi="Arial" w:cs="Arial"/>
         </w:rPr>
-        <w:t xml:space="preserve"> activate &lt;</w:t>
-      </w:r>
-      <w:proofErr w:type="spellStart"/>
+      </w:pPr>
       <w:r>
         <w:rPr>
           <w:rFonts w:ascii="Arial" w:hAnsi="Arial" w:cs="Arial"/>
         </w:rPr>
-        <w:t>myenv</w:t>
-      </w:r>
-      <w:proofErr w:type="spellEnd"/>
-      <w:r>
-        <w:rPr>
-          <w:rFonts w:ascii="Arial" w:hAnsi="Arial" w:cs="Arial"/>
-        </w:rPr>
-        <w:t>&gt;</w:t>
-      </w:r>
-    </w:p>
-    <w:p>
-      <w:pPr>
-        <w:rPr>
-          <w:rFonts w:ascii="Arial" w:hAnsi="Arial" w:cs="Arial"/>
-        </w:rPr>
-      </w:pPr>
-      <w:r>
-        <w:rPr>
-          <w:rFonts w:ascii="Arial" w:hAnsi="Arial" w:cs="Arial"/>
-        </w:rPr>
-        <w:tab/>
-      </w:r>
-      <w:proofErr w:type="spellStart"/>
-      <w:r>
-        <w:rPr>
-          <w:rFonts w:ascii="Arial" w:hAnsi="Arial" w:cs="Arial"/>
-        </w:rPr>
-        <w:t>conda</w:t>
-      </w:r>
-      <w:proofErr w:type="spellEnd"/>
-      <w:r>
-        <w:rPr>
-          <w:rFonts w:ascii="Arial" w:hAnsi="Arial" w:cs="Arial"/>
-        </w:rPr>
-        <w:t xml:space="preserve"> install -c </w:t>
-      </w:r>
-      <w:proofErr w:type="spellStart"/>
-      <w:r>
-        <w:rPr>
-          <w:rFonts w:ascii="Arial" w:hAnsi="Arial" w:cs="Arial"/>
-        </w:rPr>
-        <w:t>conda</w:t>
-      </w:r>
-      <w:proofErr w:type="spellEnd"/>
-      <w:r>
-        <w:rPr>
-          <w:rFonts w:ascii="Arial" w:hAnsi="Arial" w:cs="Arial"/>
-        </w:rPr>
-        <w:t xml:space="preserve">-forge </w:t>
-      </w:r>
-      <w:proofErr w:type="gramStart"/>
-      <w:r>
-        <w:rPr>
-          <w:rFonts w:ascii="Arial" w:hAnsi="Arial" w:cs="Arial"/>
-        </w:rPr>
-        <w:t>netcdf4</w:t>
-      </w:r>
-      <w:proofErr w:type="gramEnd"/>
-    </w:p>
-    <w:p>
-      <w:pPr>
-        <w:rPr>
-          <w:rFonts w:ascii="Arial" w:hAnsi="Arial" w:cs="Arial"/>
-        </w:rPr>
-      </w:pPr>
-      <w:r>
-        <w:rPr>
-          <w:rFonts w:ascii="Arial" w:hAnsi="Arial" w:cs="Arial"/>
-        </w:rPr>
-        <w:tab/>
-        <w:t xml:space="preserve">pip install </w:t>
-      </w:r>
-      <w:proofErr w:type="spellStart"/>
-      <w:proofErr w:type="gramStart"/>
-      <w:r>
-        <w:rPr>
-          <w:rFonts w:ascii="Arial" w:hAnsi="Arial" w:cs="Arial"/>
-        </w:rPr>
-        <w:t>agentpy</w:t>
-      </w:r>
-      <w:proofErr w:type="spellEnd"/>
-      <w:proofErr w:type="gramEnd"/>
-    </w:p>
-    <w:p>
-      <w:pPr>
-        <w:rPr>
-          <w:rFonts w:ascii="Arial" w:hAnsi="Arial" w:cs="Arial"/>
-        </w:rPr>
-      </w:pPr>
-    </w:p>
-    <w:p>
-      <w:pPr>
-        <w:pStyle w:val="Heading2"/>
-      </w:pPr>
-      <w:r>
-        <w:t xml:space="preserve">1.3 Install </w:t>
-      </w:r>
-      <w:proofErr w:type="gramStart"/>
-      <w:r>
-        <w:t>code</w:t>
-      </w:r>
-      <w:proofErr w:type="gramEnd"/>
-    </w:p>
-    <w:p>
-      <w:r>
-        <w:t>If using anaconda prompt, i</w:t>
-      </w:r>
-      <w:r>
-        <w:t xml:space="preserve">nstall the code by navigating to </w:t>
-      </w:r>
-      <w:r>
-        <w:t xml:space="preserve">the </w:t>
-      </w:r>
-      <w:proofErr w:type="spellStart"/>
-      <w:r>
-        <w:t>filepath</w:t>
-      </w:r>
-      <w:proofErr w:type="spellEnd"/>
-      <w:r>
-        <w:t xml:space="preserve"> where</w:t>
-      </w:r>
-      <w:r>
-        <w:t xml:space="preserve"> you unzipped the code, and type: </w:t>
-      </w:r>
-    </w:p>
-    <w:p>
-      <w:pPr>
-        <w:ind w:firstLine="720"/>
-        <w:rPr>
-          <w:rFonts w:ascii="Arial" w:hAnsi="Arial" w:cs="Arial"/>
-        </w:rPr>
-      </w:pPr>
-      <w:r>
-        <w:rPr>
-          <w:rFonts w:ascii="Arial" w:hAnsi="Arial" w:cs="Arial"/>
-        </w:rPr>
-        <w:t xml:space="preserve">python setup.py </w:t>
-      </w:r>
-      <w:proofErr w:type="gramStart"/>
-      <w:r>
-        <w:rPr>
-          <w:rFonts w:ascii="Arial" w:hAnsi="Arial" w:cs="Arial"/>
-        </w:rPr>
-        <w:t>install</w:t>
-      </w:r>
-      <w:proofErr w:type="gramEnd"/>
+        <w:t>python setup.py install</w:t>
+      </w:r>
     </w:p>
     <w:p>
       <w:r>
@@ -682,7 +401,7 @@
                     </pic:cNvPicPr>
                   </pic:nvPicPr>
                   <pic:blipFill>
-                    <a:blip r:embed="rId6">
+                    <a:blip r:embed="rId7">
                       <a:extLst>
                         <a:ext uri="{28A0092B-C50C-407E-A947-70E740481C1C}">
                           <a14:useLocalDpi xmlns:a14="http://schemas.microsoft.com/office/drawing/2010/main" val="0"/>
@@ -724,28 +443,29 @@
         <w:pStyle w:val="Heading2"/>
       </w:pPr>
       <w:r>
-        <w:t xml:space="preserve">1.4 Data download and set </w:t>
-      </w:r>
-      <w:proofErr w:type="gramStart"/>
-      <w:r>
-        <w:t>up</w:t>
-      </w:r>
-      <w:proofErr w:type="gramEnd"/>
+        <w:t>1.4 Data download and set up</w:t>
+      </w:r>
     </w:p>
     <w:p>
       <w:r>
         <w:t xml:space="preserve">Download data from </w:t>
       </w:r>
-      <w:proofErr w:type="spellStart"/>
-      <w:r>
-        <w:t>zenodo</w:t>
-      </w:r>
-      <w:proofErr w:type="spellEnd"/>
-      <w:r>
-        <w:t xml:space="preserve">: </w:t>
-      </w:r>
-    </w:p>
-    <w:p/>
+      <w:r>
+        <w:t xml:space="preserve">zenodo: </w:t>
+      </w:r>
+    </w:p>
+    <w:p>
+      <w:r>
+        <w:rPr>
+          <w:rFonts w:ascii="Roboto" w:hAnsi="Roboto"/>
+          <w:color w:val="333333"/>
+          <w:sz w:val="21"/>
+          <w:szCs w:val="21"/>
+          <w:shd w:val="clear" w:color="auto" w:fill="F5F5F5"/>
+        </w:rPr>
+        <w:t>https://doi.org/10.5281/zenodo.8319376</w:t>
+      </w:r>
+    </w:p>
     <w:p>
       <w:r>
         <w:t>Linking the data and model</w:t>
@@ -760,32 +480,11 @@
         </w:numPr>
       </w:pPr>
       <w:r>
-        <w:t xml:space="preserve">Open the ‘local_load_up.py’ script in the </w:t>
-      </w:r>
-      <w:proofErr w:type="spellStart"/>
-      <w:r>
-        <w:t>src</w:t>
-      </w:r>
-      <w:proofErr w:type="spellEnd"/>
-      <w:r>
-        <w:t>/</w:t>
-      </w:r>
-      <w:proofErr w:type="spellStart"/>
-      <w:r>
-        <w:t>data_import</w:t>
-      </w:r>
-      <w:proofErr w:type="spellEnd"/>
-      <w:r>
-        <w:t xml:space="preserve"> directory</w:t>
-      </w:r>
-      <w:r>
-        <w:t xml:space="preserve"> in the source </w:t>
-      </w:r>
-      <w:proofErr w:type="gramStart"/>
-      <w:r>
-        <w:t>code</w:t>
-      </w:r>
-      <w:proofErr w:type="gramEnd"/>
+        <w:t>Open the ‘local_load_up.py’ script in the src/data_import directory</w:t>
+      </w:r>
+      <w:r>
+        <w:t xml:space="preserve"> in the source code</w:t>
+      </w:r>
     </w:p>
     <w:p>
       <w:pPr>
@@ -796,13 +495,8 @@
         </w:numPr>
       </w:pPr>
       <w:r>
-        <w:t>Go to lines 25-26 &amp; set the root directory locations for where the data files are stored, and the sub directory for where the map data is stored (by default …/</w:t>
-      </w:r>
-      <w:proofErr w:type="spellStart"/>
-      <w:r>
-        <w:t>wham_dynamic</w:t>
-      </w:r>
-      <w:proofErr w:type="spellEnd"/>
+        <w:t>Go to lines 25-26 &amp; set the root directory locations for where the data files are stored, and the sub directory for where the map data is stored (by default …/wham_dynamic</w:t>
+      </w:r>
       <w:r>
         <w:t>/</w:t>
       </w:r>
@@ -819,24 +513,14 @@
         </w:numPr>
       </w:pPr>
       <w:r>
-        <w:t xml:space="preserve">NB ensure the file paths both end in a trailing forward slash - e.g. </w:t>
-      </w:r>
-      <w:proofErr w:type="gramStart"/>
-      <w:r>
-        <w:t>-  ‘</w:t>
-      </w:r>
-      <w:proofErr w:type="gramEnd"/>
+        <w:t>NB ensure the file paths both end in a trailing forward slash - e.g. -  ‘</w:t>
+      </w:r>
       <w:r>
         <w:t>…</w:t>
       </w:r>
       <w:r>
-        <w:t>/</w:t>
-      </w:r>
-      <w:proofErr w:type="spellStart"/>
-      <w:r>
-        <w:t>mypath</w:t>
-      </w:r>
-      <w:proofErr w:type="spellEnd"/>
+        <w:t>/mypath</w:t>
+      </w:r>
       <w:r>
         <w:rPr>
           <w:b/>
@@ -858,13 +542,8 @@
         </w:numPr>
       </w:pPr>
       <w:r>
-        <w:t xml:space="preserve">save this version over the downloaded </w:t>
-      </w:r>
-      <w:proofErr w:type="gramStart"/>
-      <w:r>
-        <w:t>version</w:t>
-      </w:r>
-      <w:proofErr w:type="gramEnd"/>
+        <w:t>save this version over the downloaded version</w:t>
+      </w:r>
     </w:p>
     <w:p>
       <w:pPr>
@@ -917,18 +596,8 @@
         <w:t xml:space="preserve"> &amp; enter</w:t>
       </w:r>
       <w:r>
-        <w:t xml:space="preserve"> ‘</w:t>
-      </w:r>
-      <w:proofErr w:type="spellStart"/>
-      <w:proofErr w:type="gramStart"/>
-      <w:r>
-        <w:t>pytest</w:t>
-      </w:r>
-      <w:proofErr w:type="spellEnd"/>
-      <w:r>
-        <w:t>’</w:t>
-      </w:r>
-      <w:proofErr w:type="gramEnd"/>
+        <w:t xml:space="preserve"> ‘pytest’</w:t>
+      </w:r>
     </w:p>
     <w:p>
       <w:r>
@@ -953,7 +622,7 @@
                     </pic:cNvPicPr>
                   </pic:nvPicPr>
                   <pic:blipFill>
-                    <a:blip r:embed="rId7">
+                    <a:blip r:embed="rId8">
                       <a:extLst>
                         <a:ext uri="{28A0092B-C50C-407E-A947-70E740481C1C}">
                           <a14:useLocalDpi xmlns:a14="http://schemas.microsoft.com/office/drawing/2010/main" val="0"/>
@@ -1026,15 +695,8 @@
         <w:t xml:space="preserve"> warnings</w:t>
       </w:r>
       <w:r>
-        <w:t xml:space="preserve"> about </w:t>
-      </w:r>
-      <w:proofErr w:type="spellStart"/>
-      <w:proofErr w:type="gramStart"/>
-      <w:r>
-        <w:t>np.bool</w:t>
-      </w:r>
-      <w:proofErr w:type="spellEnd"/>
-      <w:proofErr w:type="gramEnd"/>
+        <w:t xml:space="preserve"> about np.bool</w:t>
+      </w:r>
       <w:r>
         <w:t xml:space="preserve"> </w:t>
       </w:r>
@@ -1085,36 +747,12 @@
     </w:p>
     <w:p>
       <w:r>
-        <w:t xml:space="preserve">The model is run by the instantiate.py script in </w:t>
-      </w:r>
-      <w:proofErr w:type="spellStart"/>
-      <w:r>
-        <w:t>src</w:t>
-      </w:r>
-      <w:proofErr w:type="spellEnd"/>
-      <w:r>
-        <w:t>/</w:t>
-      </w:r>
-      <w:proofErr w:type="spellStart"/>
-      <w:r>
-        <w:t>model_interface</w:t>
-      </w:r>
-      <w:proofErr w:type="spellEnd"/>
-      <w:r>
-        <w:t>/</w:t>
-      </w:r>
-    </w:p>
-    <w:p>
-      <w:r>
-        <w:t xml:space="preserve">The instantiate.py script has a parameter – </w:t>
-      </w:r>
-      <w:proofErr w:type="spellStart"/>
-      <w:r>
-        <w:t>write_fp</w:t>
-      </w:r>
-      <w:proofErr w:type="spellEnd"/>
-      <w:r>
-        <w:t xml:space="preserve"> o</w:t>
+        <w:t>The model is run by the instantiate.py script in src/model_interface/</w:t>
+      </w:r>
+    </w:p>
+    <w:p>
+      <w:r>
+        <w:t>The instantiate.py script has a parameter – write_fp o</w:t>
       </w:r>
       <w:r>
         <w:t>n lin</w:t>
@@ -1172,32 +810,11 @@
     </w:p>
     <w:p>
       <w:r>
-        <w:t xml:space="preserve">You can either run the model from the command line or from an IDE such as </w:t>
-      </w:r>
-      <w:proofErr w:type="spellStart"/>
-      <w:r>
-        <w:t>spyder</w:t>
-      </w:r>
-      <w:proofErr w:type="spellEnd"/>
-      <w:r>
-        <w:t>. To run from the command line, navigate to</w:t>
-      </w:r>
-      <w:r>
-        <w:t xml:space="preserve"> /</w:t>
-      </w:r>
-      <w:proofErr w:type="spellStart"/>
-      <w:r>
-        <w:t>src</w:t>
-      </w:r>
-      <w:proofErr w:type="spellEnd"/>
-      <w:r>
-        <w:t>/</w:t>
-      </w:r>
-      <w:proofErr w:type="spellStart"/>
-      <w:r>
-        <w:t>model_interface</w:t>
-      </w:r>
-      <w:proofErr w:type="spellEnd"/>
+        <w:t>You can either run the model from the command line or from an IDE such as spyder. To run from the command line, navigate to</w:t>
+      </w:r>
+      <w:r>
+        <w:t xml:space="preserve"> /src/model_interface</w:t>
+      </w:r>
       <w:r>
         <w:t xml:space="preserve"> and enter</w:t>
       </w:r>
@@ -1243,7 +860,7 @@
                     </pic:cNvPicPr>
                   </pic:nvPicPr>
                   <pic:blipFill>
-                    <a:blip r:embed="rId8">
+                    <a:blip r:embed="rId9">
                       <a:extLst>
                         <a:ext uri="{28A0092B-C50C-407E-A947-70E740481C1C}">
                           <a14:useLocalDpi xmlns:a14="http://schemas.microsoft.com/office/drawing/2010/main" val="0"/>
@@ -1317,13 +934,8 @@
         <w:t xml:space="preserve">Overview of model </w:t>
       </w:r>
       <w:r>
-        <w:t xml:space="preserve">run </w:t>
-      </w:r>
-      <w:proofErr w:type="gramStart"/>
-      <w:r>
-        <w:t>options</w:t>
-      </w:r>
-      <w:proofErr w:type="gramEnd"/>
+        <w:t>run options</w:t>
+      </w:r>
     </w:p>
     <w:p>
       <w:pPr>
@@ -1353,16 +965,8 @@
         <w:rPr>
           <w:rFonts w:ascii="Arial" w:hAnsi="Arial" w:cs="Arial"/>
         </w:rPr>
-        <w:t xml:space="preserve">parameters dictionary in the instantiate.py </w:t>
-      </w:r>
-      <w:proofErr w:type="gramStart"/>
-      <w:r>
-        <w:rPr>
-          <w:rFonts w:ascii="Arial" w:hAnsi="Arial" w:cs="Arial"/>
-        </w:rPr>
-        <w:t>script</w:t>
-      </w:r>
-      <w:proofErr w:type="gramEnd"/>
+        <w:t>parameters dictionary in the instantiate.py script</w:t>
+      </w:r>
     </w:p>
     <w:p>
       <w:pPr>
@@ -1475,19 +1079,9 @@
             <w:tcW w:w="2122" w:type="dxa"/>
           </w:tcPr>
           <w:p>
-            <w:proofErr w:type="spellStart"/>
-            <w:r>
-              <w:t>Xlen</w:t>
-            </w:r>
-            <w:proofErr w:type="spellEnd"/>
-            <w:r>
-              <w:t xml:space="preserve">, </w:t>
-            </w:r>
-            <w:proofErr w:type="spellStart"/>
-            <w:r>
-              <w:t>ylen</w:t>
-            </w:r>
-            <w:proofErr w:type="spellEnd"/>
+            <w:r>
+              <w:t>Xlen, ylen</w:t>
+            </w:r>
           </w:p>
         </w:tc>
         <w:tc>
@@ -1520,19 +1114,9 @@
             <w:tcW w:w="2122" w:type="dxa"/>
           </w:tcPr>
           <w:p>
-            <w:proofErr w:type="spellStart"/>
-            <w:r>
-              <w:t>Start_run</w:t>
-            </w:r>
-            <w:proofErr w:type="spellEnd"/>
-            <w:r>
-              <w:t xml:space="preserve">, </w:t>
-            </w:r>
-            <w:proofErr w:type="spellStart"/>
-            <w:r>
-              <w:t>end_run</w:t>
-            </w:r>
-            <w:proofErr w:type="spellEnd"/>
+            <w:r>
+              <w:t>Start_run, end_run</w:t>
+            </w:r>
           </w:p>
         </w:tc>
         <w:tc>
@@ -1706,15 +1290,7 @@
           </w:tcPr>
           <w:p>
             <w:r>
-              <w:t xml:space="preserve">Dictionary {str: </w:t>
-            </w:r>
-            <w:proofErr w:type="spellStart"/>
-            <w:r>
-              <w:t>numpy</w:t>
-            </w:r>
-            <w:proofErr w:type="spellEnd"/>
-            <w:r>
-              <w:t xml:space="preserve"> array}</w:t>
+              <w:t>Dictionary {str: numpy array}</w:t>
             </w:r>
           </w:p>
         </w:tc>
@@ -1724,20 +1300,7 @@
           </w:tcPr>
           <w:p>
             <w:r>
-              <w:t xml:space="preserve">Keys: links seasonality to a managed fire type, must be in </w:t>
-            </w:r>
-            <w:proofErr w:type="spellStart"/>
-            <w:r>
-              <w:t>Fire_</w:t>
-            </w:r>
-            <w:proofErr w:type="gramStart"/>
-            <w:r>
-              <w:t>types.keys</w:t>
-            </w:r>
-            <w:proofErr w:type="spellEnd"/>
-            <w:proofErr w:type="gramEnd"/>
-            <w:r>
-              <w:t>()</w:t>
+              <w:t>Keys: links seasonality to a managed fire type, must be in Fire_types.keys()</w:t>
             </w:r>
             <w:r>
               <w:br/>
@@ -1790,11 +1353,9 @@
             <w:tcW w:w="2122" w:type="dxa"/>
           </w:tcPr>
           <w:p>
-            <w:proofErr w:type="spellStart"/>
             <w:r>
               <w:t>AFT_pars</w:t>
             </w:r>
-            <w:proofErr w:type="spellEnd"/>
           </w:p>
         </w:tc>
         <w:tc>
@@ -1813,13 +1374,8 @@
           </w:tcPr>
           <w:p>
             <w:r>
-              <w:t xml:space="preserve">Holds AFT, LS, Observer parameters, output of </w:t>
-            </w:r>
-            <w:proofErr w:type="spellStart"/>
-            <w:r>
-              <w:t>local_load_up</w:t>
-            </w:r>
-            <w:proofErr w:type="spellEnd"/>
+              <w:t>Holds AFT, LS, Observer parameters, output of local_load_up</w:t>
+            </w:r>
           </w:p>
         </w:tc>
       </w:tr>
@@ -1843,23 +1399,7 @@
           </w:tcPr>
           <w:p>
             <w:r>
-              <w:t xml:space="preserve">{str: 3-d masked array (time, </w:t>
-            </w:r>
-            <w:proofErr w:type="spellStart"/>
-            <w:r>
-              <w:t>ylen</w:t>
-            </w:r>
-            <w:proofErr w:type="spellEnd"/>
-            <w:r>
-              <w:t xml:space="preserve">, </w:t>
-            </w:r>
-            <w:proofErr w:type="spellStart"/>
-            <w:r>
-              <w:t>xlen</w:t>
-            </w:r>
-            <w:proofErr w:type="spellEnd"/>
-            <w:r>
-              <w:t>)}</w:t>
+              <w:t>{str: 3-d masked array (time, ylen, xlen)}</w:t>
             </w:r>
           </w:p>
         </w:tc>
@@ -1883,11 +1423,9 @@
             <w:tcW w:w="2122" w:type="dxa"/>
           </w:tcPr>
           <w:p>
-            <w:proofErr w:type="spellStart"/>
             <w:r>
               <w:t>Fire_types</w:t>
             </w:r>
-            <w:proofErr w:type="spellEnd"/>
           </w:p>
         </w:tc>
         <w:tc>
@@ -1980,11 +1518,9 @@
             <w:tcW w:w="2122" w:type="dxa"/>
           </w:tcPr>
           <w:p>
-            <w:proofErr w:type="spellStart"/>
             <w:r>
               <w:t>Defor_pars</w:t>
             </w:r>
-            <w:proofErr w:type="spellEnd"/>
           </w:p>
         </w:tc>
         <w:tc>
@@ -2060,11 +1596,9 @@
             <w:tcW w:w="2122" w:type="dxa"/>
           </w:tcPr>
           <w:p>
-            <w:proofErr w:type="spellStart"/>
             <w:r>
               <w:t>Escaped_fire</w:t>
             </w:r>
-            <w:proofErr w:type="spellEnd"/>
           </w:p>
         </w:tc>
         <w:tc>
@@ -2164,11 +1698,9 @@
             <w:tcW w:w="2122" w:type="dxa"/>
           </w:tcPr>
           <w:p>
-            <w:proofErr w:type="spellStart"/>
             <w:r>
               <w:t>N_cores</w:t>
             </w:r>
-            <w:proofErr w:type="spellEnd"/>
           </w:p>
         </w:tc>
         <w:tc>
@@ -2201,11 +1733,9 @@
             <w:tcW w:w="2122" w:type="dxa"/>
           </w:tcPr>
           <w:p>
-            <w:proofErr w:type="spellStart"/>
             <w:r>
               <w:t>Write_annual</w:t>
             </w:r>
-            <w:proofErr w:type="spellEnd"/>
           </w:p>
         </w:tc>
         <w:tc>
@@ -2238,11 +1768,9 @@
             <w:tcW w:w="2122" w:type="dxa"/>
           </w:tcPr>
           <w:p>
-            <w:proofErr w:type="spellStart"/>
             <w:r>
               <w:t>Write_fp</w:t>
             </w:r>
-            <w:proofErr w:type="spellEnd"/>
           </w:p>
         </w:tc>
         <w:tc>
@@ -2260,13 +1788,8 @@
             <w:tcW w:w="4111" w:type="dxa"/>
           </w:tcPr>
           <w:p>
-            <w:proofErr w:type="spellStart"/>
-            <w:r>
-              <w:t>Filepath</w:t>
-            </w:r>
-            <w:proofErr w:type="spellEnd"/>
-            <w:r>
-              <w:t xml:space="preserve"> of where results should be written</w:t>
+            <w:r>
+              <w:t>Filepath of where results should be written</w:t>
             </w:r>
           </w:p>
         </w:tc>
@@ -2353,13 +1876,8 @@
       </w:r>
     </w:p>
     <w:p>
-      <w:proofErr w:type="gramStart"/>
-      <w:r>
-        <w:t>What :</w:t>
-      </w:r>
-      <w:proofErr w:type="gramEnd"/>
-      <w:r>
-        <w:t xml:space="preserve"> Value above which bare soil constraint on </w:t>
+      <w:r>
+        <w:t xml:space="preserve">What : Value above which bare soil constraint on </w:t>
       </w:r>
       <w:r>
         <w:t xml:space="preserve">managed </w:t>
@@ -2391,15 +1909,7 @@
         <w:t xml:space="preserve">2.4.3 </w:t>
       </w:r>
       <w:r>
-        <w:t xml:space="preserve">Dominant </w:t>
-      </w:r>
-      <w:proofErr w:type="spellStart"/>
-      <w:r>
-        <w:t>afr</w:t>
-      </w:r>
-      <w:proofErr w:type="spellEnd"/>
-      <w:r>
-        <w:t xml:space="preserve"> (intensive) threshold</w:t>
+        <w:t>Dominant afr (intensive) threshold</w:t>
       </w:r>
     </w:p>
     <w:p>
@@ -2445,11 +1955,9 @@
       <w:r>
         <w:t xml:space="preserve">2.4.5 </w:t>
       </w:r>
-      <w:proofErr w:type="spellStart"/>
       <w:r>
         <w:t>R_s_c_Positive</w:t>
       </w:r>
-      <w:proofErr w:type="spellEnd"/>
     </w:p>
     <w:p>
       <w:r>
@@ -2472,11 +1980,9 @@
       <w:r>
         <w:t xml:space="preserve">2.4.6 </w:t>
       </w:r>
-      <w:proofErr w:type="spellStart"/>
       <w:r>
         <w:t>HG_Market_constraint</w:t>
       </w:r>
-      <w:proofErr w:type="spellEnd"/>
     </w:p>
     <w:p>
       <w:r>
@@ -2517,11 +2023,9 @@
       <w:r>
         <w:t xml:space="preserve">2.4.7 </w:t>
       </w:r>
-      <w:proofErr w:type="spellStart"/>
       <w:r>
         <w:t>Arson_threshold</w:t>
       </w:r>
-      <w:proofErr w:type="spellEnd"/>
     </w:p>
     <w:p>
       <w:r>
@@ -2561,44 +2065,7 @@
     <w:p/>
     <w:p>
       <w:r>
-        <w:t xml:space="preserve">If </w:t>
-      </w:r>
-      <w:proofErr w:type="spellStart"/>
-      <w:proofErr w:type="gramStart"/>
-      <w:r>
-        <w:t>Write</w:t>
-      </w:r>
-      <w:proofErr w:type="gramEnd"/>
-      <w:r>
-        <w:t>_annual</w:t>
-      </w:r>
-      <w:proofErr w:type="spellEnd"/>
-      <w:r>
-        <w:t xml:space="preserve"> was set to True, the model outputs are saved as </w:t>
-      </w:r>
-      <w:proofErr w:type="spellStart"/>
-      <w:r>
-        <w:t>netcdf</w:t>
-      </w:r>
-      <w:proofErr w:type="spellEnd"/>
-      <w:r>
-        <w:t xml:space="preserve"> files of same dimension as specified by the </w:t>
-      </w:r>
-      <w:proofErr w:type="spellStart"/>
-      <w:r>
-        <w:t>xlen</w:t>
-      </w:r>
-      <w:proofErr w:type="spellEnd"/>
-      <w:r>
-        <w:t xml:space="preserve"> and </w:t>
-      </w:r>
-      <w:proofErr w:type="spellStart"/>
-      <w:r>
-        <w:t>ylen</w:t>
-      </w:r>
-      <w:proofErr w:type="spellEnd"/>
-      <w:r>
-        <w:t xml:space="preserve"> model parameters.</w:t>
+        <w:t>If Write_annual was set to True, the model outputs are saved as netcdf files of same dimension as specified by the xlen and ylen model parameters.</w:t>
       </w:r>
     </w:p>
     <w:p/>
@@ -2610,47 +2077,18 @@
         <w:t xml:space="preserve">3.1 </w:t>
       </w:r>
       <w:r>
-        <w:t xml:space="preserve">Accessing model </w:t>
-      </w:r>
-      <w:proofErr w:type="gramStart"/>
-      <w:r>
-        <w:t>results</w:t>
-      </w:r>
-      <w:proofErr w:type="gramEnd"/>
-    </w:p>
-    <w:p>
-      <w:r>
-        <w:t xml:space="preserve">Model outputs included in the </w:t>
-      </w:r>
-      <w:proofErr w:type="gramStart"/>
-      <w:r>
-        <w:t>reporters</w:t>
-      </w:r>
-      <w:proofErr w:type="gramEnd"/>
-      <w:r>
-        <w:t xml:space="preserve"> argument are stored as a list of dictionaries in </w:t>
-      </w:r>
-      <w:proofErr w:type="spellStart"/>
-      <w:r>
-        <w:t>WHAM.results</w:t>
-      </w:r>
-      <w:proofErr w:type="spellEnd"/>
-      <w:r>
-        <w:t>.</w:t>
+        <w:t>Accessing model results</w:t>
+      </w:r>
+    </w:p>
+    <w:p>
+      <w:r>
+        <w:t>Model outputs included in the reporters argument are stored as a list of dictionaries in WHAM.results.</w:t>
       </w:r>
       <w:r>
         <w:t xml:space="preserve"> Each level of the list relates to a model year, and the keys of each dictionary to a model output.</w:t>
       </w:r>
       <w:r>
-        <w:t xml:space="preserve"> </w:t>
-      </w:r>
-      <w:proofErr w:type="gramStart"/>
-      <w:r>
-        <w:t>E.g.</w:t>
-      </w:r>
-      <w:proofErr w:type="gramEnd"/>
-      <w:r>
-        <w:t xml:space="preserve"> to access total Managed fire from year 1</w:t>
+        <w:t xml:space="preserve"> E.g. to access total Managed fire from year 1</w:t>
       </w:r>
       <w:r>
         <w:t xml:space="preserve"> (zero indexed)</w:t>
@@ -2666,7 +2104,6 @@
           <w:rFonts w:ascii="Arial" w:hAnsi="Arial" w:cs="Arial"/>
         </w:rPr>
       </w:pPr>
-      <w:proofErr w:type="spellStart"/>
       <w:r>
         <w:rPr>
           <w:rFonts w:ascii="Arial" w:hAnsi="Arial" w:cs="Arial"/>
@@ -2683,203 +2120,80 @@
         <w:rPr>
           <w:rFonts w:ascii="Arial" w:hAnsi="Arial" w:cs="Arial"/>
         </w:rPr>
-        <w:t>M.results</w:t>
-      </w:r>
-      <w:proofErr w:type="spellEnd"/>
-      <w:r>
+        <w:t>M.results[‘Managed_fire’][0][‘Total’]</w:t>
+      </w:r>
+    </w:p>
+    <w:p/>
+    <w:p>
+      <w:r>
+        <w:t xml:space="preserve">The utilities folder also has several useful functions for gathering model results from the reporters dictionary in the WHAM object. </w:t>
+      </w:r>
+    </w:p>
+    <w:p/>
+    <w:p>
+      <w:pPr>
+        <w:pStyle w:val="Heading3"/>
+      </w:pPr>
+      <w:r>
+        <w:t xml:space="preserve">3.2 </w:t>
+      </w:r>
+      <w:r>
+        <w:t>Visualising</w:t>
+      </w:r>
+    </w:p>
+    <w:p>
+      <w:r>
+        <w:t xml:space="preserve">The ‘basic visualise’ script </w:t>
+      </w:r>
+      <w:r>
+        <w:t xml:space="preserve">in the /visualisation folder </w:t>
+      </w:r>
+      <w:r>
+        <w:t>has a useful ‘map_output’ function that takes a list input</w:t>
+      </w:r>
+      <w:r>
+        <w:t xml:space="preserve"> comprising numpy arrays output stored in the .results method of the WHAM model object. </w:t>
+      </w:r>
+    </w:p>
+    <w:p>
+      <w:pPr>
+        <w:ind w:firstLine="720"/>
         <w:rPr>
           <w:rFonts w:ascii="Arial" w:hAnsi="Arial" w:cs="Arial"/>
         </w:rPr>
-        <w:t>[‘</w:t>
-      </w:r>
-      <w:proofErr w:type="spellStart"/>
+      </w:pPr>
       <w:r>
         <w:rPr>
           <w:rFonts w:ascii="Arial" w:hAnsi="Arial" w:cs="Arial"/>
         </w:rPr>
-        <w:t>Managed_fire</w:t>
-      </w:r>
-      <w:proofErr w:type="spellEnd"/>
+        <w:t xml:space="preserve">map_output([x[‘Total’] for x in </w:t>
+      </w:r>
       <w:r>
         <w:rPr>
           <w:rFonts w:ascii="Arial" w:hAnsi="Arial" w:cs="Arial"/>
         </w:rPr>
-        <w:t>’][</w:t>
-      </w:r>
-      <w:proofErr w:type="gramStart"/>
-      <w:r>
-        <w:rPr>
-          <w:rFonts w:ascii="Arial" w:hAnsi="Arial" w:cs="Arial"/>
-        </w:rPr>
-        <w:t>0][</w:t>
-      </w:r>
-      <w:proofErr w:type="gramEnd"/>
-      <w:r>
-        <w:rPr>
-          <w:rFonts w:ascii="Arial" w:hAnsi="Arial" w:cs="Arial"/>
-        </w:rPr>
-        <w:t>‘Total’]</w:t>
+        <w:t>WHAM.results[‘Managed_fire’]])</w:t>
       </w:r>
     </w:p>
     <w:p/>
     <w:p>
-      <w:r>
-        <w:t xml:space="preserve">The utilities folder also has several useful functions for gathering model results from the </w:t>
-      </w:r>
-      <w:proofErr w:type="gramStart"/>
-      <w:r>
-        <w:t>reporters</w:t>
-      </w:r>
-      <w:proofErr w:type="gramEnd"/>
-      <w:r>
-        <w:t xml:space="preserve"> dictionary in the WHAM object. </w:t>
-      </w:r>
-    </w:p>
-    <w:p/>
-    <w:p>
       <w:pPr>
         <w:pStyle w:val="Heading3"/>
       </w:pPr>
       <w:r>
-        <w:t xml:space="preserve">3.2 </w:t>
-      </w:r>
-      <w:r>
-        <w:t>Visualising</w:t>
-      </w:r>
-    </w:p>
-    <w:p>
-      <w:r>
-        <w:t xml:space="preserve">The ‘basic visualise’ script </w:t>
-      </w:r>
-      <w:r>
-        <w:t xml:space="preserve">in the /visualisation folder </w:t>
-      </w:r>
-      <w:r>
-        <w:t>has a useful ‘</w:t>
-      </w:r>
-      <w:proofErr w:type="spellStart"/>
-      <w:r>
-        <w:t>map_output</w:t>
-      </w:r>
-      <w:proofErr w:type="spellEnd"/>
-      <w:r>
-        <w:t>’ function that takes a list input</w:t>
-      </w:r>
-      <w:r>
-        <w:t xml:space="preserve"> comprising </w:t>
-      </w:r>
-      <w:proofErr w:type="spellStart"/>
-      <w:r>
-        <w:t>numpy</w:t>
-      </w:r>
-      <w:proofErr w:type="spellEnd"/>
-      <w:r>
-        <w:t xml:space="preserve"> arrays output stored in </w:t>
-      </w:r>
-      <w:proofErr w:type="gramStart"/>
-      <w:r>
-        <w:t>the .results</w:t>
-      </w:r>
-      <w:proofErr w:type="gramEnd"/>
-      <w:r>
-        <w:t xml:space="preserve"> method of the WHAM model object. </w:t>
-      </w:r>
-    </w:p>
-    <w:p>
-      <w:pPr>
-        <w:ind w:firstLine="720"/>
-        <w:rPr>
-          <w:rFonts w:ascii="Arial" w:hAnsi="Arial" w:cs="Arial"/>
-        </w:rPr>
-      </w:pPr>
-      <w:proofErr w:type="spellStart"/>
-      <w:r>
-        <w:rPr>
-          <w:rFonts w:ascii="Arial" w:hAnsi="Arial" w:cs="Arial"/>
-        </w:rPr>
-        <w:t>map_output</w:t>
-      </w:r>
-      <w:proofErr w:type="spellEnd"/>
-      <w:r>
-        <w:rPr>
-          <w:rFonts w:ascii="Arial" w:hAnsi="Arial" w:cs="Arial"/>
-        </w:rPr>
-        <w:t xml:space="preserve">([x[‘Total’] for x in </w:t>
-      </w:r>
-      <w:proofErr w:type="spellStart"/>
-      <w:r>
-        <w:rPr>
-          <w:rFonts w:ascii="Arial" w:hAnsi="Arial" w:cs="Arial"/>
-        </w:rPr>
-        <w:t>WHAM.results</w:t>
-      </w:r>
-      <w:proofErr w:type="spellEnd"/>
-      <w:r>
-        <w:rPr>
-          <w:rFonts w:ascii="Arial" w:hAnsi="Arial" w:cs="Arial"/>
-        </w:rPr>
-        <w:t>[‘</w:t>
-      </w:r>
-      <w:proofErr w:type="spellStart"/>
-      <w:r>
-        <w:rPr>
-          <w:rFonts w:ascii="Arial" w:hAnsi="Arial" w:cs="Arial"/>
-        </w:rPr>
-        <w:t>Managed_fire</w:t>
-      </w:r>
-      <w:proofErr w:type="spellEnd"/>
-      <w:r>
-        <w:rPr>
-          <w:rFonts w:ascii="Arial" w:hAnsi="Arial" w:cs="Arial"/>
-        </w:rPr>
-        <w:t>’]])</w:t>
-      </w:r>
-    </w:p>
-    <w:p/>
-    <w:p>
-      <w:pPr>
-        <w:pStyle w:val="Heading3"/>
-      </w:pPr>
-      <w:r>
         <w:t xml:space="preserve">3.3 </w:t>
       </w:r>
       <w:r>
-        <w:t xml:space="preserve">Writing </w:t>
-      </w:r>
-      <w:proofErr w:type="gramStart"/>
-      <w:r>
-        <w:t>out</w:t>
-      </w:r>
-      <w:proofErr w:type="gramEnd"/>
-    </w:p>
-    <w:p>
-      <w:r>
-        <w:t xml:space="preserve">The </w:t>
-      </w:r>
-      <w:proofErr w:type="spellStart"/>
-      <w:r>
-        <w:t>ncdfwriter</w:t>
-      </w:r>
-      <w:proofErr w:type="spellEnd"/>
-      <w:r>
-        <w:t xml:space="preserve"> script can be used to write out files</w:t>
-      </w:r>
-      <w:r>
-        <w:t xml:space="preserve"> if the ‘</w:t>
-      </w:r>
-      <w:proofErr w:type="spellStart"/>
-      <w:r>
-        <w:t>write_annual</w:t>
-      </w:r>
-      <w:proofErr w:type="spellEnd"/>
-      <w:r>
-        <w:t xml:space="preserve">’ argument in model parameters is set to </w:t>
-      </w:r>
-      <w:proofErr w:type="gramStart"/>
-      <w:r>
-        <w:t>False</w:t>
-      </w:r>
-      <w:proofErr w:type="gramEnd"/>
+        <w:t>Writing out</w:t>
+      </w:r>
+    </w:p>
+    <w:p>
+      <w:r>
+        <w:t>The ncdfwriter script can be used to write out files</w:t>
+      </w:r>
+      <w:r>
+        <w:t xml:space="preserve"> if the ‘write_annual’ argument in model parameters is set to False</w:t>
+      </w:r>
     </w:p>
     <w:p/>
     <w:p>
@@ -2899,15 +2213,7 @@
         <w:pStyle w:val="NoSpacing"/>
       </w:pPr>
       <w:r>
-        <w:t>This section gives an overview of the structure of the codebase within the /</w:t>
-      </w:r>
-      <w:proofErr w:type="spellStart"/>
-      <w:r>
-        <w:t>src</w:t>
-      </w:r>
-      <w:proofErr w:type="spellEnd"/>
-      <w:r>
-        <w:t xml:space="preserve"> </w:t>
+        <w:t xml:space="preserve">This section gives an overview of the structure of the codebase within the /src </w:t>
       </w:r>
       <w:r>
         <w:t xml:space="preserve">folder. </w:t>
@@ -2926,23 +2232,13 @@
           <w:numId w:val="13"/>
         </w:numPr>
       </w:pPr>
-      <w:proofErr w:type="spellStart"/>
       <w:r>
         <w:t>Core_functionality</w:t>
       </w:r>
-      <w:proofErr w:type="spellEnd"/>
-    </w:p>
-    <w:p>
-      <w:r>
-        <w:t xml:space="preserve">As the title suggests, this is where </w:t>
-      </w:r>
-      <w:proofErr w:type="gramStart"/>
-      <w:r>
-        <w:t>the majority of</w:t>
-      </w:r>
-      <w:proofErr w:type="gramEnd"/>
-      <w:r>
-        <w:t xml:space="preserve"> the architecture of WHAM is stored. </w:t>
+    </w:p>
+    <w:p>
+      <w:r>
+        <w:t xml:space="preserve">As the title suggests, this is where the majority of the architecture of WHAM is stored. </w:t>
       </w:r>
     </w:p>
     <w:p>
@@ -2964,15 +2260,7 @@
         <w:t>AFTs</w:t>
       </w:r>
       <w:r>
-        <w:t xml:space="preserve"> folder contains two central classes: the AFT (</w:t>
-      </w:r>
-      <w:proofErr w:type="spellStart"/>
-      <w:r>
-        <w:t>agent_class</w:t>
-      </w:r>
-      <w:proofErr w:type="spellEnd"/>
-      <w:r>
-        <w:t xml:space="preserve">) which is used as the basis of all agents in the model, and the land system class, which is the container for cropland, pasture, rangeland, forestry, etc. </w:t>
+        <w:t xml:space="preserve"> folder contains two central classes: the AFT (agent_class) which is used as the basis of all agents in the model, and the land system class, which is the container for cropland, pasture, rangeland, forestry, etc. </w:t>
       </w:r>
       <w:r>
         <w:t xml:space="preserve">Other files here then give the AFTs &amp; land systems, with associated parameters defined in WHAM v1.0. </w:t>
@@ -2984,69 +2272,25 @@
           <w:b/>
           <w:bCs/>
         </w:rPr>
-        <w:t>/</w:t>
-      </w:r>
-      <w:proofErr w:type="spellStart"/>
-      <w:proofErr w:type="gramStart"/>
+        <w:t>/prediction_tools</w:t>
+      </w:r>
+      <w:r>
+        <w:t xml:space="preserve"> contains utilities for running the sub-models for either AFT distribution or fire uses</w:t>
+      </w:r>
+    </w:p>
+    <w:p>
       <w:r>
         <w:rPr>
           <w:b/>
           <w:bCs/>
         </w:rPr>
-        <w:t>prediction</w:t>
-      </w:r>
-      <w:proofErr w:type="gramEnd"/>
-      <w:r>
-        <w:rPr>
-          <w:b/>
-          <w:bCs/>
-        </w:rPr>
-        <w:t>_tools</w:t>
-      </w:r>
-      <w:proofErr w:type="spellEnd"/>
-      <w:r>
-        <w:t xml:space="preserve"> contains utilities for running the sub-models for either AFT distribution or fire uses</w:t>
-      </w:r>
-    </w:p>
-    <w:p>
-      <w:r>
-        <w:rPr>
-          <w:b/>
-          <w:bCs/>
-        </w:rPr>
-        <w:t>/</w:t>
-      </w:r>
-      <w:proofErr w:type="spellStart"/>
-      <w:proofErr w:type="gramStart"/>
-      <w:r>
-        <w:rPr>
-          <w:b/>
-          <w:bCs/>
-        </w:rPr>
-        <w:t>top</w:t>
-      </w:r>
-      <w:proofErr w:type="gramEnd"/>
-      <w:r>
-        <w:rPr>
-          <w:b/>
-          <w:bCs/>
-        </w:rPr>
-        <w:t>_down_processes</w:t>
-      </w:r>
-      <w:proofErr w:type="spellEnd"/>
+        <w:t>/top_down_processes</w:t>
+      </w:r>
       <w:r>
         <w:t xml:space="preserve"> includes all landscape level processes. These include arson, background ignitions </w:t>
       </w:r>
       <w:r>
-        <w:t>and all fire constraints (</w:t>
-      </w:r>
-      <w:proofErr w:type="gramStart"/>
-      <w:r>
-        <w:t>e.g.</w:t>
-      </w:r>
-      <w:proofErr w:type="gramEnd"/>
-      <w:r>
-        <w:t xml:space="preserve"> </w:t>
+        <w:t xml:space="preserve">and all fire constraints (e.g. </w:t>
       </w:r>
       <w:r>
         <w:t>vegetation and fire suppression constraints).</w:t>
@@ -3090,50 +2334,16 @@
           <w:numId w:val="13"/>
         </w:numPr>
       </w:pPr>
-      <w:proofErr w:type="spellStart"/>
       <w:r>
         <w:t>Data_import</w:t>
       </w:r>
-      <w:proofErr w:type="spellEnd"/>
     </w:p>
     <w:p>
       <w:r>
         <w:t xml:space="preserve">This contains the </w:t>
       </w:r>
       <w:r>
-        <w:t xml:space="preserve">data load up script. A </w:t>
-      </w:r>
-      <w:proofErr w:type="spellStart"/>
-      <w:r>
-        <w:t>sharepoint</w:t>
-      </w:r>
-      <w:proofErr w:type="spellEnd"/>
-      <w:r>
-        <w:t xml:space="preserve"> </w:t>
-      </w:r>
-      <w:proofErr w:type="spellStart"/>
-      <w:r>
-        <w:t>api</w:t>
-      </w:r>
-      <w:proofErr w:type="spellEnd"/>
-      <w:r>
-        <w:t xml:space="preserve"> has been </w:t>
-      </w:r>
-      <w:proofErr w:type="gramStart"/>
-      <w:r>
-        <w:t>developed, but</w:t>
-      </w:r>
-      <w:proofErr w:type="gramEnd"/>
-      <w:r>
-        <w:t xml:space="preserve"> is not included in version 1.0 (see development branch on </w:t>
-      </w:r>
-      <w:proofErr w:type="spellStart"/>
-      <w:r>
-        <w:t>Github</w:t>
-      </w:r>
-      <w:proofErr w:type="spellEnd"/>
-      <w:r>
-        <w:t>).</w:t>
+        <w:t>data load up script. A sharepoint api has been developed, but is not included in version 1.0 (see development branch on Github).</w:t>
       </w:r>
     </w:p>
     <w:p/>
@@ -3178,11 +2388,9 @@
           <w:numId w:val="13"/>
         </w:numPr>
       </w:pPr>
-      <w:proofErr w:type="spellStart"/>
       <w:r>
         <w:t>Model_interface</w:t>
       </w:r>
-      <w:proofErr w:type="spellEnd"/>
     </w:p>
     <w:p>
       <w:r>
@@ -3215,15 +2423,7 @@
         <w:t>define the initial conditions and duration of a model run</w:t>
       </w:r>
       <w:r>
-        <w:t xml:space="preserve">. The model scheduler </w:t>
-      </w:r>
-      <w:proofErr w:type="gramStart"/>
-      <w:r>
-        <w:t>(.step</w:t>
-      </w:r>
-      <w:proofErr w:type="gramEnd"/>
-      <w:r>
-        <w:t xml:space="preserve"> method) </w:t>
+        <w:t xml:space="preserve">. The model scheduler (.step method) </w:t>
       </w:r>
       <w:r>
         <w:t xml:space="preserve">orders the code to be executed at each timestep. </w:t>
@@ -3243,34 +2443,16 @@
           <w:numId w:val="13"/>
         </w:numPr>
       </w:pPr>
-      <w:proofErr w:type="spellStart"/>
       <w:r>
         <w:t>Output_analysis</w:t>
       </w:r>
-      <w:proofErr w:type="spellEnd"/>
     </w:p>
     <w:p>
       <w:r>
         <w:t xml:space="preserve">Contains some utilities for </w:t>
       </w:r>
       <w:r>
-        <w:t xml:space="preserve">gathering model results from the </w:t>
-      </w:r>
-      <w:proofErr w:type="spellStart"/>
-      <w:r>
-        <w:t>WHAM.results</w:t>
-      </w:r>
-      <w:proofErr w:type="spellEnd"/>
-      <w:r>
-        <w:t xml:space="preserve"> container, and for writing out as </w:t>
-      </w:r>
-      <w:proofErr w:type="spellStart"/>
-      <w:r>
-        <w:t>netcdf</w:t>
-      </w:r>
-      <w:proofErr w:type="spellEnd"/>
-      <w:r>
-        <w:t xml:space="preserve"> files.</w:t>
+        <w:t>gathering model results from the WHAM.results container, and for writing out as netcdf files.</w:t>
       </w:r>
     </w:p>
     <w:p/>

</xml_diff>

<commit_message>
Corrections to environment setup & readme
</commit_message>
<xml_diff>
--- a/docs/readme.docx
+++ b/docs/readme.docx
@@ -99,15 +99,37 @@
         <w:t>Download</w:t>
       </w:r>
       <w:r>
-        <w:t xml:space="preserve"> code and data</w:t>
-      </w:r>
-    </w:p>
+        <w:t xml:space="preserve"> code and </w:t>
+      </w:r>
+      <w:proofErr w:type="gramStart"/>
+      <w:r>
+        <w:t>data</w:t>
+      </w:r>
+      <w:proofErr w:type="gramEnd"/>
+    </w:p>
+    <w:p/>
     <w:p>
       <w:r>
         <w:t>Code</w:t>
       </w:r>
       <w:r>
-        <w:t xml:space="preserve"> can be downloaded from the Zenodo reposistory:</w:t>
+        <w:t xml:space="preserve"> can be downloaded from the </w:t>
+      </w:r>
+      <w:proofErr w:type="spellStart"/>
+      <w:r>
+        <w:t>Zenodo</w:t>
+      </w:r>
+      <w:proofErr w:type="spellEnd"/>
+      <w:r>
+        <w:t xml:space="preserve"> </w:t>
+      </w:r>
+      <w:proofErr w:type="spellStart"/>
+      <w:r>
+        <w:t>reposistory</w:t>
+      </w:r>
+      <w:proofErr w:type="spellEnd"/>
+      <w:r>
+        <w:t>:</w:t>
       </w:r>
     </w:p>
     <w:p>
@@ -116,21 +138,56 @@
           <w:rPr>
             <w:rStyle w:val="Hyperlink"/>
           </w:rPr>
-          <w:t>https://doi.org/10.5281/zenodo.8319311</w:t>
+          <w:t>https://do</w:t>
+        </w:r>
+        <w:r>
+          <w:rPr>
+            <w:rStyle w:val="Hyperlink"/>
+          </w:rPr>
+          <w:t>i</w:t>
+        </w:r>
+        <w:r>
+          <w:rPr>
+            <w:rStyle w:val="Hyperlink"/>
+          </w:rPr>
+          <w:t>.org/10.5281/zenodo.8319431</w:t>
         </w:r>
       </w:hyperlink>
       <w:r>
         <w:t xml:space="preserve"> </w:t>
       </w:r>
     </w:p>
+    <w:p>
+      <w:r>
+        <w:t xml:space="preserve">Similarly, data can be downloaded from: </w:t>
+      </w:r>
+    </w:p>
+    <w:p>
+      <w:hyperlink r:id="rId6" w:history="1">
+        <w:r>
+          <w:rPr>
+            <w:rStyle w:val="Hyperlink"/>
+          </w:rPr>
+          <w:t>https://zenodo.org/records/8363979</w:t>
+        </w:r>
+      </w:hyperlink>
+    </w:p>
     <w:p/>
     <w:p>
       <w:r>
-        <w:t>Alternatively, code can be downloaded from Github at:</w:t>
-      </w:r>
-    </w:p>
-    <w:p>
-      <w:hyperlink r:id="rId6" w:history="1">
+        <w:t xml:space="preserve">Alternatively, code can be downloaded from </w:t>
+      </w:r>
+      <w:proofErr w:type="spellStart"/>
+      <w:r>
+        <w:t>Github</w:t>
+      </w:r>
+      <w:proofErr w:type="spellEnd"/>
+      <w:r>
+        <w:t xml:space="preserve"> at:</w:t>
+      </w:r>
+    </w:p>
+    <w:p>
+      <w:hyperlink r:id="rId7" w:history="1">
         <w:r>
           <w:rPr>
             <w:rStyle w:val="Hyperlink"/>
@@ -141,7 +198,15 @@
     </w:p>
     <w:p>
       <w:r>
-        <w:t xml:space="preserve">Download from main branch. (If downloading using website, then Green code button on RHS -&gt; download zip). </w:t>
+        <w:t xml:space="preserve">Download from main branch. (If downloading using website, then </w:t>
+      </w:r>
+      <w:proofErr w:type="gramStart"/>
+      <w:r>
+        <w:t>Green</w:t>
+      </w:r>
+      <w:proofErr w:type="gramEnd"/>
+      <w:r>
+        <w:t xml:space="preserve"> code button on RHS -&gt; download zip). </w:t>
       </w:r>
     </w:p>
     <w:p>
@@ -159,224 +224,660 @@
       </w:pPr>
       <w:r>
         <w:lastRenderedPageBreak/>
-        <w:t>Set up virtual environment</w:t>
-      </w:r>
-    </w:p>
-    <w:p>
-      <w:r>
-        <w:t xml:space="preserve">Code is written in Python version 3.8. The easiest way to setup a virtual environment with relevant dependencies installed is to use Anaconda. This can be done </w:t>
-      </w:r>
-      <w:r>
-        <w:t>using the ‘package-list.tx’ file</w:t>
-      </w:r>
-      <w:r>
-        <w:t>:</w:t>
-      </w:r>
-      <w:r>
+        <w:t xml:space="preserve">Set up virtual </w:t>
+      </w:r>
+      <w:proofErr w:type="gramStart"/>
+      <w:r>
+        <w:t>environment</w:t>
+      </w:r>
+      <w:proofErr w:type="gramEnd"/>
+    </w:p>
+    <w:p/>
+    <w:p>
+      <w:r>
+        <w:t xml:space="preserve">Instructions for setting up a virtual environment are provided, with specific commands given for anaconda. This has been tested for Windows, MacOS and Linux. </w:t>
+      </w:r>
+      <w:r>
+        <w:rPr>
+          <w:i/>
+          <w:iCs/>
+        </w:rPr>
+        <w:t>Ubuntu users can…</w:t>
+      </w:r>
+      <w:r>
+        <w:t xml:space="preserve">  </w:t>
+      </w:r>
+    </w:p>
+    <w:p>
+      <w:r>
+        <w:t xml:space="preserve">Package requirements are provided as a </w:t>
+      </w:r>
+      <w:r>
+        <w:rPr>
+          <w:b/>
+          <w:bCs/>
+          <w:u w:val="single"/>
+        </w:rPr>
+        <w:t>wham38</w:t>
+      </w:r>
+      <w:r>
+        <w:rPr>
+          <w:b/>
+          <w:bCs/>
+          <w:u w:val="single"/>
+        </w:rPr>
+        <w:t>.yml</w:t>
+      </w:r>
+      <w:r>
+        <w:t xml:space="preserve"> file for windows users, and a </w:t>
+      </w:r>
+      <w:r>
+        <w:rPr>
+          <w:b/>
+          <w:bCs/>
+          <w:u w:val="single"/>
+        </w:rPr>
+        <w:t>requirements.txt</w:t>
+      </w:r>
+      <w:r>
+        <w:t xml:space="preserve"> otherwise. </w:t>
+      </w:r>
+      <w:r>
+        <w:t>These files are stored in the base directory of where you downloaded &amp; unzipped the wham code.</w:t>
+      </w:r>
+    </w:p>
+    <w:p/>
+    <w:p>
+      <w:pPr>
+        <w:pStyle w:val="ListParagraph"/>
+        <w:numPr>
+          <w:ilvl w:val="2"/>
+          <w:numId w:val="13"/>
+        </w:numPr>
+        <w:rPr>
+          <w:b/>
+          <w:bCs/>
+        </w:rPr>
+      </w:pPr>
+      <w:r>
+        <w:rPr>
+          <w:b/>
+          <w:bCs/>
+        </w:rPr>
+        <w:t xml:space="preserve">Initialise </w:t>
+      </w:r>
+      <w:proofErr w:type="gramStart"/>
+      <w:r>
+        <w:rPr>
+          <w:b/>
+          <w:bCs/>
+        </w:rPr>
+        <w:t>environment</w:t>
+      </w:r>
+      <w:proofErr w:type="gramEnd"/>
+    </w:p>
+    <w:p>
+      <w:pPr>
+        <w:rPr>
+          <w:color w:val="000000" w:themeColor="text1"/>
+        </w:rPr>
+      </w:pPr>
+      <w:r>
+        <w:rPr>
+          <w:color w:val="000000" w:themeColor="text1"/>
+        </w:rPr>
+        <w:t xml:space="preserve">Code is written in Python version 3.8. </w:t>
+      </w:r>
+      <w:r>
+        <w:rPr>
+          <w:color w:val="000000" w:themeColor="text1"/>
+        </w:rPr>
+        <w:t xml:space="preserve">Please initialise and activate an empty python environment. </w:t>
+      </w:r>
+    </w:p>
+    <w:p>
+      <w:pPr>
+        <w:rPr>
+          <w:rFonts w:cstheme="minorHAnsi"/>
+          <w:b/>
+          <w:bCs/>
+          <w:color w:val="000000" w:themeColor="text1"/>
+        </w:rPr>
+      </w:pPr>
+      <w:r>
+        <w:rPr>
+          <w:rFonts w:cstheme="minorHAnsi"/>
+          <w:b/>
+          <w:bCs/>
+          <w:color w:val="000000" w:themeColor="text1"/>
+        </w:rPr>
+        <w:t>Windows</w:t>
+      </w:r>
+    </w:p>
+    <w:p>
+      <w:pPr>
+        <w:rPr>
+          <w:rFonts w:cstheme="minorHAnsi"/>
+          <w:color w:val="000000" w:themeColor="text1"/>
+        </w:rPr>
+      </w:pPr>
+      <w:r>
+        <w:rPr>
+          <w:rFonts w:cstheme="minorHAnsi"/>
+          <w:color w:val="000000" w:themeColor="text1"/>
+        </w:rPr>
+        <w:t>Windows users can either use the .</w:t>
+      </w:r>
+      <w:proofErr w:type="spellStart"/>
+      <w:r>
+        <w:rPr>
+          <w:rFonts w:cstheme="minorHAnsi"/>
+          <w:color w:val="000000" w:themeColor="text1"/>
+        </w:rPr>
+        <w:t>yml</w:t>
+      </w:r>
+      <w:proofErr w:type="spellEnd"/>
+      <w:r>
+        <w:rPr>
+          <w:rFonts w:cstheme="minorHAnsi"/>
+          <w:color w:val="000000" w:themeColor="text1"/>
+        </w:rPr>
+        <w:t xml:space="preserve"> file for </w:t>
+      </w:r>
+      <w:proofErr w:type="gramStart"/>
+      <w:r>
+        <w:rPr>
+          <w:rFonts w:cstheme="minorHAnsi"/>
+          <w:color w:val="000000" w:themeColor="text1"/>
+        </w:rPr>
+        <w:t>convenience, or</w:t>
+      </w:r>
+      <w:proofErr w:type="gramEnd"/>
+      <w:r>
+        <w:rPr>
+          <w:rFonts w:cstheme="minorHAnsi"/>
+          <w:color w:val="000000" w:themeColor="text1"/>
+        </w:rPr>
+        <w:t xml:space="preserve"> follow Mac / Linux instructions below. If using the .</w:t>
+      </w:r>
+      <w:proofErr w:type="spellStart"/>
+      <w:r>
+        <w:rPr>
+          <w:rFonts w:cstheme="minorHAnsi"/>
+          <w:color w:val="000000" w:themeColor="text1"/>
+        </w:rPr>
+        <w:t>yml</w:t>
+      </w:r>
+      <w:proofErr w:type="spellEnd"/>
+      <w:r>
+        <w:rPr>
+          <w:rFonts w:cstheme="minorHAnsi"/>
+          <w:color w:val="000000" w:themeColor="text1"/>
+        </w:rPr>
+        <w:t xml:space="preserve"> file, skip through package installation below, and move to installation of WHAM.</w:t>
+      </w:r>
+    </w:p>
+    <w:p>
+      <w:pPr>
+        <w:rPr>
+          <w:rFonts w:cstheme="minorHAnsi"/>
+          <w:color w:val="000000" w:themeColor="text1"/>
+        </w:rPr>
+      </w:pPr>
+      <w:r>
+        <w:rPr>
+          <w:rFonts w:cstheme="minorHAnsi"/>
+          <w:color w:val="000000" w:themeColor="text1"/>
+        </w:rPr>
+        <w:t xml:space="preserve">Option 1: </w:t>
+      </w:r>
+      <w:r>
+        <w:rPr>
+          <w:rFonts w:cstheme="minorHAnsi"/>
+          <w:color w:val="000000" w:themeColor="text1"/>
+        </w:rPr>
         <w:t xml:space="preserve"> </w:t>
       </w:r>
+      <w:r>
+        <w:rPr>
+          <w:rFonts w:cstheme="minorHAnsi"/>
+          <w:color w:val="000000" w:themeColor="text1"/>
+        </w:rPr>
+        <w:t>.</w:t>
+      </w:r>
+      <w:proofErr w:type="spellStart"/>
+      <w:r>
+        <w:rPr>
+          <w:rFonts w:cstheme="minorHAnsi"/>
+          <w:color w:val="000000" w:themeColor="text1"/>
+        </w:rPr>
+        <w:t>yml</w:t>
+      </w:r>
+      <w:proofErr w:type="spellEnd"/>
+      <w:r>
+        <w:rPr>
+          <w:rFonts w:cstheme="minorHAnsi"/>
+          <w:color w:val="000000" w:themeColor="text1"/>
+        </w:rPr>
+        <w:t xml:space="preserve"> file</w:t>
+      </w:r>
+    </w:p>
+    <w:p>
+      <w:pPr>
+        <w:rPr>
+          <w:rFonts w:ascii="Consolas" w:hAnsi="Consolas"/>
+          <w:color w:val="E01E5A"/>
+          <w:sz w:val="20"/>
+          <w:szCs w:val="20"/>
+          <w:highlight w:val="yellow"/>
+        </w:rPr>
+      </w:pPr>
+      <w:proofErr w:type="spellStart"/>
+      <w:r>
+        <w:rPr>
+          <w:rFonts w:ascii="Consolas" w:hAnsi="Consolas"/>
+          <w:color w:val="E01E5A"/>
+          <w:sz w:val="20"/>
+          <w:szCs w:val="20"/>
+          <w:highlight w:val="yellow"/>
+        </w:rPr>
+        <w:t>conda</w:t>
+      </w:r>
+      <w:proofErr w:type="spellEnd"/>
+      <w:r>
+        <w:rPr>
+          <w:rFonts w:ascii="Consolas" w:hAnsi="Consolas"/>
+          <w:color w:val="E01E5A"/>
+          <w:sz w:val="20"/>
+          <w:szCs w:val="20"/>
+          <w:highlight w:val="yellow"/>
+        </w:rPr>
+        <w:t xml:space="preserve"> env create -f </w:t>
+      </w:r>
+      <w:proofErr w:type="gramStart"/>
+      <w:r>
+        <w:rPr>
+          <w:rFonts w:ascii="Consolas" w:hAnsi="Consolas"/>
+          <w:color w:val="E01E5A"/>
+          <w:sz w:val="20"/>
+          <w:szCs w:val="20"/>
+          <w:highlight w:val="yellow"/>
+        </w:rPr>
+        <w:t>wham38.yml</w:t>
+      </w:r>
+      <w:proofErr w:type="gramEnd"/>
+    </w:p>
+    <w:p>
+      <w:pPr>
+        <w:rPr>
+          <w:color w:val="FF0000"/>
+        </w:rPr>
+      </w:pPr>
+      <w:proofErr w:type="spellStart"/>
+      <w:r>
+        <w:rPr>
+          <w:color w:val="FF0000"/>
+          <w:highlight w:val="yellow"/>
+        </w:rPr>
+        <w:t>conda</w:t>
+      </w:r>
+      <w:proofErr w:type="spellEnd"/>
+      <w:r>
+        <w:rPr>
+          <w:color w:val="FF0000"/>
+          <w:highlight w:val="yellow"/>
+        </w:rPr>
+        <w:t xml:space="preserve"> activate </w:t>
+      </w:r>
+      <w:proofErr w:type="gramStart"/>
+      <w:r>
+        <w:rPr>
+          <w:color w:val="FF0000"/>
+          <w:highlight w:val="yellow"/>
+        </w:rPr>
+        <w:t>wham38</w:t>
+      </w:r>
+      <w:proofErr w:type="gramEnd"/>
+    </w:p>
+    <w:p>
+      <w:pPr>
+        <w:rPr>
+          <w:rFonts w:cstheme="minorHAnsi"/>
+          <w:color w:val="000000" w:themeColor="text1"/>
+        </w:rPr>
+      </w:pPr>
+      <w:r>
+        <w:rPr>
+          <w:rFonts w:cstheme="minorHAnsi"/>
+          <w:color w:val="000000" w:themeColor="text1"/>
+        </w:rPr>
+        <w:t xml:space="preserve">Option </w:t>
+      </w:r>
+      <w:r>
+        <w:rPr>
+          <w:rFonts w:cstheme="minorHAnsi"/>
+          <w:color w:val="000000" w:themeColor="text1"/>
+        </w:rPr>
+        <w:t>2: requirements.txt file</w:t>
+      </w:r>
+    </w:p>
+    <w:p>
+      <w:pPr>
+        <w:rPr>
+          <w:rFonts w:ascii="Consolas" w:hAnsi="Consolas"/>
+          <w:color w:val="E01E5A"/>
+          <w:sz w:val="20"/>
+          <w:szCs w:val="20"/>
+        </w:rPr>
+      </w:pPr>
+      <w:proofErr w:type="spellStart"/>
+      <w:r>
+        <w:rPr>
+          <w:rFonts w:ascii="Consolas" w:hAnsi="Consolas"/>
+          <w:color w:val="E01E5A"/>
+          <w:sz w:val="20"/>
+          <w:szCs w:val="20"/>
+          <w:highlight w:val="yellow"/>
+        </w:rPr>
+        <w:t>conda</w:t>
+      </w:r>
+      <w:proofErr w:type="spellEnd"/>
+      <w:r>
+        <w:rPr>
+          <w:rFonts w:ascii="Consolas" w:hAnsi="Consolas"/>
+          <w:color w:val="E01E5A"/>
+          <w:sz w:val="20"/>
+          <w:szCs w:val="20"/>
+          <w:highlight w:val="yellow"/>
+        </w:rPr>
+        <w:t xml:space="preserve"> create --name wham38 python=3.8</w:t>
+      </w:r>
+    </w:p>
+    <w:p>
+      <w:pPr>
+        <w:rPr>
+          <w:color w:val="FF0000"/>
+        </w:rPr>
+      </w:pPr>
+      <w:proofErr w:type="spellStart"/>
+      <w:r>
+        <w:rPr>
+          <w:color w:val="FF0000"/>
+          <w:highlight w:val="yellow"/>
+        </w:rPr>
+        <w:t>conda</w:t>
+      </w:r>
+      <w:proofErr w:type="spellEnd"/>
+      <w:r>
+        <w:rPr>
+          <w:color w:val="FF0000"/>
+          <w:highlight w:val="yellow"/>
+        </w:rPr>
+        <w:t xml:space="preserve"> activate </w:t>
+      </w:r>
+      <w:proofErr w:type="gramStart"/>
+      <w:r>
+        <w:rPr>
+          <w:color w:val="FF0000"/>
+          <w:highlight w:val="yellow"/>
+        </w:rPr>
+        <w:t>wham38</w:t>
+      </w:r>
+      <w:proofErr w:type="gramEnd"/>
+    </w:p>
+    <w:p>
+      <w:pPr>
+        <w:rPr>
+          <w:rFonts w:ascii="Consolas" w:hAnsi="Consolas"/>
+          <w:color w:val="E01E5A"/>
+          <w:sz w:val="20"/>
+          <w:szCs w:val="20"/>
+          <w:highlight w:val="yellow"/>
+        </w:rPr>
+      </w:pPr>
+    </w:p>
+    <w:p>
+      <w:pPr>
+        <w:rPr>
+          <w:b/>
+          <w:bCs/>
+        </w:rPr>
+      </w:pPr>
+      <w:r>
+        <w:rPr>
+          <w:b/>
+          <w:bCs/>
+        </w:rPr>
+        <w:t>MacOS &amp; Linux</w:t>
+      </w:r>
+    </w:p>
+    <w:p>
+      <w:pPr>
+        <w:rPr>
+          <w:sz w:val="24"/>
+          <w:szCs w:val="24"/>
+        </w:rPr>
+      </w:pPr>
+      <w:proofErr w:type="spellStart"/>
+      <w:r>
+        <w:rPr>
+          <w:rFonts w:ascii="Consolas" w:hAnsi="Consolas"/>
+          <w:color w:val="E01E5A"/>
+          <w:sz w:val="20"/>
+          <w:szCs w:val="20"/>
+          <w:highlight w:val="yellow"/>
+        </w:rPr>
+        <w:t>conda</w:t>
+      </w:r>
+      <w:proofErr w:type="spellEnd"/>
+      <w:r>
+        <w:rPr>
+          <w:rFonts w:ascii="Consolas" w:hAnsi="Consolas"/>
+          <w:color w:val="E01E5A"/>
+          <w:sz w:val="20"/>
+          <w:szCs w:val="20"/>
+          <w:highlight w:val="yellow"/>
+        </w:rPr>
+        <w:t xml:space="preserve"> create --name wham38 python=3.8</w:t>
+      </w:r>
+    </w:p>
+    <w:p>
+      <w:pPr>
+        <w:rPr>
+          <w:color w:val="FF0000"/>
+        </w:rPr>
+      </w:pPr>
+      <w:proofErr w:type="spellStart"/>
+      <w:r>
+        <w:rPr>
+          <w:color w:val="FF0000"/>
+          <w:highlight w:val="yellow"/>
+        </w:rPr>
+        <w:t>conda</w:t>
+      </w:r>
+      <w:proofErr w:type="spellEnd"/>
+      <w:r>
+        <w:rPr>
+          <w:color w:val="FF0000"/>
+          <w:highlight w:val="yellow"/>
+        </w:rPr>
+        <w:t xml:space="preserve"> activate </w:t>
+      </w:r>
+      <w:proofErr w:type="gramStart"/>
+      <w:r>
+        <w:rPr>
+          <w:color w:val="FF0000"/>
+          <w:highlight w:val="yellow"/>
+        </w:rPr>
+        <w:t>wham38</w:t>
+      </w:r>
+      <w:proofErr w:type="gramEnd"/>
+    </w:p>
+    <w:p/>
+    <w:p>
+      <w:pPr>
+        <w:pStyle w:val="ListParagraph"/>
+        <w:numPr>
+          <w:ilvl w:val="2"/>
+          <w:numId w:val="13"/>
+        </w:numPr>
+        <w:rPr>
+          <w:rFonts w:cstheme="minorHAnsi"/>
+          <w:b/>
+          <w:bCs/>
+        </w:rPr>
+      </w:pPr>
+      <w:r>
+        <w:rPr>
+          <w:rFonts w:cstheme="minorHAnsi"/>
+          <w:b/>
+          <w:bCs/>
+        </w:rPr>
+        <w:t xml:space="preserve">Install </w:t>
+      </w:r>
+      <w:proofErr w:type="gramStart"/>
+      <w:r>
+        <w:rPr>
+          <w:rFonts w:cstheme="minorHAnsi"/>
+          <w:b/>
+          <w:bCs/>
+        </w:rPr>
+        <w:t>packages</w:t>
+      </w:r>
+      <w:proofErr w:type="gramEnd"/>
+    </w:p>
+    <w:p>
+      <w:pPr>
+        <w:rPr>
+          <w:rFonts w:cstheme="minorHAnsi"/>
+        </w:rPr>
+      </w:pPr>
+      <w:r>
+        <w:rPr>
+          <w:rFonts w:cstheme="minorHAnsi"/>
+        </w:rPr>
+        <w:t xml:space="preserve">If using windows and installing with requirements .txt, or using an alternative operating system, please install the requirements.txt file as below. This file is </w:t>
+      </w:r>
+      <w:r>
+        <w:rPr>
+          <w:rFonts w:cstheme="minorHAnsi"/>
+        </w:rPr>
+        <w:t>stored in the base directory of where WHAM was unzipped. Windows users who installed using wham38.yml should skip this stage.</w:t>
+      </w:r>
+    </w:p>
+    <w:p>
+      <w:pPr>
+        <w:rPr>
+          <w:rFonts w:cstheme="minorHAnsi"/>
+        </w:rPr>
+      </w:pPr>
+      <w:r>
+        <w:rPr>
+          <w:color w:val="FF0000"/>
+          <w:highlight w:val="yellow"/>
+        </w:rPr>
+        <w:t xml:space="preserve">pip install -r </w:t>
+      </w:r>
+      <w:proofErr w:type="gramStart"/>
+      <w:r>
+        <w:rPr>
+          <w:color w:val="FF0000"/>
+          <w:highlight w:val="yellow"/>
+        </w:rPr>
+        <w:t>requirements.txt</w:t>
+      </w:r>
+      <w:proofErr w:type="gramEnd"/>
+    </w:p>
+    <w:p>
+      <w:pPr>
+        <w:rPr>
+          <w:rFonts w:ascii="Arial" w:hAnsi="Arial" w:cs="Arial"/>
+        </w:rPr>
+      </w:pPr>
+      <w:r>
+        <w:rPr>
+          <w:rFonts w:ascii="Arial" w:hAnsi="Arial" w:cs="Arial"/>
+        </w:rPr>
+        <w:br w:type="page"/>
+      </w:r>
+    </w:p>
+    <w:p>
+      <w:pPr>
+        <w:pStyle w:val="Heading2"/>
+      </w:pPr>
+      <w:r>
+        <w:lastRenderedPageBreak/>
+        <w:t>1.3 Install</w:t>
+      </w:r>
+      <w:r>
+        <w:t xml:space="preserve"> wham</w:t>
+      </w:r>
+      <w:r>
+        <w:t xml:space="preserve"> </w:t>
+      </w:r>
+      <w:proofErr w:type="gramStart"/>
+      <w:r>
+        <w:t>code</w:t>
+      </w:r>
+      <w:proofErr w:type="gramEnd"/>
+    </w:p>
+    <w:p>
+      <w:r>
+        <w:t xml:space="preserve">Installation of wham code is done using python install. </w:t>
+      </w:r>
+      <w:r>
+        <w:t>If using anaconda, i</w:t>
+      </w:r>
+      <w:r>
+        <w:t xml:space="preserve">nstall the code by navigating to </w:t>
+      </w:r>
+      <w:r>
+        <w:t xml:space="preserve">the </w:t>
+      </w:r>
+      <w:proofErr w:type="spellStart"/>
+      <w:r>
+        <w:t>filepath</w:t>
+      </w:r>
+      <w:proofErr w:type="spellEnd"/>
+      <w:r>
+        <w:t xml:space="preserve"> where</w:t>
+      </w:r>
+      <w:r>
+        <w:t xml:space="preserve"> you unzipped the code, and type: </w:t>
+      </w:r>
     </w:p>
     <w:p>
       <w:pPr>
         <w:ind w:firstLine="720"/>
         <w:rPr>
-          <w:rFonts w:ascii="Arial" w:hAnsi="Arial" w:cs="Arial"/>
-        </w:rPr>
-      </w:pPr>
-      <w:r>
-        <w:rPr>
-          <w:rFonts w:ascii="Arial" w:hAnsi="Arial" w:cs="Arial"/>
-        </w:rPr>
-        <w:t>conda create -</w:t>
-      </w:r>
-      <w:r>
-        <w:rPr>
-          <w:rFonts w:ascii="Arial" w:hAnsi="Arial" w:cs="Arial"/>
-        </w:rPr>
-        <w:t>-</w:t>
-      </w:r>
-      <w:r>
-        <w:rPr>
-          <w:rFonts w:ascii="Arial" w:hAnsi="Arial" w:cs="Arial"/>
-        </w:rPr>
-        <w:t>n</w:t>
-      </w:r>
-      <w:r>
-        <w:rPr>
-          <w:rFonts w:ascii="Arial" w:hAnsi="Arial" w:cs="Arial"/>
-        </w:rPr>
-        <w:t>ame</w:t>
-      </w:r>
-      <w:r>
-        <w:rPr>
-          <w:rFonts w:ascii="Arial" w:hAnsi="Arial" w:cs="Arial"/>
-        </w:rPr>
-        <w:t xml:space="preserve"> WHAM -</w:t>
-      </w:r>
-      <w:r>
-        <w:rPr>
-          <w:rFonts w:ascii="Arial" w:hAnsi="Arial" w:cs="Arial"/>
-        </w:rPr>
-        <w:t>-</w:t>
-      </w:r>
-      <w:r>
-        <w:rPr>
-          <w:rFonts w:ascii="Arial" w:hAnsi="Arial" w:cs="Arial"/>
-        </w:rPr>
-        <w:t xml:space="preserve">file </w:t>
-      </w:r>
-      <w:r>
-        <w:rPr>
-          <w:rFonts w:ascii="Arial" w:hAnsi="Arial" w:cs="Arial"/>
-        </w:rPr>
-        <w:t>WHAMrequirements</w:t>
-      </w:r>
-      <w:r>
-        <w:rPr>
-          <w:rFonts w:ascii="Arial" w:hAnsi="Arial" w:cs="Arial"/>
-        </w:rPr>
-        <w:t>.tx</w:t>
-      </w:r>
-      <w:r>
-        <w:rPr>
-          <w:rFonts w:ascii="Arial" w:hAnsi="Arial" w:cs="Arial"/>
-        </w:rPr>
-        <w:t>t</w:t>
-      </w:r>
-    </w:p>
-    <w:p>
-      <w:pPr>
-        <w:pStyle w:val="NoSpacing"/>
-      </w:pPr>
-    </w:p>
-    <w:p>
-      <w:pPr>
-        <w:rPr>
-          <w:rStyle w:val="eop"/>
-          <w:rFonts w:ascii="Calibri" w:hAnsi="Calibri" w:cs="Calibri"/>
-          <w:color w:val="000000"/>
-          <w:shd w:val="clear" w:color="auto" w:fill="FFFFFF"/>
-        </w:rPr>
-      </w:pPr>
-      <w:r>
-        <w:rPr>
-          <w:rStyle w:val="normaltextrun"/>
-          <w:rFonts w:ascii="Calibri" w:hAnsi="Calibri" w:cs="Calibri"/>
-          <w:color w:val="000000"/>
-          <w:shd w:val="clear" w:color="auto" w:fill="FFFFFF"/>
-        </w:rPr>
-        <w:t>Alternatively, if using Linux, or if agentpy is not available via conda forge, you may initialise a base conda environment, then install agentpy (pip install agentpy) and netCDF4 using conda install:</w:t>
-      </w:r>
-      <w:r>
-        <w:rPr>
-          <w:rStyle w:val="eop"/>
-          <w:rFonts w:ascii="Calibri" w:hAnsi="Calibri" w:cs="Calibri"/>
-          <w:color w:val="000000"/>
-          <w:shd w:val="clear" w:color="auto" w:fill="FFFFFF"/>
-        </w:rPr>
-        <w:t> </w:t>
-      </w:r>
-    </w:p>
-    <w:p>
-      <w:pPr>
-        <w:rPr>
-          <w:rFonts w:ascii="Arial" w:hAnsi="Arial" w:cs="Arial"/>
-        </w:rPr>
-      </w:pPr>
-      <w:r>
-        <w:tab/>
-      </w:r>
-      <w:r>
-        <w:rPr>
-          <w:rFonts w:ascii="Arial" w:hAnsi="Arial" w:cs="Arial"/>
-        </w:rPr>
-        <w:t xml:space="preserve">conda create --clone base -n WHAM </w:t>
-      </w:r>
-    </w:p>
-    <w:p>
-      <w:pPr>
-        <w:rPr>
-          <w:rFonts w:ascii="Arial" w:hAnsi="Arial" w:cs="Arial"/>
-        </w:rPr>
-      </w:pPr>
-      <w:r>
-        <w:rPr>
-          <w:rFonts w:ascii="Arial" w:hAnsi="Arial" w:cs="Arial"/>
-        </w:rPr>
-        <w:tab/>
-        <w:t>conda activate &lt;myenv&gt;</w:t>
-      </w:r>
-    </w:p>
-    <w:p>
-      <w:pPr>
-        <w:rPr>
-          <w:rFonts w:ascii="Arial" w:hAnsi="Arial" w:cs="Arial"/>
-        </w:rPr>
-      </w:pPr>
-      <w:r>
-        <w:rPr>
-          <w:rFonts w:ascii="Arial" w:hAnsi="Arial" w:cs="Arial"/>
-        </w:rPr>
-        <w:tab/>
-        <w:t>conda install -c conda-forge netcdf4</w:t>
-      </w:r>
-    </w:p>
-    <w:p>
-      <w:pPr>
-        <w:rPr>
-          <w:rFonts w:ascii="Arial" w:hAnsi="Arial" w:cs="Arial"/>
-        </w:rPr>
-      </w:pPr>
-      <w:r>
-        <w:rPr>
-          <w:rFonts w:ascii="Arial" w:hAnsi="Arial" w:cs="Arial"/>
-        </w:rPr>
-        <w:tab/>
-        <w:t>pip install agentpy</w:t>
-      </w:r>
-    </w:p>
-    <w:p>
-      <w:pPr>
-        <w:rPr>
-          <w:rFonts w:ascii="Arial" w:hAnsi="Arial" w:cs="Arial"/>
-        </w:rPr>
-      </w:pPr>
-    </w:p>
-    <w:p>
-      <w:pPr>
-        <w:pStyle w:val="Heading2"/>
-      </w:pPr>
-      <w:r>
-        <w:t>1.3 Install code</w:t>
-      </w:r>
-    </w:p>
-    <w:p>
-      <w:r>
-        <w:t>If using anaconda prompt, i</w:t>
-      </w:r>
-      <w:r>
-        <w:t xml:space="preserve">nstall the code by navigating to </w:t>
-      </w:r>
-      <w:r>
-        <w:t>the filepath where</w:t>
-      </w:r>
-      <w:r>
-        <w:t xml:space="preserve"> you unzipped the code, and type: </w:t>
-      </w:r>
-    </w:p>
-    <w:p>
-      <w:pPr>
-        <w:ind w:firstLine="720"/>
-        <w:rPr>
-          <w:rFonts w:ascii="Arial" w:hAnsi="Arial" w:cs="Arial"/>
-        </w:rPr>
-      </w:pPr>
-      <w:r>
-        <w:rPr>
-          <w:rFonts w:ascii="Arial" w:hAnsi="Arial" w:cs="Arial"/>
-        </w:rPr>
-        <w:t>python setup.py install</w:t>
-      </w:r>
+          <w:rFonts w:ascii="Consolas" w:hAnsi="Consolas" w:cs="Arial"/>
+          <w:color w:val="FF0000"/>
+          <w:sz w:val="20"/>
+          <w:szCs w:val="20"/>
+        </w:rPr>
+      </w:pPr>
+      <w:r>
+        <w:rPr>
+          <w:rFonts w:ascii="Consolas" w:hAnsi="Consolas" w:cs="Arial"/>
+          <w:color w:val="FF0000"/>
+          <w:sz w:val="20"/>
+          <w:szCs w:val="20"/>
+          <w:highlight w:val="yellow"/>
+        </w:rPr>
+        <w:t xml:space="preserve">python setup.py </w:t>
+      </w:r>
+      <w:proofErr w:type="gramStart"/>
+      <w:r>
+        <w:rPr>
+          <w:rFonts w:ascii="Consolas" w:hAnsi="Consolas" w:cs="Arial"/>
+          <w:color w:val="FF0000"/>
+          <w:sz w:val="20"/>
+          <w:szCs w:val="20"/>
+          <w:highlight w:val="yellow"/>
+        </w:rPr>
+        <w:t>install</w:t>
+      </w:r>
+      <w:proofErr w:type="gramEnd"/>
     </w:p>
     <w:p>
       <w:r>
@@ -401,7 +902,7 @@
                     </pic:cNvPicPr>
                   </pic:nvPicPr>
                   <pic:blipFill>
-                    <a:blip r:embed="rId7">
+                    <a:blip r:embed="rId8">
                       <a:extLst>
                         <a:ext uri="{28A0092B-C50C-407E-A947-70E740481C1C}">
                           <a14:useLocalDpi xmlns:a14="http://schemas.microsoft.com/office/drawing/2010/main" val="0"/>
@@ -443,29 +944,38 @@
         <w:pStyle w:val="Heading2"/>
       </w:pPr>
       <w:r>
-        <w:t>1.4 Data download and set up</w:t>
-      </w:r>
+        <w:t xml:space="preserve">1.4 Data download and set </w:t>
+      </w:r>
+      <w:proofErr w:type="gramStart"/>
+      <w:r>
+        <w:t>up</w:t>
+      </w:r>
+      <w:proofErr w:type="gramEnd"/>
     </w:p>
     <w:p>
       <w:r>
         <w:t xml:space="preserve">Download data from </w:t>
       </w:r>
-      <w:r>
-        <w:t xml:space="preserve">zenodo: </w:t>
-      </w:r>
-    </w:p>
-    <w:p>
-      <w:r>
-        <w:rPr>
-          <w:rFonts w:ascii="Roboto" w:hAnsi="Roboto"/>
-          <w:color w:val="333333"/>
-          <w:sz w:val="21"/>
-          <w:szCs w:val="21"/>
-          <w:shd w:val="clear" w:color="auto" w:fill="F5F5F5"/>
-        </w:rPr>
-        <w:t>https://doi.org/10.5281/zenodo.8319376</w:t>
-      </w:r>
-    </w:p>
+      <w:proofErr w:type="spellStart"/>
+      <w:r>
+        <w:t>zenodo</w:t>
+      </w:r>
+      <w:proofErr w:type="spellEnd"/>
+      <w:r>
+        <w:t xml:space="preserve">: </w:t>
+      </w:r>
+    </w:p>
+    <w:p>
+      <w:hyperlink r:id="rId9" w:history="1">
+        <w:r>
+          <w:rPr>
+            <w:rStyle w:val="Hyperlink"/>
+          </w:rPr>
+          <w:t>https://zenodo.org/records/8363979</w:t>
+        </w:r>
+      </w:hyperlink>
+    </w:p>
+    <w:p/>
     <w:p>
       <w:r>
         <w:t>Linking the data and model</w:t>
@@ -480,11 +990,32 @@
         </w:numPr>
       </w:pPr>
       <w:r>
-        <w:t>Open the ‘local_load_up.py’ script in the src/data_import directory</w:t>
-      </w:r>
-      <w:r>
-        <w:t xml:space="preserve"> in the source code</w:t>
-      </w:r>
+        <w:t xml:space="preserve">Open the ‘local_load_up.py’ script in the </w:t>
+      </w:r>
+      <w:proofErr w:type="spellStart"/>
+      <w:r>
+        <w:t>src</w:t>
+      </w:r>
+      <w:proofErr w:type="spellEnd"/>
+      <w:r>
+        <w:t>/</w:t>
+      </w:r>
+      <w:proofErr w:type="spellStart"/>
+      <w:r>
+        <w:t>data_import</w:t>
+      </w:r>
+      <w:proofErr w:type="spellEnd"/>
+      <w:r>
+        <w:t xml:space="preserve"> directory</w:t>
+      </w:r>
+      <w:r>
+        <w:t xml:space="preserve"> in the source </w:t>
+      </w:r>
+      <w:proofErr w:type="gramStart"/>
+      <w:r>
+        <w:t>code</w:t>
+      </w:r>
+      <w:proofErr w:type="gramEnd"/>
     </w:p>
     <w:p>
       <w:pPr>
@@ -495,8 +1026,13 @@
         </w:numPr>
       </w:pPr>
       <w:r>
-        <w:t>Go to lines 25-26 &amp; set the root directory locations for where the data files are stored, and the sub directory for where the map data is stored (by default …/wham_dynamic</w:t>
-      </w:r>
+        <w:t>Go to lines 25-26 &amp; set the root directory locations for where the data files are stored, and the sub directory for where the map data is stored (by default …/</w:t>
+      </w:r>
+      <w:proofErr w:type="spellStart"/>
+      <w:r>
+        <w:t>wham_dynamic</w:t>
+      </w:r>
+      <w:proofErr w:type="spellEnd"/>
       <w:r>
         <w:t>/</w:t>
       </w:r>
@@ -513,14 +1049,24 @@
         </w:numPr>
       </w:pPr>
       <w:r>
-        <w:t>NB ensure the file paths both end in a trailing forward slash - e.g. -  ‘</w:t>
-      </w:r>
+        <w:t xml:space="preserve">NB ensure the file paths both end in a trailing forward slash - e.g. </w:t>
+      </w:r>
+      <w:proofErr w:type="gramStart"/>
+      <w:r>
+        <w:t>-  ‘</w:t>
+      </w:r>
+      <w:proofErr w:type="gramEnd"/>
       <w:r>
         <w:t>…</w:t>
       </w:r>
       <w:r>
-        <w:t>/mypath</w:t>
-      </w:r>
+        <w:t>/</w:t>
+      </w:r>
+      <w:proofErr w:type="spellStart"/>
+      <w:r>
+        <w:t>mypath</w:t>
+      </w:r>
+      <w:proofErr w:type="spellEnd"/>
       <w:r>
         <w:rPr>
           <w:b/>
@@ -542,8 +1088,13 @@
         </w:numPr>
       </w:pPr>
       <w:r>
-        <w:t>save this version over the downloaded version</w:t>
-      </w:r>
+        <w:t xml:space="preserve">save this version over the downloaded </w:t>
+      </w:r>
+      <w:proofErr w:type="gramStart"/>
+      <w:r>
+        <w:t>version</w:t>
+      </w:r>
+      <w:proofErr w:type="gramEnd"/>
     </w:p>
     <w:p>
       <w:pPr>
@@ -596,8 +1147,18 @@
         <w:t xml:space="preserve"> &amp; enter</w:t>
       </w:r>
       <w:r>
-        <w:t xml:space="preserve"> ‘pytest’</w:t>
-      </w:r>
+        <w:t xml:space="preserve"> ‘</w:t>
+      </w:r>
+      <w:proofErr w:type="spellStart"/>
+      <w:proofErr w:type="gramStart"/>
+      <w:r>
+        <w:t>pytest</w:t>
+      </w:r>
+      <w:proofErr w:type="spellEnd"/>
+      <w:r>
+        <w:t>’</w:t>
+      </w:r>
+      <w:proofErr w:type="gramEnd"/>
     </w:p>
     <w:p>
       <w:r>
@@ -622,7 +1183,7 @@
                     </pic:cNvPicPr>
                   </pic:nvPicPr>
                   <pic:blipFill>
-                    <a:blip r:embed="rId8">
+                    <a:blip r:embed="rId10">
                       <a:extLst>
                         <a:ext uri="{28A0092B-C50C-407E-A947-70E740481C1C}">
                           <a14:useLocalDpi xmlns:a14="http://schemas.microsoft.com/office/drawing/2010/main" val="0"/>
@@ -674,7 +1235,13 @@
         <w:t xml:space="preserve"> to run</w:t>
       </w:r>
       <w:r>
-        <w:t xml:space="preserve"> and a medium performance desktop</w:t>
+        <w:t xml:space="preserve"> </w:t>
+      </w:r>
+      <w:r>
+        <w:t>on</w:t>
+      </w:r>
+      <w:r>
+        <w:t xml:space="preserve"> a medium performance desktop</w:t>
       </w:r>
       <w:r>
         <w:t xml:space="preserve">. There should be </w:t>
@@ -695,8 +1262,15 @@
         <w:t xml:space="preserve"> warnings</w:t>
       </w:r>
       <w:r>
-        <w:t xml:space="preserve"> about np.bool</w:t>
-      </w:r>
+        <w:t xml:space="preserve"> about </w:t>
+      </w:r>
+      <w:proofErr w:type="spellStart"/>
+      <w:proofErr w:type="gramStart"/>
+      <w:r>
+        <w:t>np.bool</w:t>
+      </w:r>
+      <w:proofErr w:type="spellEnd"/>
+      <w:proofErr w:type="gramEnd"/>
       <w:r>
         <w:t xml:space="preserve"> </w:t>
       </w:r>
@@ -716,7 +1290,23 @@
         <w:t xml:space="preserve">. Any test failures need to be explored. </w:t>
       </w:r>
       <w:r>
-        <w:t>Please report them to oliver.perkins@kcl.ac.uk!</w:t>
+        <w:t xml:space="preserve">Please report them to </w:t>
+      </w:r>
+      <w:hyperlink r:id="rId11" w:history="1">
+        <w:r>
+          <w:rPr>
+            <w:rStyle w:val="Hyperlink"/>
+          </w:rPr>
+          <w:t>oliver.perkins@kcl.ac.uk</w:t>
+        </w:r>
+      </w:hyperlink>
+      <w:r>
+        <w:t>!</w:t>
+      </w:r>
+    </w:p>
+    <w:p>
+      <w:r>
+        <w:br w:type="page"/>
       </w:r>
     </w:p>
     <w:p>
@@ -732,7 +1322,6 @@
         <w:t>Running the model</w:t>
       </w:r>
     </w:p>
-    <w:p/>
     <w:p>
       <w:pPr>
         <w:pStyle w:val="Heading3"/>
@@ -747,12 +1336,36 @@
     </w:p>
     <w:p>
       <w:r>
-        <w:t>The model is run by the instantiate.py script in src/model_interface/</w:t>
-      </w:r>
-    </w:p>
-    <w:p>
-      <w:r>
-        <w:t>The instantiate.py script has a parameter – write_fp o</w:t>
+        <w:t xml:space="preserve">The model is run by the instantiate.py script in </w:t>
+      </w:r>
+      <w:proofErr w:type="spellStart"/>
+      <w:r>
+        <w:t>src</w:t>
+      </w:r>
+      <w:proofErr w:type="spellEnd"/>
+      <w:r>
+        <w:t>/</w:t>
+      </w:r>
+      <w:proofErr w:type="spellStart"/>
+      <w:r>
+        <w:t>model_interface</w:t>
+      </w:r>
+      <w:proofErr w:type="spellEnd"/>
+      <w:r>
+        <w:t>/</w:t>
+      </w:r>
+    </w:p>
+    <w:p>
+      <w:r>
+        <w:t xml:space="preserve">The instantiate.py script has a parameter – </w:t>
+      </w:r>
+      <w:proofErr w:type="spellStart"/>
+      <w:r>
+        <w:t>write_fp</w:t>
+      </w:r>
+      <w:proofErr w:type="spellEnd"/>
+      <w:r>
+        <w:t xml:space="preserve"> o</w:t>
       </w:r>
       <w:r>
         <w:t>n lin</w:t>
@@ -810,11 +1423,32 @@
     </w:p>
     <w:p>
       <w:r>
-        <w:t>You can either run the model from the command line or from an IDE such as spyder. To run from the command line, navigate to</w:t>
-      </w:r>
-      <w:r>
-        <w:t xml:space="preserve"> /src/model_interface</w:t>
-      </w:r>
+        <w:t xml:space="preserve">You can either run the model from the command line or from an IDE such as </w:t>
+      </w:r>
+      <w:proofErr w:type="spellStart"/>
+      <w:r>
+        <w:t>spyder</w:t>
+      </w:r>
+      <w:proofErr w:type="spellEnd"/>
+      <w:r>
+        <w:t>. To run from the command line, navigate to</w:t>
+      </w:r>
+      <w:r>
+        <w:t xml:space="preserve"> /</w:t>
+      </w:r>
+      <w:proofErr w:type="spellStart"/>
+      <w:r>
+        <w:t>src</w:t>
+      </w:r>
+      <w:proofErr w:type="spellEnd"/>
+      <w:r>
+        <w:t>/</w:t>
+      </w:r>
+      <w:proofErr w:type="spellStart"/>
+      <w:r>
+        <w:t>model_interface</w:t>
+      </w:r>
+      <w:proofErr w:type="spellEnd"/>
       <w:r>
         <w:t xml:space="preserve"> and enter</w:t>
       </w:r>
@@ -860,7 +1494,7 @@
                     </pic:cNvPicPr>
                   </pic:nvPicPr>
                   <pic:blipFill>
-                    <a:blip r:embed="rId9">
+                    <a:blip r:embed="rId12">
                       <a:extLst>
                         <a:ext uri="{28A0092B-C50C-407E-A947-70E740481C1C}">
                           <a14:useLocalDpi xmlns:a14="http://schemas.microsoft.com/office/drawing/2010/main" val="0"/>
@@ -918,6 +1552,21 @@
     </w:p>
     <w:p/>
     <w:p>
+      <w:pPr>
+        <w:rPr>
+          <w:i/>
+          <w:iCs/>
+        </w:rPr>
+      </w:pPr>
+      <w:r>
+        <w:rPr>
+          <w:i/>
+          <w:iCs/>
+        </w:rPr>
+        <w:t>(Continues below)</w:t>
+      </w:r>
+    </w:p>
+    <w:p>
       <w:r>
         <w:br w:type="page"/>
       </w:r>
@@ -934,39 +1583,52 @@
         <w:t xml:space="preserve">Overview of model </w:t>
       </w:r>
       <w:r>
+        <w:t xml:space="preserve">run </w:t>
+      </w:r>
+      <w:proofErr w:type="gramStart"/>
+      <w:r>
+        <w:t>options</w:t>
+      </w:r>
+      <w:proofErr w:type="gramEnd"/>
+    </w:p>
+    <w:p>
+      <w:pPr>
+        <w:rPr>
+          <w:rFonts w:ascii="Arial" w:hAnsi="Arial" w:cs="Arial"/>
+        </w:rPr>
+      </w:pPr>
+      <w:r>
+        <w:rPr>
+          <w:rFonts w:ascii="Arial" w:hAnsi="Arial" w:cs="Arial"/>
+        </w:rPr>
+        <w:t xml:space="preserve">Model </w:t>
+      </w:r>
+      <w:r>
+        <w:rPr>
+          <w:rFonts w:ascii="Arial" w:hAnsi="Arial" w:cs="Arial"/>
+        </w:rPr>
         <w:t>run options</w:t>
       </w:r>
-    </w:p>
-    <w:p>
-      <w:pPr>
+      <w:r>
         <w:rPr>
           <w:rFonts w:ascii="Arial" w:hAnsi="Arial" w:cs="Arial"/>
         </w:rPr>
-      </w:pPr>
+        <w:t xml:space="preserve"> are set in the </w:t>
+      </w:r>
       <w:r>
         <w:rPr>
           <w:rFonts w:ascii="Arial" w:hAnsi="Arial" w:cs="Arial"/>
         </w:rPr>
-        <w:t xml:space="preserve">Model </w:t>
-      </w:r>
+        <w:t xml:space="preserve">parameters dictionary in the instantiate.py </w:t>
+      </w:r>
+      <w:proofErr w:type="gramStart"/>
       <w:r>
         <w:rPr>
           <w:rFonts w:ascii="Arial" w:hAnsi="Arial" w:cs="Arial"/>
         </w:rPr>
-        <w:t>run options</w:t>
-      </w:r>
-      <w:r>
-        <w:rPr>
-          <w:rFonts w:ascii="Arial" w:hAnsi="Arial" w:cs="Arial"/>
-        </w:rPr>
-        <w:t xml:space="preserve"> are set in the </w:t>
-      </w:r>
-      <w:r>
-        <w:rPr>
-          <w:rFonts w:ascii="Arial" w:hAnsi="Arial" w:cs="Arial"/>
-        </w:rPr>
-        <w:t>parameters dictionary in the instantiate.py script</w:t>
-      </w:r>
+        <w:t>script</w:t>
+      </w:r>
+      <w:proofErr w:type="gramEnd"/>
     </w:p>
     <w:p>
       <w:pPr>
@@ -997,6 +1659,9 @@
         <w:gridCol w:w="4111"/>
       </w:tblGrid>
       <w:tr>
+        <w:trPr>
+          <w:trHeight w:val="486"/>
+        </w:trPr>
         <w:tc>
           <w:tcPr>
             <w:tcW w:w="2122" w:type="dxa"/>
@@ -1079,9 +1744,19 @@
             <w:tcW w:w="2122" w:type="dxa"/>
           </w:tcPr>
           <w:p>
-            <w:r>
-              <w:t>Xlen, ylen</w:t>
-            </w:r>
+            <w:proofErr w:type="spellStart"/>
+            <w:r>
+              <w:t>Xlen</w:t>
+            </w:r>
+            <w:proofErr w:type="spellEnd"/>
+            <w:r>
+              <w:t xml:space="preserve">, </w:t>
+            </w:r>
+            <w:proofErr w:type="spellStart"/>
+            <w:r>
+              <w:t>ylen</w:t>
+            </w:r>
+            <w:proofErr w:type="spellEnd"/>
           </w:p>
         </w:tc>
         <w:tc>
@@ -1114,9 +1789,19 @@
             <w:tcW w:w="2122" w:type="dxa"/>
           </w:tcPr>
           <w:p>
-            <w:r>
-              <w:t>Start_run, end_run</w:t>
-            </w:r>
+            <w:proofErr w:type="spellStart"/>
+            <w:r>
+              <w:t>Start_run</w:t>
+            </w:r>
+            <w:proofErr w:type="spellEnd"/>
+            <w:r>
+              <w:t xml:space="preserve">, </w:t>
+            </w:r>
+            <w:proofErr w:type="spellStart"/>
+            <w:r>
+              <w:t>end_run</w:t>
+            </w:r>
+            <w:proofErr w:type="spellEnd"/>
           </w:p>
         </w:tc>
         <w:tc>
@@ -1290,7 +1975,15 @@
           </w:tcPr>
           <w:p>
             <w:r>
-              <w:t>Dictionary {str: numpy array}</w:t>
+              <w:t xml:space="preserve">Dictionary {str: </w:t>
+            </w:r>
+            <w:proofErr w:type="spellStart"/>
+            <w:r>
+              <w:t>numpy</w:t>
+            </w:r>
+            <w:proofErr w:type="spellEnd"/>
+            <w:r>
+              <w:t xml:space="preserve"> array}</w:t>
             </w:r>
           </w:p>
         </w:tc>
@@ -1300,7 +1993,20 @@
           </w:tcPr>
           <w:p>
             <w:r>
-              <w:t>Keys: links seasonality to a managed fire type, must be in Fire_types.keys()</w:t>
+              <w:t xml:space="preserve">Keys: links seasonality to a managed fire type, must be in </w:t>
+            </w:r>
+            <w:proofErr w:type="spellStart"/>
+            <w:r>
+              <w:t>Fire_</w:t>
+            </w:r>
+            <w:proofErr w:type="gramStart"/>
+            <w:r>
+              <w:t>types.keys</w:t>
+            </w:r>
+            <w:proofErr w:type="spellEnd"/>
+            <w:proofErr w:type="gramEnd"/>
+            <w:r>
+              <w:t>()</w:t>
             </w:r>
             <w:r>
               <w:br/>
@@ -1353,9 +2059,11 @@
             <w:tcW w:w="2122" w:type="dxa"/>
           </w:tcPr>
           <w:p>
+            <w:proofErr w:type="spellStart"/>
             <w:r>
               <w:t>AFT_pars</w:t>
             </w:r>
+            <w:proofErr w:type="spellEnd"/>
           </w:p>
         </w:tc>
         <w:tc>
@@ -1374,8 +2082,13 @@
           </w:tcPr>
           <w:p>
             <w:r>
-              <w:t>Holds AFT, LS, Observer parameters, output of local_load_up</w:t>
-            </w:r>
+              <w:t xml:space="preserve">Holds AFT, LS, Observer parameters, output of </w:t>
+            </w:r>
+            <w:proofErr w:type="spellStart"/>
+            <w:r>
+              <w:t>local_load_up</w:t>
+            </w:r>
+            <w:proofErr w:type="spellEnd"/>
           </w:p>
         </w:tc>
       </w:tr>
@@ -1399,7 +2112,23 @@
           </w:tcPr>
           <w:p>
             <w:r>
-              <w:t>{str: 3-d masked array (time, ylen, xlen)}</w:t>
+              <w:t xml:space="preserve">{str: 3-d masked array (time, </w:t>
+            </w:r>
+            <w:proofErr w:type="spellStart"/>
+            <w:r>
+              <w:t>ylen</w:t>
+            </w:r>
+            <w:proofErr w:type="spellEnd"/>
+            <w:r>
+              <w:t xml:space="preserve">, </w:t>
+            </w:r>
+            <w:proofErr w:type="spellStart"/>
+            <w:r>
+              <w:t>xlen</w:t>
+            </w:r>
+            <w:proofErr w:type="spellEnd"/>
+            <w:r>
+              <w:t>)}</w:t>
             </w:r>
           </w:p>
         </w:tc>
@@ -1423,9 +2152,11 @@
             <w:tcW w:w="2122" w:type="dxa"/>
           </w:tcPr>
           <w:p>
+            <w:proofErr w:type="spellStart"/>
             <w:r>
               <w:t>Fire_types</w:t>
             </w:r>
+            <w:proofErr w:type="spellEnd"/>
           </w:p>
         </w:tc>
         <w:tc>
@@ -1518,9 +2249,11 @@
             <w:tcW w:w="2122" w:type="dxa"/>
           </w:tcPr>
           <w:p>
+            <w:proofErr w:type="spellStart"/>
             <w:r>
               <w:t>Defor_pars</w:t>
             </w:r>
+            <w:proofErr w:type="spellEnd"/>
           </w:p>
         </w:tc>
         <w:tc>
@@ -1596,9 +2329,11 @@
             <w:tcW w:w="2122" w:type="dxa"/>
           </w:tcPr>
           <w:p>
+            <w:proofErr w:type="spellStart"/>
             <w:r>
               <w:t>Escaped_fire</w:t>
             </w:r>
+            <w:proofErr w:type="spellEnd"/>
           </w:p>
         </w:tc>
         <w:tc>
@@ -1698,9 +2433,11 @@
             <w:tcW w:w="2122" w:type="dxa"/>
           </w:tcPr>
           <w:p>
+            <w:proofErr w:type="spellStart"/>
             <w:r>
               <w:t>N_cores</w:t>
             </w:r>
+            <w:proofErr w:type="spellEnd"/>
           </w:p>
         </w:tc>
         <w:tc>
@@ -1733,9 +2470,11 @@
             <w:tcW w:w="2122" w:type="dxa"/>
           </w:tcPr>
           <w:p>
+            <w:proofErr w:type="spellStart"/>
             <w:r>
               <w:t>Write_annual</w:t>
             </w:r>
+            <w:proofErr w:type="spellEnd"/>
           </w:p>
         </w:tc>
         <w:tc>
@@ -1768,9 +2507,11 @@
             <w:tcW w:w="2122" w:type="dxa"/>
           </w:tcPr>
           <w:p>
+            <w:proofErr w:type="spellStart"/>
             <w:r>
               <w:t>Write_fp</w:t>
             </w:r>
+            <w:proofErr w:type="spellEnd"/>
           </w:p>
         </w:tc>
         <w:tc>
@@ -1788,8 +2529,13 @@
             <w:tcW w:w="4111" w:type="dxa"/>
           </w:tcPr>
           <w:p>
-            <w:r>
-              <w:t>Filepath of where results should be written</w:t>
+            <w:proofErr w:type="spellStart"/>
+            <w:r>
+              <w:t>Filepath</w:t>
+            </w:r>
+            <w:proofErr w:type="spellEnd"/>
+            <w:r>
+              <w:t xml:space="preserve"> of where results should be written</w:t>
             </w:r>
           </w:p>
         </w:tc>
@@ -1876,8 +2622,13 @@
       </w:r>
     </w:p>
     <w:p>
-      <w:r>
-        <w:t xml:space="preserve">What : Value above which bare soil constraint on </w:t>
+      <w:proofErr w:type="gramStart"/>
+      <w:r>
+        <w:t>What :</w:t>
+      </w:r>
+      <w:proofErr w:type="gramEnd"/>
+      <w:r>
+        <w:t xml:space="preserve"> Value above which bare soil constraint on </w:t>
       </w:r>
       <w:r>
         <w:t xml:space="preserve">managed </w:t>
@@ -1909,7 +2660,15 @@
         <w:t xml:space="preserve">2.4.3 </w:t>
       </w:r>
       <w:r>
-        <w:t>Dominant afr (intensive) threshold</w:t>
+        <w:t xml:space="preserve">Dominant </w:t>
+      </w:r>
+      <w:proofErr w:type="spellStart"/>
+      <w:r>
+        <w:t>afr</w:t>
+      </w:r>
+      <w:proofErr w:type="spellEnd"/>
+      <w:r>
+        <w:t xml:space="preserve"> (intensive) threshold</w:t>
       </w:r>
     </w:p>
     <w:p>
@@ -1955,9 +2714,11 @@
       <w:r>
         <w:t xml:space="preserve">2.4.5 </w:t>
       </w:r>
+      <w:proofErr w:type="spellStart"/>
       <w:r>
         <w:t>R_s_c_Positive</w:t>
       </w:r>
+      <w:proofErr w:type="spellEnd"/>
     </w:p>
     <w:p>
       <w:r>
@@ -1980,9 +2741,11 @@
       <w:r>
         <w:t xml:space="preserve">2.4.6 </w:t>
       </w:r>
+      <w:proofErr w:type="spellStart"/>
       <w:r>
         <w:t>HG_Market_constraint</w:t>
       </w:r>
+      <w:proofErr w:type="spellEnd"/>
     </w:p>
     <w:p>
       <w:r>
@@ -2023,9 +2786,11 @@
       <w:r>
         <w:t xml:space="preserve">2.4.7 </w:t>
       </w:r>
+      <w:proofErr w:type="spellStart"/>
       <w:r>
         <w:t>Arson_threshold</w:t>
       </w:r>
+      <w:proofErr w:type="spellEnd"/>
     </w:p>
     <w:p>
       <w:r>
@@ -2065,7 +2830,44 @@
     <w:p/>
     <w:p>
       <w:r>
-        <w:t>If Write_annual was set to True, the model outputs are saved as netcdf files of same dimension as specified by the xlen and ylen model parameters.</w:t>
+        <w:t xml:space="preserve">If </w:t>
+      </w:r>
+      <w:proofErr w:type="spellStart"/>
+      <w:proofErr w:type="gramStart"/>
+      <w:r>
+        <w:t>Write</w:t>
+      </w:r>
+      <w:proofErr w:type="gramEnd"/>
+      <w:r>
+        <w:t>_annual</w:t>
+      </w:r>
+      <w:proofErr w:type="spellEnd"/>
+      <w:r>
+        <w:t xml:space="preserve"> was set to True, the model outputs are saved as </w:t>
+      </w:r>
+      <w:proofErr w:type="spellStart"/>
+      <w:r>
+        <w:t>netcdf</w:t>
+      </w:r>
+      <w:proofErr w:type="spellEnd"/>
+      <w:r>
+        <w:t xml:space="preserve"> files of same dimension as specified by the </w:t>
+      </w:r>
+      <w:proofErr w:type="spellStart"/>
+      <w:r>
+        <w:t>xlen</w:t>
+      </w:r>
+      <w:proofErr w:type="spellEnd"/>
+      <w:r>
+        <w:t xml:space="preserve"> and </w:t>
+      </w:r>
+      <w:proofErr w:type="spellStart"/>
+      <w:r>
+        <w:t>ylen</w:t>
+      </w:r>
+      <w:proofErr w:type="spellEnd"/>
+      <w:r>
+        <w:t xml:space="preserve"> model parameters.</w:t>
       </w:r>
     </w:p>
     <w:p/>
@@ -2077,18 +2879,47 @@
         <w:t xml:space="preserve">3.1 </w:t>
       </w:r>
       <w:r>
-        <w:t>Accessing model results</w:t>
-      </w:r>
-    </w:p>
-    <w:p>
-      <w:r>
-        <w:t>Model outputs included in the reporters argument are stored as a list of dictionaries in WHAM.results.</w:t>
+        <w:t xml:space="preserve">Accessing model </w:t>
+      </w:r>
+      <w:proofErr w:type="gramStart"/>
+      <w:r>
+        <w:t>results</w:t>
+      </w:r>
+      <w:proofErr w:type="gramEnd"/>
+    </w:p>
+    <w:p>
+      <w:r>
+        <w:t xml:space="preserve">Model outputs included in the </w:t>
+      </w:r>
+      <w:proofErr w:type="gramStart"/>
+      <w:r>
+        <w:t>reporters</w:t>
+      </w:r>
+      <w:proofErr w:type="gramEnd"/>
+      <w:r>
+        <w:t xml:space="preserve"> argument are stored as a list of dictionaries in </w:t>
+      </w:r>
+      <w:proofErr w:type="spellStart"/>
+      <w:r>
+        <w:t>WHAM.results</w:t>
+      </w:r>
+      <w:proofErr w:type="spellEnd"/>
+      <w:r>
+        <w:t>.</w:t>
       </w:r>
       <w:r>
         <w:t xml:space="preserve"> Each level of the list relates to a model year, and the keys of each dictionary to a model output.</w:t>
       </w:r>
       <w:r>
-        <w:t xml:space="preserve"> E.g. to access total Managed fire from year 1</w:t>
+        <w:t xml:space="preserve"> </w:t>
+      </w:r>
+      <w:proofErr w:type="gramStart"/>
+      <w:r>
+        <w:t>E.g.</w:t>
+      </w:r>
+      <w:proofErr w:type="gramEnd"/>
+      <w:r>
+        <w:t xml:space="preserve"> to access total Managed fire from year 1</w:t>
       </w:r>
       <w:r>
         <w:t xml:space="preserve"> (zero indexed)</w:t>
@@ -2101,32 +2932,93 @@
       <w:pPr>
         <w:ind w:firstLine="720"/>
         <w:rPr>
-          <w:rFonts w:ascii="Arial" w:hAnsi="Arial" w:cs="Arial"/>
-        </w:rPr>
-      </w:pPr>
-      <w:r>
-        <w:rPr>
-          <w:rFonts w:ascii="Arial" w:hAnsi="Arial" w:cs="Arial"/>
+          <w:rFonts w:ascii="Consolas" w:hAnsi="Consolas" w:cs="Arial"/>
+          <w:color w:val="FF0000"/>
+        </w:rPr>
+      </w:pPr>
+      <w:proofErr w:type="spellStart"/>
+      <w:r>
+        <w:rPr>
+          <w:rFonts w:ascii="Consolas" w:hAnsi="Consolas" w:cs="Arial"/>
+          <w:color w:val="FF0000"/>
+          <w:highlight w:val="yellow"/>
         </w:rPr>
         <w:t>W</w:t>
       </w:r>
       <w:r>
         <w:rPr>
-          <w:rFonts w:ascii="Arial" w:hAnsi="Arial" w:cs="Arial"/>
+          <w:rFonts w:ascii="Consolas" w:hAnsi="Consolas" w:cs="Arial"/>
+          <w:color w:val="FF0000"/>
+          <w:highlight w:val="yellow"/>
         </w:rPr>
         <w:t>HA</w:t>
       </w:r>
       <w:r>
         <w:rPr>
-          <w:rFonts w:ascii="Arial" w:hAnsi="Arial" w:cs="Arial"/>
-        </w:rPr>
-        <w:t>M.results[‘Managed_fire’][0][‘Total’]</w:t>
+          <w:rFonts w:ascii="Consolas" w:hAnsi="Consolas" w:cs="Arial"/>
+          <w:color w:val="FF0000"/>
+          <w:highlight w:val="yellow"/>
+        </w:rPr>
+        <w:t>M.results</w:t>
+      </w:r>
+      <w:proofErr w:type="spellEnd"/>
+      <w:r>
+        <w:rPr>
+          <w:rFonts w:ascii="Consolas" w:hAnsi="Consolas" w:cs="Arial"/>
+          <w:color w:val="FF0000"/>
+          <w:highlight w:val="yellow"/>
+        </w:rPr>
+        <w:t>[‘</w:t>
+      </w:r>
+      <w:proofErr w:type="spellStart"/>
+      <w:r>
+        <w:rPr>
+          <w:rFonts w:ascii="Consolas" w:hAnsi="Consolas" w:cs="Arial"/>
+          <w:color w:val="FF0000"/>
+          <w:highlight w:val="yellow"/>
+        </w:rPr>
+        <w:t>Managed_fire</w:t>
+      </w:r>
+      <w:proofErr w:type="spellEnd"/>
+      <w:r>
+        <w:rPr>
+          <w:rFonts w:ascii="Consolas" w:hAnsi="Consolas" w:cs="Arial"/>
+          <w:color w:val="FF0000"/>
+          <w:highlight w:val="yellow"/>
+        </w:rPr>
+        <w:t>’][</w:t>
+      </w:r>
+      <w:proofErr w:type="gramStart"/>
+      <w:r>
+        <w:rPr>
+          <w:rFonts w:ascii="Consolas" w:hAnsi="Consolas" w:cs="Arial"/>
+          <w:color w:val="FF0000"/>
+          <w:highlight w:val="yellow"/>
+        </w:rPr>
+        <w:t>0][</w:t>
+      </w:r>
+      <w:proofErr w:type="gramEnd"/>
+      <w:r>
+        <w:rPr>
+          <w:rFonts w:ascii="Consolas" w:hAnsi="Consolas" w:cs="Arial"/>
+          <w:color w:val="FF0000"/>
+          <w:highlight w:val="yellow"/>
+        </w:rPr>
+        <w:t>‘Total’]</w:t>
       </w:r>
     </w:p>
     <w:p/>
     <w:p>
       <w:r>
-        <w:t xml:space="preserve">The utilities folder also has several useful functions for gathering model results from the reporters dictionary in the WHAM object. </w:t>
+        <w:t xml:space="preserve">The utilities folder also has several useful functions for gathering model results from the </w:t>
+      </w:r>
+      <w:proofErr w:type="gramStart"/>
+      <w:r>
+        <w:t>reporters</w:t>
+      </w:r>
+      <w:proofErr w:type="gramEnd"/>
+      <w:r>
+        <w:t xml:space="preserve"> dictionary in the WHAM object. </w:t>
       </w:r>
     </w:p>
     <w:p/>
@@ -2149,30 +3041,97 @@
         <w:t xml:space="preserve">in the /visualisation folder </w:t>
       </w:r>
       <w:r>
-        <w:t>has a useful ‘map_output’ function that takes a list input</w:t>
-      </w:r>
-      <w:r>
-        <w:t xml:space="preserve"> comprising numpy arrays output stored in the .results method of the WHAM model object. </w:t>
+        <w:t>has a useful ‘</w:t>
+      </w:r>
+      <w:proofErr w:type="spellStart"/>
+      <w:r>
+        <w:t>map_output</w:t>
+      </w:r>
+      <w:proofErr w:type="spellEnd"/>
+      <w:r>
+        <w:t>’ function that takes a list input</w:t>
+      </w:r>
+      <w:r>
+        <w:t xml:space="preserve"> comprising </w:t>
+      </w:r>
+      <w:proofErr w:type="spellStart"/>
+      <w:r>
+        <w:t>numpy</w:t>
+      </w:r>
+      <w:proofErr w:type="spellEnd"/>
+      <w:r>
+        <w:t xml:space="preserve"> arrays output stored in </w:t>
+      </w:r>
+      <w:proofErr w:type="gramStart"/>
+      <w:r>
+        <w:t>the .results</w:t>
+      </w:r>
+      <w:proofErr w:type="gramEnd"/>
+      <w:r>
+        <w:t xml:space="preserve"> method of the WHAM model object. </w:t>
       </w:r>
     </w:p>
     <w:p>
       <w:pPr>
         <w:ind w:firstLine="720"/>
         <w:rPr>
-          <w:rFonts w:ascii="Arial" w:hAnsi="Arial" w:cs="Arial"/>
-        </w:rPr>
-      </w:pPr>
-      <w:r>
-        <w:rPr>
-          <w:rFonts w:ascii="Arial" w:hAnsi="Arial" w:cs="Arial"/>
-        </w:rPr>
-        <w:t xml:space="preserve">map_output([x[‘Total’] for x in </w:t>
-      </w:r>
-      <w:r>
-        <w:rPr>
-          <w:rFonts w:ascii="Arial" w:hAnsi="Arial" w:cs="Arial"/>
-        </w:rPr>
-        <w:t>WHAM.results[‘Managed_fire’]])</w:t>
+          <w:rFonts w:ascii="Consolas" w:hAnsi="Consolas" w:cs="Arial"/>
+          <w:color w:val="FF0000"/>
+        </w:rPr>
+      </w:pPr>
+      <w:proofErr w:type="spellStart"/>
+      <w:r>
+        <w:rPr>
+          <w:rFonts w:ascii="Consolas" w:hAnsi="Consolas" w:cs="Arial"/>
+          <w:color w:val="FF0000"/>
+          <w:highlight w:val="yellow"/>
+        </w:rPr>
+        <w:t>map_output</w:t>
+      </w:r>
+      <w:proofErr w:type="spellEnd"/>
+      <w:r>
+        <w:rPr>
+          <w:rFonts w:ascii="Consolas" w:hAnsi="Consolas" w:cs="Arial"/>
+          <w:color w:val="FF0000"/>
+          <w:highlight w:val="yellow"/>
+        </w:rPr>
+        <w:t xml:space="preserve">([x[‘Total’] for x in </w:t>
+      </w:r>
+      <w:proofErr w:type="spellStart"/>
+      <w:r>
+        <w:rPr>
+          <w:rFonts w:ascii="Consolas" w:hAnsi="Consolas" w:cs="Arial"/>
+          <w:color w:val="FF0000"/>
+          <w:highlight w:val="yellow"/>
+        </w:rPr>
+        <w:t>WHAM.results</w:t>
+      </w:r>
+      <w:proofErr w:type="spellEnd"/>
+      <w:r>
+        <w:rPr>
+          <w:rFonts w:ascii="Consolas" w:hAnsi="Consolas" w:cs="Arial"/>
+          <w:color w:val="FF0000"/>
+          <w:highlight w:val="yellow"/>
+        </w:rPr>
+        <w:t>[‘</w:t>
+      </w:r>
+      <w:proofErr w:type="spellStart"/>
+      <w:r>
+        <w:rPr>
+          <w:rFonts w:ascii="Consolas" w:hAnsi="Consolas" w:cs="Arial"/>
+          <w:color w:val="FF0000"/>
+          <w:highlight w:val="yellow"/>
+        </w:rPr>
+        <w:t>Managed_fire</w:t>
+      </w:r>
+      <w:proofErr w:type="spellEnd"/>
+      <w:r>
+        <w:rPr>
+          <w:rFonts w:ascii="Consolas" w:hAnsi="Consolas" w:cs="Arial"/>
+          <w:color w:val="FF0000"/>
+          <w:highlight w:val="yellow"/>
+        </w:rPr>
+        <w:t>’]])</w:t>
       </w:r>
     </w:p>
     <w:p/>
@@ -2184,16 +3143,42 @@
         <w:t xml:space="preserve">3.3 </w:t>
       </w:r>
       <w:r>
-        <w:t>Writing out</w:t>
-      </w:r>
-    </w:p>
-    <w:p>
-      <w:r>
-        <w:t>The ncdfwriter script can be used to write out files</w:t>
-      </w:r>
-      <w:r>
-        <w:t xml:space="preserve"> if the ‘write_annual’ argument in model parameters is set to False</w:t>
-      </w:r>
+        <w:t xml:space="preserve">Writing </w:t>
+      </w:r>
+      <w:proofErr w:type="gramStart"/>
+      <w:r>
+        <w:t>out</w:t>
+      </w:r>
+      <w:proofErr w:type="gramEnd"/>
+    </w:p>
+    <w:p>
+      <w:r>
+        <w:t xml:space="preserve">The </w:t>
+      </w:r>
+      <w:proofErr w:type="spellStart"/>
+      <w:r>
+        <w:t>ncdfwriter</w:t>
+      </w:r>
+      <w:proofErr w:type="spellEnd"/>
+      <w:r>
+        <w:t xml:space="preserve"> script can be used to write out files</w:t>
+      </w:r>
+      <w:r>
+        <w:t xml:space="preserve"> if the ‘</w:t>
+      </w:r>
+      <w:proofErr w:type="spellStart"/>
+      <w:r>
+        <w:t>write_annual</w:t>
+      </w:r>
+      <w:proofErr w:type="spellEnd"/>
+      <w:r>
+        <w:t xml:space="preserve">’ argument in model parameters is set to </w:t>
+      </w:r>
+      <w:proofErr w:type="gramStart"/>
+      <w:r>
+        <w:t>False</w:t>
+      </w:r>
+      <w:proofErr w:type="gramEnd"/>
     </w:p>
     <w:p/>
     <w:p>
@@ -2213,7 +3198,15 @@
         <w:pStyle w:val="NoSpacing"/>
       </w:pPr>
       <w:r>
-        <w:t xml:space="preserve">This section gives an overview of the structure of the codebase within the /src </w:t>
+        <w:t>This section gives an overview of the structure of the codebase within the /</w:t>
+      </w:r>
+      <w:proofErr w:type="spellStart"/>
+      <w:r>
+        <w:t>src</w:t>
+      </w:r>
+      <w:proofErr w:type="spellEnd"/>
+      <w:r>
+        <w:t xml:space="preserve"> </w:t>
       </w:r>
       <w:r>
         <w:t xml:space="preserve">folder. </w:t>
@@ -2232,13 +3225,23 @@
           <w:numId w:val="13"/>
         </w:numPr>
       </w:pPr>
+      <w:proofErr w:type="spellStart"/>
       <w:r>
         <w:t>Core_functionality</w:t>
       </w:r>
-    </w:p>
-    <w:p>
-      <w:r>
-        <w:t xml:space="preserve">As the title suggests, this is where the majority of the architecture of WHAM is stored. </w:t>
+      <w:proofErr w:type="spellEnd"/>
+    </w:p>
+    <w:p>
+      <w:r>
+        <w:t xml:space="preserve">As the title suggests, this is where </w:t>
+      </w:r>
+      <w:proofErr w:type="gramStart"/>
+      <w:r>
+        <w:t>the majority of</w:t>
+      </w:r>
+      <w:proofErr w:type="gramEnd"/>
+      <w:r>
+        <w:t xml:space="preserve"> the architecture of WHAM is stored. </w:t>
       </w:r>
     </w:p>
     <w:p>
@@ -2260,7 +3263,15 @@
         <w:t>AFTs</w:t>
       </w:r>
       <w:r>
-        <w:t xml:space="preserve"> folder contains two central classes: the AFT (agent_class) which is used as the basis of all agents in the model, and the land system class, which is the container for cropland, pasture, rangeland, forestry, etc. </w:t>
+        <w:t xml:space="preserve"> folder contains two central classes: the AFT (</w:t>
+      </w:r>
+      <w:proofErr w:type="spellStart"/>
+      <w:r>
+        <w:t>agent_class</w:t>
+      </w:r>
+      <w:proofErr w:type="spellEnd"/>
+      <w:r>
+        <w:t xml:space="preserve">) which is used as the basis of all agents in the model, and the land system class, which is the container for cropland, pasture, rangeland, forestry, etc. </w:t>
       </w:r>
       <w:r>
         <w:t xml:space="preserve">Other files here then give the AFTs &amp; land systems, with associated parameters defined in WHAM v1.0. </w:t>
@@ -2272,25 +3283,69 @@
           <w:b/>
           <w:bCs/>
         </w:rPr>
-        <w:t>/prediction_tools</w:t>
-      </w:r>
-      <w:r>
-        <w:t xml:space="preserve"> contains utilities for running the sub-models for either AFT distribution or fire uses</w:t>
-      </w:r>
-    </w:p>
-    <w:p>
+        <w:t>/</w:t>
+      </w:r>
+      <w:proofErr w:type="spellStart"/>
+      <w:proofErr w:type="gramStart"/>
       <w:r>
         <w:rPr>
           <w:b/>
           <w:bCs/>
         </w:rPr>
-        <w:t>/top_down_processes</w:t>
-      </w:r>
+        <w:t>prediction</w:t>
+      </w:r>
+      <w:proofErr w:type="gramEnd"/>
+      <w:r>
+        <w:rPr>
+          <w:b/>
+          <w:bCs/>
+        </w:rPr>
+        <w:t>_tools</w:t>
+      </w:r>
+      <w:proofErr w:type="spellEnd"/>
+      <w:r>
+        <w:t xml:space="preserve"> contains utilities for running the sub-models for either AFT distribution or fire uses</w:t>
+      </w:r>
+    </w:p>
+    <w:p>
+      <w:r>
+        <w:rPr>
+          <w:b/>
+          <w:bCs/>
+        </w:rPr>
+        <w:t>/</w:t>
+      </w:r>
+      <w:proofErr w:type="spellStart"/>
+      <w:proofErr w:type="gramStart"/>
+      <w:r>
+        <w:rPr>
+          <w:b/>
+          <w:bCs/>
+        </w:rPr>
+        <w:t>top</w:t>
+      </w:r>
+      <w:proofErr w:type="gramEnd"/>
+      <w:r>
+        <w:rPr>
+          <w:b/>
+          <w:bCs/>
+        </w:rPr>
+        <w:t>_down_processes</w:t>
+      </w:r>
+      <w:proofErr w:type="spellEnd"/>
       <w:r>
         <w:t xml:space="preserve"> includes all landscape level processes. These include arson, background ignitions </w:t>
       </w:r>
       <w:r>
-        <w:t xml:space="preserve">and all fire constraints (e.g. </w:t>
+        <w:t>and all fire constraints (</w:t>
+      </w:r>
+      <w:proofErr w:type="gramStart"/>
+      <w:r>
+        <w:t>e.g.</w:t>
+      </w:r>
+      <w:proofErr w:type="gramEnd"/>
+      <w:r>
+        <w:t xml:space="preserve"> </w:t>
       </w:r>
       <w:r>
         <w:t>vegetation and fire suppression constraints).</w:t>
@@ -2334,16 +3389,50 @@
           <w:numId w:val="13"/>
         </w:numPr>
       </w:pPr>
+      <w:proofErr w:type="spellStart"/>
       <w:r>
         <w:t>Data_import</w:t>
       </w:r>
+      <w:proofErr w:type="spellEnd"/>
     </w:p>
     <w:p>
       <w:r>
         <w:t xml:space="preserve">This contains the </w:t>
       </w:r>
       <w:r>
-        <w:t>data load up script. A sharepoint api has been developed, but is not included in version 1.0 (see development branch on Github).</w:t>
+        <w:t xml:space="preserve">data load up script. A </w:t>
+      </w:r>
+      <w:proofErr w:type="spellStart"/>
+      <w:r>
+        <w:t>sharepoint</w:t>
+      </w:r>
+      <w:proofErr w:type="spellEnd"/>
+      <w:r>
+        <w:t xml:space="preserve"> </w:t>
+      </w:r>
+      <w:proofErr w:type="spellStart"/>
+      <w:r>
+        <w:t>api</w:t>
+      </w:r>
+      <w:proofErr w:type="spellEnd"/>
+      <w:r>
+        <w:t xml:space="preserve"> has been </w:t>
+      </w:r>
+      <w:proofErr w:type="gramStart"/>
+      <w:r>
+        <w:t>developed, but</w:t>
+      </w:r>
+      <w:proofErr w:type="gramEnd"/>
+      <w:r>
+        <w:t xml:space="preserve"> is not included in version 1.0 (see development branch on </w:t>
+      </w:r>
+      <w:proofErr w:type="spellStart"/>
+      <w:r>
+        <w:t>Github</w:t>
+      </w:r>
+      <w:proofErr w:type="spellEnd"/>
+      <w:r>
+        <w:t>).</w:t>
       </w:r>
     </w:p>
     <w:p/>
@@ -2388,9 +3477,11 @@
           <w:numId w:val="13"/>
         </w:numPr>
       </w:pPr>
+      <w:proofErr w:type="spellStart"/>
       <w:r>
         <w:t>Model_interface</w:t>
       </w:r>
+      <w:proofErr w:type="spellEnd"/>
     </w:p>
     <w:p>
       <w:r>
@@ -2423,7 +3514,15 @@
         <w:t>define the initial conditions and duration of a model run</w:t>
       </w:r>
       <w:r>
-        <w:t xml:space="preserve">. The model scheduler (.step method) </w:t>
+        <w:t xml:space="preserve">. The model scheduler </w:t>
+      </w:r>
+      <w:proofErr w:type="gramStart"/>
+      <w:r>
+        <w:t>(.step</w:t>
+      </w:r>
+      <w:proofErr w:type="gramEnd"/>
+      <w:r>
+        <w:t xml:space="preserve"> method) </w:t>
       </w:r>
       <w:r>
         <w:t xml:space="preserve">orders the code to be executed at each timestep. </w:t>
@@ -2443,16 +3542,34 @@
           <w:numId w:val="13"/>
         </w:numPr>
       </w:pPr>
+      <w:proofErr w:type="spellStart"/>
       <w:r>
         <w:t>Output_analysis</w:t>
       </w:r>
+      <w:proofErr w:type="spellEnd"/>
     </w:p>
     <w:p>
       <w:r>
         <w:t xml:space="preserve">Contains some utilities for </w:t>
       </w:r>
       <w:r>
-        <w:t>gathering model results from the WHAM.results container, and for writing out as netcdf files.</w:t>
+        <w:t xml:space="preserve">gathering model results from the </w:t>
+      </w:r>
+      <w:proofErr w:type="spellStart"/>
+      <w:r>
+        <w:t>WHAM.results</w:t>
+      </w:r>
+      <w:proofErr w:type="spellEnd"/>
+      <w:r>
+        <w:t xml:space="preserve"> container, and for writing out as </w:t>
+      </w:r>
+      <w:proofErr w:type="spellStart"/>
+      <w:r>
+        <w:t>netcdf</w:t>
+      </w:r>
+      <w:proofErr w:type="spellEnd"/>
+      <w:r>
+        <w:t xml:space="preserve"> files.</w:t>
       </w:r>
     </w:p>
     <w:p/>
@@ -2489,6 +3606,95 @@
 <file path=word/numbering.xml><?xml version="1.0" encoding="utf-8"?>
 <w:numbering xmlns:wpc="http://schemas.microsoft.com/office/word/2010/wordprocessingCanvas" xmlns:cx="http://schemas.microsoft.com/office/drawing/2014/chartex" xmlns:cx1="http://schemas.microsoft.com/office/drawing/2015/9/8/chartex" xmlns:cx2="http://schemas.microsoft.com/office/drawing/2015/10/21/chartex" xmlns:cx3="http://schemas.microsoft.com/office/drawing/2016/5/9/chartex" xmlns:cx4="http://schemas.microsoft.com/office/drawing/2016/5/10/chartex" xmlns:cx5="http://schemas.microsoft.com/office/drawing/2016/5/11/chartex" xmlns:cx6="http://schemas.microsoft.com/office/drawing/2016/5/12/chartex" xmlns:cx7="http://schemas.microsoft.com/office/drawing/2016/5/13/chartex" xmlns:cx8="http://schemas.microsoft.com/office/drawing/2016/5/14/chartex" xmlns:mc="http://schemas.openxmlformats.org/markup-compatibility/2006" xmlns:aink="http://schemas.microsoft.com/office/drawing/2016/ink" xmlns:am3d="http://schemas.microsoft.com/office/drawing/2017/model3d" xmlns:o="urn:schemas-microsoft-com:office:office" xmlns:oel="http://schemas.microsoft.com/office/2019/extlst" xmlns:r="http://schemas.openxmlformats.org/officeDocument/2006/relationships" xmlns:m="http://schemas.openxmlformats.org/officeDocument/2006/math" xmlns:v="urn:schemas-microsoft-com:vml" xmlns:wp14="http://schemas.microsoft.com/office/word/2010/wordprocessingDrawing" xmlns:wp="http://schemas.openxmlformats.org/drawingml/2006/wordprocessingDrawing" xmlns:w10="urn:schemas-microsoft-com:office:word" xmlns:w="http://schemas.openxmlformats.org/wordprocessingml/2006/main" xmlns:w14="http://schemas.microsoft.com/office/word/2010/wordml" xmlns:w15="http://schemas.microsoft.com/office/word/2012/wordml" xmlns:w16cex="http://schemas.microsoft.com/office/word/2018/wordml/cex" xmlns:w16cid="http://schemas.microsoft.com/office/word/2016/wordml/cid" xmlns:w16="http://schemas.microsoft.com/office/word/2018/wordml" xmlns:w16sdtdh="http://schemas.microsoft.com/office/word/2020/wordml/sdtdatahash" xmlns:w16se="http://schemas.microsoft.com/office/word/2015/wordml/symex" xmlns:wpg="http://schemas.microsoft.com/office/word/2010/wordprocessingGroup" xmlns:wpi="http://schemas.microsoft.com/office/word/2010/wordprocessingInk" xmlns:wne="http://schemas.microsoft.com/office/word/2006/wordml" xmlns:wps="http://schemas.microsoft.com/office/word/2010/wordprocessingShape" mc:Ignorable="w14 w15 w16se w16cid w16 w16cex w16sdtdh wp14">
   <w:abstractNum w:abstractNumId="0" w15:restartNumberingAfterBreak="0">
+    <w:nsid w:val="0414358A"/>
+    <w:multiLevelType w:val="hybridMultilevel"/>
+    <w:tmpl w:val="A6942B40"/>
+    <w:lvl w:ilvl="0" w:tplc="08090011">
+      <w:start w:val="1"/>
+      <w:numFmt w:val="decimal"/>
+      <w:lvlText w:val="%1)"/>
+      <w:lvlJc w:val="left"/>
+      <w:pPr>
+        <w:ind w:left="720" w:hanging="360"/>
+      </w:pPr>
+      <w:rPr>
+        <w:rFonts w:hint="default"/>
+      </w:rPr>
+    </w:lvl>
+    <w:lvl w:ilvl="1" w:tplc="08090019" w:tentative="1">
+      <w:start w:val="1"/>
+      <w:numFmt w:val="lowerLetter"/>
+      <w:lvlText w:val="%2."/>
+      <w:lvlJc w:val="left"/>
+      <w:pPr>
+        <w:ind w:left="1440" w:hanging="360"/>
+      </w:pPr>
+    </w:lvl>
+    <w:lvl w:ilvl="2" w:tplc="0809001B" w:tentative="1">
+      <w:start w:val="1"/>
+      <w:numFmt w:val="lowerRoman"/>
+      <w:lvlText w:val="%3."/>
+      <w:lvlJc w:val="right"/>
+      <w:pPr>
+        <w:ind w:left="2160" w:hanging="180"/>
+      </w:pPr>
+    </w:lvl>
+    <w:lvl w:ilvl="3" w:tplc="0809000F" w:tentative="1">
+      <w:start w:val="1"/>
+      <w:numFmt w:val="decimal"/>
+      <w:lvlText w:val="%4."/>
+      <w:lvlJc w:val="left"/>
+      <w:pPr>
+        <w:ind w:left="2880" w:hanging="360"/>
+      </w:pPr>
+    </w:lvl>
+    <w:lvl w:ilvl="4" w:tplc="08090019" w:tentative="1">
+      <w:start w:val="1"/>
+      <w:numFmt w:val="lowerLetter"/>
+      <w:lvlText w:val="%5."/>
+      <w:lvlJc w:val="left"/>
+      <w:pPr>
+        <w:ind w:left="3600" w:hanging="360"/>
+      </w:pPr>
+    </w:lvl>
+    <w:lvl w:ilvl="5" w:tplc="0809001B" w:tentative="1">
+      <w:start w:val="1"/>
+      <w:numFmt w:val="lowerRoman"/>
+      <w:lvlText w:val="%6."/>
+      <w:lvlJc w:val="right"/>
+      <w:pPr>
+        <w:ind w:left="4320" w:hanging="180"/>
+      </w:pPr>
+    </w:lvl>
+    <w:lvl w:ilvl="6" w:tplc="0809000F" w:tentative="1">
+      <w:start w:val="1"/>
+      <w:numFmt w:val="decimal"/>
+      <w:lvlText w:val="%7."/>
+      <w:lvlJc w:val="left"/>
+      <w:pPr>
+        <w:ind w:left="5040" w:hanging="360"/>
+      </w:pPr>
+    </w:lvl>
+    <w:lvl w:ilvl="7" w:tplc="08090019" w:tentative="1">
+      <w:start w:val="1"/>
+      <w:numFmt w:val="lowerLetter"/>
+      <w:lvlText w:val="%8."/>
+      <w:lvlJc w:val="left"/>
+      <w:pPr>
+        <w:ind w:left="5760" w:hanging="360"/>
+      </w:pPr>
+    </w:lvl>
+    <w:lvl w:ilvl="8" w:tplc="0809001B" w:tentative="1">
+      <w:start w:val="1"/>
+      <w:numFmt w:val="lowerRoman"/>
+      <w:lvlText w:val="%9."/>
+      <w:lvlJc w:val="right"/>
+      <w:pPr>
+        <w:ind w:left="6480" w:hanging="180"/>
+      </w:pPr>
+    </w:lvl>
+  </w:abstractNum>
+  <w:abstractNum w:abstractNumId="1" w15:restartNumberingAfterBreak="0">
     <w:nsid w:val="19713571"/>
     <w:multiLevelType w:val="hybridMultilevel"/>
     <w:tmpl w:val="7F1CBF76"/>
@@ -2577,7 +3783,7 @@
       </w:pPr>
     </w:lvl>
   </w:abstractNum>
-  <w:abstractNum w:abstractNumId="1" w15:restartNumberingAfterBreak="0">
+  <w:abstractNum w:abstractNumId="2" w15:restartNumberingAfterBreak="0">
     <w:nsid w:val="1CEC4616"/>
     <w:multiLevelType w:val="hybridMultilevel"/>
     <w:tmpl w:val="D7FEB5B0"/>
@@ -2666,7 +3872,7 @@
       </w:pPr>
     </w:lvl>
   </w:abstractNum>
-  <w:abstractNum w:abstractNumId="2" w15:restartNumberingAfterBreak="0">
+  <w:abstractNum w:abstractNumId="3" w15:restartNumberingAfterBreak="0">
     <w:nsid w:val="236A5FDF"/>
     <w:multiLevelType w:val="hybridMultilevel"/>
     <w:tmpl w:val="3A0C2B0A"/>
@@ -2755,7 +3961,7 @@
       </w:pPr>
     </w:lvl>
   </w:abstractNum>
-  <w:abstractNum w:abstractNumId="3" w15:restartNumberingAfterBreak="0">
+  <w:abstractNum w:abstractNumId="4" w15:restartNumberingAfterBreak="0">
     <w:nsid w:val="25E320D9"/>
     <w:multiLevelType w:val="hybridMultilevel"/>
     <w:tmpl w:val="9DCC2E78"/>
@@ -2844,7 +4050,7 @@
       </w:pPr>
     </w:lvl>
   </w:abstractNum>
-  <w:abstractNum w:abstractNumId="4" w15:restartNumberingAfterBreak="0">
+  <w:abstractNum w:abstractNumId="5" w15:restartNumberingAfterBreak="0">
     <w:nsid w:val="2B021DC1"/>
     <w:multiLevelType w:val="hybridMultilevel"/>
     <w:tmpl w:val="9348C528"/>
@@ -2933,7 +4139,7 @@
       </w:pPr>
     </w:lvl>
   </w:abstractNum>
-  <w:abstractNum w:abstractNumId="5" w15:restartNumberingAfterBreak="0">
+  <w:abstractNum w:abstractNumId="6" w15:restartNumberingAfterBreak="0">
     <w:nsid w:val="30D6497F"/>
     <w:multiLevelType w:val="hybridMultilevel"/>
     <w:tmpl w:val="7332B1E0"/>
@@ -3022,7 +4228,7 @@
       </w:pPr>
     </w:lvl>
   </w:abstractNum>
-  <w:abstractNum w:abstractNumId="6" w15:restartNumberingAfterBreak="0">
+  <w:abstractNum w:abstractNumId="7" w15:restartNumberingAfterBreak="0">
     <w:nsid w:val="33DF3833"/>
     <w:multiLevelType w:val="hybridMultilevel"/>
     <w:tmpl w:val="AA787296"/>
@@ -3111,7 +4317,7 @@
       </w:pPr>
     </w:lvl>
   </w:abstractNum>
-  <w:abstractNum w:abstractNumId="7" w15:restartNumberingAfterBreak="0">
+  <w:abstractNum w:abstractNumId="8" w15:restartNumberingAfterBreak="0">
     <w:nsid w:val="356C3001"/>
     <w:multiLevelType w:val="hybridMultilevel"/>
     <w:tmpl w:val="B208842C"/>
@@ -3224,7 +4430,7 @@
       </w:rPr>
     </w:lvl>
   </w:abstractNum>
-  <w:abstractNum w:abstractNumId="8" w15:restartNumberingAfterBreak="0">
+  <w:abstractNum w:abstractNumId="9" w15:restartNumberingAfterBreak="0">
     <w:nsid w:val="35D6158C"/>
     <w:multiLevelType w:val="hybridMultilevel"/>
     <w:tmpl w:val="763EAFE6"/>
@@ -3313,7 +4519,7 @@
       </w:pPr>
     </w:lvl>
   </w:abstractNum>
-  <w:abstractNum w:abstractNumId="9" w15:restartNumberingAfterBreak="0">
+  <w:abstractNum w:abstractNumId="10" w15:restartNumberingAfterBreak="0">
     <w:nsid w:val="37F43C09"/>
     <w:multiLevelType w:val="hybridMultilevel"/>
     <w:tmpl w:val="67E06BB8"/>
@@ -3402,7 +4608,7 @@
       </w:pPr>
     </w:lvl>
   </w:abstractNum>
-  <w:abstractNum w:abstractNumId="10" w15:restartNumberingAfterBreak="0">
+  <w:abstractNum w:abstractNumId="11" w15:restartNumberingAfterBreak="0">
     <w:nsid w:val="3A865CB9"/>
     <w:multiLevelType w:val="multilevel"/>
     <w:tmpl w:val="D98EA7A0"/>
@@ -3515,7 +4721,7 @@
       </w:rPr>
     </w:lvl>
   </w:abstractNum>
-  <w:abstractNum w:abstractNumId="11" w15:restartNumberingAfterBreak="0">
+  <w:abstractNum w:abstractNumId="12" w15:restartNumberingAfterBreak="0">
     <w:nsid w:val="3BE86F14"/>
     <w:multiLevelType w:val="hybridMultilevel"/>
     <w:tmpl w:val="464EA2C4"/>
@@ -3604,7 +4810,7 @@
       </w:pPr>
     </w:lvl>
   </w:abstractNum>
-  <w:abstractNum w:abstractNumId="12" w15:restartNumberingAfterBreak="0">
+  <w:abstractNum w:abstractNumId="13" w15:restartNumberingAfterBreak="0">
     <w:nsid w:val="41C612C6"/>
     <w:multiLevelType w:val="hybridMultilevel"/>
     <w:tmpl w:val="54BAD458"/>
@@ -3717,7 +4923,7 @@
       </w:rPr>
     </w:lvl>
   </w:abstractNum>
-  <w:abstractNum w:abstractNumId="13" w15:restartNumberingAfterBreak="0">
+  <w:abstractNum w:abstractNumId="14" w15:restartNumberingAfterBreak="0">
     <w:nsid w:val="428B0884"/>
     <w:multiLevelType w:val="hybridMultilevel"/>
     <w:tmpl w:val="4B100672"/>
@@ -3806,7 +5012,128 @@
       </w:pPr>
     </w:lvl>
   </w:abstractNum>
-  <w:abstractNum w:abstractNumId="14" w15:restartNumberingAfterBreak="0">
+  <w:abstractNum w:abstractNumId="15" w15:restartNumberingAfterBreak="0">
+    <w:nsid w:val="498776B8"/>
+    <w:multiLevelType w:val="multilevel"/>
+    <w:tmpl w:val="8ED8933A"/>
+    <w:lvl w:ilvl="0">
+      <w:start w:val="1"/>
+      <w:numFmt w:val="decimal"/>
+      <w:lvlText w:val="%1."/>
+      <w:lvlJc w:val="left"/>
+      <w:pPr>
+        <w:ind w:left="720" w:hanging="360"/>
+      </w:pPr>
+      <w:rPr>
+        <w:rFonts w:hint="default"/>
+      </w:rPr>
+    </w:lvl>
+    <w:lvl w:ilvl="1">
+      <w:start w:val="1"/>
+      <w:numFmt w:val="decimal"/>
+      <w:isLgl/>
+      <w:lvlText w:val="%1.%2"/>
+      <w:lvlJc w:val="left"/>
+      <w:pPr>
+        <w:ind w:left="720" w:hanging="360"/>
+      </w:pPr>
+      <w:rPr>
+        <w:rFonts w:hint="default"/>
+      </w:rPr>
+    </w:lvl>
+    <w:lvl w:ilvl="2">
+      <w:start w:val="1"/>
+      <w:numFmt w:val="decimal"/>
+      <w:isLgl/>
+      <w:lvlText w:val="%1.%2.%3"/>
+      <w:lvlJc w:val="left"/>
+      <w:pPr>
+        <w:ind w:left="1080" w:hanging="720"/>
+      </w:pPr>
+      <w:rPr>
+        <w:rFonts w:hint="default"/>
+      </w:rPr>
+    </w:lvl>
+    <w:lvl w:ilvl="3">
+      <w:start w:val="1"/>
+      <w:numFmt w:val="decimal"/>
+      <w:isLgl/>
+      <w:lvlText w:val="%1.%2.%3.%4"/>
+      <w:lvlJc w:val="left"/>
+      <w:pPr>
+        <w:ind w:left="1080" w:hanging="720"/>
+      </w:pPr>
+      <w:rPr>
+        <w:rFonts w:hint="default"/>
+      </w:rPr>
+    </w:lvl>
+    <w:lvl w:ilvl="4">
+      <w:start w:val="1"/>
+      <w:numFmt w:val="decimal"/>
+      <w:isLgl/>
+      <w:lvlText w:val="%1.%2.%3.%4.%5"/>
+      <w:lvlJc w:val="left"/>
+      <w:pPr>
+        <w:ind w:left="1440" w:hanging="1080"/>
+      </w:pPr>
+      <w:rPr>
+        <w:rFonts w:hint="default"/>
+      </w:rPr>
+    </w:lvl>
+    <w:lvl w:ilvl="5">
+      <w:start w:val="1"/>
+      <w:numFmt w:val="decimal"/>
+      <w:isLgl/>
+      <w:lvlText w:val="%1.%2.%3.%4.%5.%6"/>
+      <w:lvlJc w:val="left"/>
+      <w:pPr>
+        <w:ind w:left="1440" w:hanging="1080"/>
+      </w:pPr>
+      <w:rPr>
+        <w:rFonts w:hint="default"/>
+      </w:rPr>
+    </w:lvl>
+    <w:lvl w:ilvl="6">
+      <w:start w:val="1"/>
+      <w:numFmt w:val="decimal"/>
+      <w:isLgl/>
+      <w:lvlText w:val="%1.%2.%3.%4.%5.%6.%7"/>
+      <w:lvlJc w:val="left"/>
+      <w:pPr>
+        <w:ind w:left="1800" w:hanging="1440"/>
+      </w:pPr>
+      <w:rPr>
+        <w:rFonts w:hint="default"/>
+      </w:rPr>
+    </w:lvl>
+    <w:lvl w:ilvl="7">
+      <w:start w:val="1"/>
+      <w:numFmt w:val="decimal"/>
+      <w:isLgl/>
+      <w:lvlText w:val="%1.%2.%3.%4.%5.%6.%7.%8"/>
+      <w:lvlJc w:val="left"/>
+      <w:pPr>
+        <w:ind w:left="1800" w:hanging="1440"/>
+      </w:pPr>
+      <w:rPr>
+        <w:rFonts w:hint="default"/>
+      </w:rPr>
+    </w:lvl>
+    <w:lvl w:ilvl="8">
+      <w:start w:val="1"/>
+      <w:numFmt w:val="decimal"/>
+      <w:isLgl/>
+      <w:lvlText w:val="%1.%2.%3.%4.%5.%6.%7.%8.%9"/>
+      <w:lvlJc w:val="left"/>
+      <w:pPr>
+        <w:ind w:left="1800" w:hanging="1440"/>
+      </w:pPr>
+      <w:rPr>
+        <w:rFonts w:hint="default"/>
+      </w:rPr>
+    </w:lvl>
+  </w:abstractNum>
+  <w:abstractNum w:abstractNumId="16" w15:restartNumberingAfterBreak="0">
     <w:nsid w:val="57B158D7"/>
     <w:multiLevelType w:val="hybridMultilevel"/>
     <w:tmpl w:val="886C071C"/>
@@ -3895,10 +5222,10 @@
       </w:pPr>
     </w:lvl>
   </w:abstractNum>
-  <w:abstractNum w:abstractNumId="15" w15:restartNumberingAfterBreak="0">
+  <w:abstractNum w:abstractNumId="17" w15:restartNumberingAfterBreak="0">
     <w:nsid w:val="67004786"/>
     <w:multiLevelType w:val="multilevel"/>
-    <w:tmpl w:val="8ED8933A"/>
+    <w:tmpl w:val="710C7CEC"/>
     <w:lvl w:ilvl="0">
       <w:start w:val="1"/>
       <w:numFmt w:val="decimal"/>
@@ -4016,7 +5343,7 @@
       </w:rPr>
     </w:lvl>
   </w:abstractNum>
-  <w:abstractNum w:abstractNumId="16" w15:restartNumberingAfterBreak="0">
+  <w:abstractNum w:abstractNumId="18" w15:restartNumberingAfterBreak="0">
     <w:nsid w:val="6A6D14A7"/>
     <w:multiLevelType w:val="hybridMultilevel"/>
     <w:tmpl w:val="63AAEEFA"/>
@@ -4105,7 +5432,7 @@
       </w:pPr>
     </w:lvl>
   </w:abstractNum>
-  <w:abstractNum w:abstractNumId="17" w15:restartNumberingAfterBreak="0">
+  <w:abstractNum w:abstractNumId="19" w15:restartNumberingAfterBreak="0">
     <w:nsid w:val="74C756C2"/>
     <w:multiLevelType w:val="hybridMultilevel"/>
     <w:tmpl w:val="F820A92A"/>
@@ -4194,7 +5521,7 @@
       </w:pPr>
     </w:lvl>
   </w:abstractNum>
-  <w:abstractNum w:abstractNumId="18" w15:restartNumberingAfterBreak="0">
+  <w:abstractNum w:abstractNumId="20" w15:restartNumberingAfterBreak="0">
     <w:nsid w:val="7EB82003"/>
     <w:multiLevelType w:val="hybridMultilevel"/>
     <w:tmpl w:val="1F3A598A"/>
@@ -4284,61 +5611,67 @@
     </w:lvl>
   </w:abstractNum>
   <w:num w:numId="1" w16cid:durableId="1988896746">
+    <w:abstractNumId w:val="14"/>
+  </w:num>
+  <w:num w:numId="2" w16cid:durableId="1656569599">
+    <w:abstractNumId w:val="18"/>
+  </w:num>
+  <w:num w:numId="3" w16cid:durableId="422841948">
+    <w:abstractNumId w:val="12"/>
+  </w:num>
+  <w:num w:numId="4" w16cid:durableId="1845322730">
+    <w:abstractNumId w:val="9"/>
+  </w:num>
+  <w:num w:numId="5" w16cid:durableId="1884100090">
+    <w:abstractNumId w:val="19"/>
+  </w:num>
+  <w:num w:numId="6" w16cid:durableId="225651394">
+    <w:abstractNumId w:val="7"/>
+  </w:num>
+  <w:num w:numId="7" w16cid:durableId="578095656">
+    <w:abstractNumId w:val="4"/>
+  </w:num>
+  <w:num w:numId="8" w16cid:durableId="1918204370">
     <w:abstractNumId w:val="13"/>
   </w:num>
-  <w:num w:numId="2" w16cid:durableId="1656569599">
+  <w:num w:numId="9" w16cid:durableId="170606370">
+    <w:abstractNumId w:val="1"/>
+  </w:num>
+  <w:num w:numId="10" w16cid:durableId="2058892625">
+    <w:abstractNumId w:val="10"/>
+  </w:num>
+  <w:num w:numId="11" w16cid:durableId="1602687486">
+    <w:abstractNumId w:val="6"/>
+  </w:num>
+  <w:num w:numId="12" w16cid:durableId="375668706">
+    <w:abstractNumId w:val="20"/>
+  </w:num>
+  <w:num w:numId="13" w16cid:durableId="832645258">
+    <w:abstractNumId w:val="17"/>
+  </w:num>
+  <w:num w:numId="14" w16cid:durableId="444010135">
+    <w:abstractNumId w:val="2"/>
+  </w:num>
+  <w:num w:numId="15" w16cid:durableId="2053264170">
     <w:abstractNumId w:val="16"/>
   </w:num>
-  <w:num w:numId="3" w16cid:durableId="422841948">
+  <w:num w:numId="16" w16cid:durableId="309285247">
+    <w:abstractNumId w:val="5"/>
+  </w:num>
+  <w:num w:numId="17" w16cid:durableId="195772049">
     <w:abstractNumId w:val="11"/>
   </w:num>
-  <w:num w:numId="4" w16cid:durableId="1845322730">
+  <w:num w:numId="18" w16cid:durableId="849880587">
+    <w:abstractNumId w:val="3"/>
+  </w:num>
+  <w:num w:numId="19" w16cid:durableId="869026618">
     <w:abstractNumId w:val="8"/>
   </w:num>
-  <w:num w:numId="5" w16cid:durableId="1884100090">
-    <w:abstractNumId w:val="17"/>
-  </w:num>
-  <w:num w:numId="6" w16cid:durableId="225651394">
-    <w:abstractNumId w:val="6"/>
-  </w:num>
-  <w:num w:numId="7" w16cid:durableId="578095656">
-    <w:abstractNumId w:val="3"/>
-  </w:num>
-  <w:num w:numId="8" w16cid:durableId="1918204370">
-    <w:abstractNumId w:val="12"/>
-  </w:num>
-  <w:num w:numId="9" w16cid:durableId="170606370">
+  <w:num w:numId="20" w16cid:durableId="645549112">
     <w:abstractNumId w:val="0"/>
   </w:num>
-  <w:num w:numId="10" w16cid:durableId="2058892625">
-    <w:abstractNumId w:val="9"/>
-  </w:num>
-  <w:num w:numId="11" w16cid:durableId="1602687486">
-    <w:abstractNumId w:val="5"/>
-  </w:num>
-  <w:num w:numId="12" w16cid:durableId="375668706">
-    <w:abstractNumId w:val="18"/>
-  </w:num>
-  <w:num w:numId="13" w16cid:durableId="832645258">
+  <w:num w:numId="21" w16cid:durableId="890724959">
     <w:abstractNumId w:val="15"/>
-  </w:num>
-  <w:num w:numId="14" w16cid:durableId="444010135">
-    <w:abstractNumId w:val="1"/>
-  </w:num>
-  <w:num w:numId="15" w16cid:durableId="2053264170">
-    <w:abstractNumId w:val="14"/>
-  </w:num>
-  <w:num w:numId="16" w16cid:durableId="309285247">
-    <w:abstractNumId w:val="4"/>
-  </w:num>
-  <w:num w:numId="17" w16cid:durableId="195772049">
-    <w:abstractNumId w:val="10"/>
-  </w:num>
-  <w:num w:numId="18" w16cid:durableId="849880587">
-    <w:abstractNumId w:val="2"/>
-  </w:num>
-  <w:num w:numId="19" w16cid:durableId="869026618">
-    <w:abstractNumId w:val="7"/>
   </w:num>
 </w:numbering>
 </file>
@@ -5020,6 +6353,16 @@
     <w:basedOn w:val="DefaultParagraphFont"/>
     <w:rsid w:val="00752B7E"/>
   </w:style>
+  <w:style w:type="character" w:customStyle="1" w:styleId="n">
+    <w:name w:val="n"/>
+    <w:basedOn w:val="DefaultParagraphFont"/>
+    <w:rsid w:val="00E615E0"/>
+  </w:style>
+  <w:style w:type="character" w:customStyle="1" w:styleId="o">
+    <w:name w:val="o"/>
+    <w:basedOn w:val="DefaultParagraphFont"/>
+    <w:rsid w:val="00E615E0"/>
+  </w:style>
 </w:styles>
 </file>
 

</xml_diff>

<commit_message>
edit read me numbering
</commit_message>
<xml_diff>
--- a/docs/readme.docx
+++ b/docs/readme.docx
@@ -881,68 +881,6 @@
     </w:p>
     <w:p>
       <w:pPr>
-        <w:rPr>
-          <w:rFonts w:ascii="Consolas" w:hAnsi="Consolas" w:cs="Arial"/>
-          <w:color w:val="FF0000"/>
-          <w:sz w:val="20"/>
-          <w:szCs w:val="20"/>
-        </w:rPr>
-      </w:pPr>
-      <w:r>
-        <w:rPr>
-          <w:noProof/>
-        </w:rPr>
-        <w:t xml:space="preserve">Ubuntu users will need to enter: </w:t>
-      </w:r>
-    </w:p>
-    <w:p>
-      <w:pPr>
-        <w:ind w:firstLine="720"/>
-        <w:rPr>
-          <w:noProof/>
-          <w:sz w:val="24"/>
-          <w:szCs w:val="24"/>
-        </w:rPr>
-      </w:pPr>
-      <w:proofErr w:type="spellStart"/>
-      <w:r>
-        <w:rPr>
-          <w:rFonts w:ascii="Consolas" w:hAnsi="Consolas" w:cs="Arial"/>
-          <w:color w:val="FF0000"/>
-          <w:highlight w:val="yellow"/>
-        </w:rPr>
-        <w:t>sudo</w:t>
-      </w:r>
-      <w:proofErr w:type="spellEnd"/>
-      <w:r>
-        <w:rPr>
-          <w:rFonts w:ascii="Consolas" w:hAnsi="Consolas" w:cs="Arial"/>
-          <w:color w:val="FF0000"/>
-          <w:highlight w:val="yellow"/>
-        </w:rPr>
-        <w:t xml:space="preserve"> p</w:t>
-      </w:r>
-      <w:r>
-        <w:rPr>
-          <w:rFonts w:ascii="Consolas" w:hAnsi="Consolas" w:cs="Arial"/>
-          <w:color w:val="FF0000"/>
-          <w:highlight w:val="yellow"/>
-        </w:rPr>
-        <w:t xml:space="preserve">ython setup.py </w:t>
-      </w:r>
-      <w:proofErr w:type="gramStart"/>
-      <w:r>
-        <w:rPr>
-          <w:rFonts w:ascii="Consolas" w:hAnsi="Consolas" w:cs="Arial"/>
-          <w:color w:val="FF0000"/>
-          <w:highlight w:val="yellow"/>
-        </w:rPr>
-        <w:t>install</w:t>
-      </w:r>
-      <w:proofErr w:type="gramEnd"/>
-    </w:p>
-    <w:p>
-      <w:pPr>
         <w:pStyle w:val="NoSpacing"/>
       </w:pPr>
     </w:p>
@@ -1512,7 +1450,7 @@
         <w:pStyle w:val="Heading3"/>
         <w:numPr>
           <w:ilvl w:val="1"/>
-          <w:numId w:val="7"/>
+          <w:numId w:val="10"/>
         </w:numPr>
       </w:pPr>
       <w:r>
@@ -1563,7 +1501,7 @@
         <w:pStyle w:val="Heading3"/>
         <w:numPr>
           <w:ilvl w:val="1"/>
-          <w:numId w:val="7"/>
+          <w:numId w:val="10"/>
         </w:numPr>
       </w:pPr>
       <w:r>
@@ -2909,7 +2847,7 @@
         <w:pStyle w:val="Heading1"/>
         <w:numPr>
           <w:ilvl w:val="0"/>
-          <w:numId w:val="7"/>
+          <w:numId w:val="10"/>
         </w:numPr>
       </w:pPr>
       <w:r>
@@ -3227,7 +3165,7 @@
         <w:pStyle w:val="Heading1"/>
         <w:numPr>
           <w:ilvl w:val="0"/>
-          <w:numId w:val="7"/>
+          <w:numId w:val="10"/>
         </w:numPr>
       </w:pPr>
       <w:r>
@@ -3260,7 +3198,7 @@
         <w:pStyle w:val="Heading2"/>
         <w:numPr>
           <w:ilvl w:val="1"/>
-          <w:numId w:val="7"/>
+          <w:numId w:val="10"/>
         </w:numPr>
       </w:pPr>
       <w:proofErr w:type="spellStart"/>
@@ -3392,7 +3330,7 @@
         <w:pStyle w:val="Heading2"/>
         <w:numPr>
           <w:ilvl w:val="1"/>
-          <w:numId w:val="7"/>
+          <w:numId w:val="10"/>
         </w:numPr>
       </w:pPr>
       <w:proofErr w:type="spellStart"/>
@@ -3444,7 +3382,7 @@
         <w:pStyle w:val="Heading2"/>
         <w:numPr>
           <w:ilvl w:val="1"/>
-          <w:numId w:val="7"/>
+          <w:numId w:val="10"/>
         </w:numPr>
       </w:pPr>
       <w:r>
@@ -3462,7 +3400,7 @@
         <w:pStyle w:val="Heading2"/>
         <w:numPr>
           <w:ilvl w:val="1"/>
-          <w:numId w:val="7"/>
+          <w:numId w:val="10"/>
         </w:numPr>
       </w:pPr>
       <w:proofErr w:type="spellStart"/>
@@ -3505,7 +3443,7 @@
         <w:pStyle w:val="Heading2"/>
         <w:numPr>
           <w:ilvl w:val="1"/>
-          <w:numId w:val="7"/>
+          <w:numId w:val="10"/>
         </w:numPr>
       </w:pPr>
       <w:proofErr w:type="spellStart"/>
@@ -3541,7 +3479,7 @@
         <w:pStyle w:val="Heading2"/>
         <w:numPr>
           <w:ilvl w:val="1"/>
-          <w:numId w:val="7"/>
+          <w:numId w:val="10"/>
         </w:numPr>
       </w:pPr>
       <w:r>
@@ -4049,6 +3987,119 @@
     </w:lvl>
   </w:abstractNum>
   <w:abstractNum w:abstractNumId="4" w15:restartNumberingAfterBreak="0">
+    <w:nsid w:val="2E8E33B8"/>
+    <w:multiLevelType w:val="multilevel"/>
+    <w:tmpl w:val="B5F63F80"/>
+    <w:lvl w:ilvl="0">
+      <w:start w:val="2"/>
+      <w:numFmt w:val="decimal"/>
+      <w:lvlText w:val="%1"/>
+      <w:lvlJc w:val="left"/>
+      <w:pPr>
+        <w:ind w:left="450" w:hanging="450"/>
+      </w:pPr>
+      <w:rPr>
+        <w:rFonts w:hint="default"/>
+      </w:rPr>
+    </w:lvl>
+    <w:lvl w:ilvl="1">
+      <w:start w:val="1"/>
+      <w:numFmt w:val="decimal"/>
+      <w:lvlText w:val="%1.%2"/>
+      <w:lvlJc w:val="left"/>
+      <w:pPr>
+        <w:ind w:left="450" w:hanging="450"/>
+      </w:pPr>
+      <w:rPr>
+        <w:rFonts w:hint="default"/>
+      </w:rPr>
+    </w:lvl>
+    <w:lvl w:ilvl="2">
+      <w:start w:val="1"/>
+      <w:numFmt w:val="decimal"/>
+      <w:lvlText w:val="%1.%2.%3"/>
+      <w:lvlJc w:val="left"/>
+      <w:pPr>
+        <w:ind w:left="720" w:hanging="720"/>
+      </w:pPr>
+      <w:rPr>
+        <w:rFonts w:hint="default"/>
+      </w:rPr>
+    </w:lvl>
+    <w:lvl w:ilvl="3">
+      <w:start w:val="1"/>
+      <w:numFmt w:val="decimal"/>
+      <w:lvlText w:val="%1.%2.%3.%4"/>
+      <w:lvlJc w:val="left"/>
+      <w:pPr>
+        <w:ind w:left="720" w:hanging="720"/>
+      </w:pPr>
+      <w:rPr>
+        <w:rFonts w:hint="default"/>
+      </w:rPr>
+    </w:lvl>
+    <w:lvl w:ilvl="4">
+      <w:start w:val="1"/>
+      <w:numFmt w:val="decimal"/>
+      <w:lvlText w:val="%1.%2.%3.%4.%5"/>
+      <w:lvlJc w:val="left"/>
+      <w:pPr>
+        <w:ind w:left="1080" w:hanging="1080"/>
+      </w:pPr>
+      <w:rPr>
+        <w:rFonts w:hint="default"/>
+      </w:rPr>
+    </w:lvl>
+    <w:lvl w:ilvl="5">
+      <w:start w:val="1"/>
+      <w:numFmt w:val="decimal"/>
+      <w:lvlText w:val="%1.%2.%3.%4.%5.%6"/>
+      <w:lvlJc w:val="left"/>
+      <w:pPr>
+        <w:ind w:left="1080" w:hanging="1080"/>
+      </w:pPr>
+      <w:rPr>
+        <w:rFonts w:hint="default"/>
+      </w:rPr>
+    </w:lvl>
+    <w:lvl w:ilvl="6">
+      <w:start w:val="1"/>
+      <w:numFmt w:val="decimal"/>
+      <w:lvlText w:val="%1.%2.%3.%4.%5.%6.%7"/>
+      <w:lvlJc w:val="left"/>
+      <w:pPr>
+        <w:ind w:left="1440" w:hanging="1440"/>
+      </w:pPr>
+      <w:rPr>
+        <w:rFonts w:hint="default"/>
+      </w:rPr>
+    </w:lvl>
+    <w:lvl w:ilvl="7">
+      <w:start w:val="1"/>
+      <w:numFmt w:val="decimal"/>
+      <w:lvlText w:val="%1.%2.%3.%4.%5.%6.%7.%8"/>
+      <w:lvlJc w:val="left"/>
+      <w:pPr>
+        <w:ind w:left="1440" w:hanging="1440"/>
+      </w:pPr>
+      <w:rPr>
+        <w:rFonts w:hint="default"/>
+      </w:rPr>
+    </w:lvl>
+    <w:lvl w:ilvl="8">
+      <w:start w:val="1"/>
+      <w:numFmt w:val="decimal"/>
+      <w:lvlText w:val="%1.%2.%3.%4.%5.%6.%7.%8.%9"/>
+      <w:lvlJc w:val="left"/>
+      <w:pPr>
+        <w:ind w:left="1800" w:hanging="1800"/>
+      </w:pPr>
+      <w:rPr>
+        <w:rFonts w:hint="default"/>
+      </w:rPr>
+    </w:lvl>
+  </w:abstractNum>
+  <w:abstractNum w:abstractNumId="5" w15:restartNumberingAfterBreak="0">
     <w:nsid w:val="39C7390F"/>
     <w:multiLevelType w:val="multilevel"/>
     <w:tmpl w:val="467C9432"/>
@@ -4188,7 +4239,7 @@
       </w:rPr>
     </w:lvl>
   </w:abstractNum>
-  <w:abstractNum w:abstractNumId="5" w15:restartNumberingAfterBreak="0">
+  <w:abstractNum w:abstractNumId="6" w15:restartNumberingAfterBreak="0">
     <w:nsid w:val="44507093"/>
     <w:multiLevelType w:val="multilevel"/>
     <w:tmpl w:val="FC74A6E4"/>
@@ -4328,7 +4379,7 @@
       </w:rPr>
     </w:lvl>
   </w:abstractNum>
-  <w:abstractNum w:abstractNumId="6" w15:restartNumberingAfterBreak="0">
+  <w:abstractNum w:abstractNumId="7" w15:restartNumberingAfterBreak="0">
     <w:nsid w:val="5F992D26"/>
     <w:multiLevelType w:val="multilevel"/>
     <w:tmpl w:val="82CEA210"/>
@@ -4441,7 +4492,7 @@
       </w:pPr>
     </w:lvl>
   </w:abstractNum>
-  <w:abstractNum w:abstractNumId="7" w15:restartNumberingAfterBreak="0">
+  <w:abstractNum w:abstractNumId="8" w15:restartNumberingAfterBreak="0">
     <w:nsid w:val="61C20B61"/>
     <w:multiLevelType w:val="multilevel"/>
     <w:tmpl w:val="7A3CF586"/>
@@ -4554,7 +4605,7 @@
       </w:pPr>
     </w:lvl>
   </w:abstractNum>
-  <w:abstractNum w:abstractNumId="8" w15:restartNumberingAfterBreak="0">
+  <w:abstractNum w:abstractNumId="9" w15:restartNumberingAfterBreak="0">
     <w:nsid w:val="647F1FC0"/>
     <w:multiLevelType w:val="multilevel"/>
     <w:tmpl w:val="80F01D7E"/>
@@ -4680,19 +4731,19 @@
     <w:abstractNumId w:val="1"/>
   </w:num>
   <w:num w:numId="2" w16cid:durableId="82997819">
-    <w:abstractNumId w:val="7"/>
+    <w:abstractNumId w:val="8"/>
   </w:num>
   <w:num w:numId="3" w16cid:durableId="2126806648">
-    <w:abstractNumId w:val="6"/>
+    <w:abstractNumId w:val="7"/>
   </w:num>
   <w:num w:numId="4" w16cid:durableId="169218529">
     <w:abstractNumId w:val="3"/>
   </w:num>
   <w:num w:numId="5" w16cid:durableId="1702317326">
-    <w:abstractNumId w:val="5"/>
+    <w:abstractNumId w:val="6"/>
   </w:num>
   <w:num w:numId="6" w16cid:durableId="1988050066">
-    <w:abstractNumId w:val="8"/>
+    <w:abstractNumId w:val="9"/>
   </w:num>
   <w:num w:numId="7" w16cid:durableId="538392594">
     <w:abstractNumId w:val="0"/>
@@ -4701,6 +4752,9 @@
     <w:abstractNumId w:val="2"/>
   </w:num>
   <w:num w:numId="9" w16cid:durableId="209847028">
+    <w:abstractNumId w:val="5"/>
+  </w:num>
+  <w:num w:numId="10" w16cid:durableId="1324158600">
     <w:abstractNumId w:val="4"/>
   </w:num>
 </w:numbering>

</xml_diff>

<commit_message>
Update readme.md with installation guidelines
</commit_message>
<xml_diff>
--- a/docs/readme.docx
+++ b/docs/readme.docx
@@ -967,7 +967,13 @@
     <w:p/>
     <w:p>
       <w:r>
-        <w:t xml:space="preserve">Tests should take around 15 mins to run on a medium performance desktop. </w:t>
+        <w:t>Tests should take around 15</w:t>
+      </w:r>
+      <w:r>
+        <w:t>-30</w:t>
+      </w:r>
+      <w:r>
+        <w:t xml:space="preserve"> mins to run on a medium performance desktop. </w:t>
       </w:r>
       <w:r>
         <w:t xml:space="preserve">Tests should return 76 warnings, these are composed of the </w:t>

</xml_diff>

<commit_message>
Update zenodo links in /docs/readme
</commit_message>
<xml_diff>
--- a/docs/readme.docx
+++ b/docs/readme.docx
@@ -91,17 +91,14 @@
       </w:r>
     </w:p>
     <w:p>
-      <w:hyperlink r:id="rId5">
+      <w:hyperlink r:id="rId5" w:history="1">
         <w:r>
           <w:rPr>
             <w:rStyle w:val="Hyperlink"/>
           </w:rPr>
-          <w:t>https://doi.org/10.5281/zenodo.8319431</w:t>
+          <w:t>https://zenodo.org/doi/10.5281/zenodo.8319310</w:t>
         </w:r>
       </w:hyperlink>
-      <w:r>
-        <w:t xml:space="preserve"> </w:t>
-      </w:r>
     </w:p>
     <w:p>
       <w:r>
@@ -782,10 +779,7 @@
     </w:p>
     <w:p>
       <w:r>
-        <w:t>T</w:t>
-      </w:r>
-      <w:r>
-        <w:t xml:space="preserve">ype </w:t>
+        <w:t xml:space="preserve">Type </w:t>
       </w:r>
       <w:r>
         <w:t xml:space="preserve">&amp; </w:t>
@@ -936,16 +930,7 @@
     </w:p>
     <w:p>
       <w:r>
-        <w:t>T</w:t>
-      </w:r>
-      <w:r>
-        <w:t>ype</w:t>
-      </w:r>
-      <w:r>
-        <w:t xml:space="preserve"> &amp;</w:t>
-      </w:r>
-      <w:r>
-        <w:t xml:space="preserve"> run the following command:</w:t>
+        <w:t>Type &amp; run the following command:</w:t>
       </w:r>
     </w:p>
     <w:p>
@@ -1027,13 +1012,7 @@
         <w:t>np.log being applied to a negative number</w:t>
       </w:r>
       <w:r>
-        <w:t xml:space="preserve"> </w:t>
-      </w:r>
-      <w:r>
-        <w:t>–</w:t>
-      </w:r>
-      <w:r>
-        <w:t xml:space="preserve"> </w:t>
+        <w:t xml:space="preserve"> – </w:t>
       </w:r>
       <w:r>
         <w:t xml:space="preserve">this relates to the netCDF4 package using </w:t>

</xml_diff>

<commit_message>
Update readme doi for data
</commit_message>
<xml_diff>
--- a/docs/readme.docx
+++ b/docs/readme.docx
@@ -81,8 +81,13 @@
         </w:numPr>
       </w:pPr>
       <w:r>
-        <w:t>Download code and data</w:t>
-      </w:r>
+        <w:t xml:space="preserve">Download code and </w:t>
+      </w:r>
+      <w:proofErr w:type="gramStart"/>
+      <w:r>
+        <w:t>data</w:t>
+      </w:r>
+      <w:proofErr w:type="gramEnd"/>
     </w:p>
     <w:p/>
     <w:p>
@@ -100,25 +105,34 @@
         </w:r>
       </w:hyperlink>
     </w:p>
+    <w:p/>
     <w:p>
       <w:r>
         <w:t xml:space="preserve">Data can be downloaded from: </w:t>
       </w:r>
     </w:p>
     <w:p>
-      <w:hyperlink r:id="rId6">
+      <w:hyperlink r:id="rId6" w:history="1">
         <w:r>
           <w:rPr>
             <w:rStyle w:val="Hyperlink"/>
           </w:rPr>
-          <w:t>https://zenodo.org/records/8363979</w:t>
+          <w:t>https://zenodo.org/doi/10.5281/zenodo.8319375</w:t>
         </w:r>
       </w:hyperlink>
     </w:p>
     <w:p/>
     <w:p>
       <w:r>
-        <w:t>Alternatively, code can be downloaded (or cloned) from Github at:</w:t>
+        <w:t xml:space="preserve">Alternatively, code can be downloaded (or cloned) from </w:t>
+      </w:r>
+      <w:proofErr w:type="spellStart"/>
+      <w:r>
+        <w:t>Github</w:t>
+      </w:r>
+      <w:proofErr w:type="spellEnd"/>
+      <w:r>
+        <w:t xml:space="preserve"> at:</w:t>
       </w:r>
     </w:p>
     <w:p>
@@ -133,7 +147,15 @@
     </w:p>
     <w:p>
       <w:r>
-        <w:t xml:space="preserve">Download (or clone) from main branch. (If downloading using website, then Green code button on RHS -&gt; download zip). </w:t>
+        <w:t xml:space="preserve">Download (or clone) from main branch. (If downloading using website, then </w:t>
+      </w:r>
+      <w:proofErr w:type="gramStart"/>
+      <w:r>
+        <w:t>Green</w:t>
+      </w:r>
+      <w:proofErr w:type="gramEnd"/>
+      <w:r>
+        <w:t xml:space="preserve"> code button on RHS -&gt; download zip). </w:t>
       </w:r>
     </w:p>
     <w:p>
@@ -151,13 +173,26 @@
       </w:pPr>
       <w:r>
         <w:lastRenderedPageBreak/>
-        <w:t>Set up virtual environment</w:t>
-      </w:r>
+        <w:t xml:space="preserve">Set up virtual </w:t>
+      </w:r>
+      <w:proofErr w:type="gramStart"/>
+      <w:r>
+        <w:t>environment</w:t>
+      </w:r>
+      <w:proofErr w:type="gramEnd"/>
     </w:p>
     <w:p/>
     <w:p>
       <w:r>
-        <w:t>Instructions for setting up a virtual environment (using conda) with required python packages are now provided for each of Windows, MacOS and Linux</w:t>
+        <w:t xml:space="preserve">Instructions for setting up a virtual environment (using </w:t>
+      </w:r>
+      <w:proofErr w:type="spellStart"/>
+      <w:r>
+        <w:t>conda</w:t>
+      </w:r>
+      <w:proofErr w:type="spellEnd"/>
+      <w:r>
+        <w:t>) with required python packages are now provided for each of Windows, MacOS and Linux</w:t>
       </w:r>
       <w:r>
         <w:t xml:space="preserve">; </w:t>
@@ -175,8 +210,13 @@
         <w:t>10 &amp; 11</w:t>
       </w:r>
       <w:r>
-        <w:t>, MaxOS</w:t>
-      </w:r>
+        <w:t xml:space="preserve">, </w:t>
+      </w:r>
+      <w:proofErr w:type="spellStart"/>
+      <w:r>
+        <w:t>MaxOS</w:t>
+      </w:r>
+      <w:proofErr w:type="spellEnd"/>
       <w:r>
         <w:t xml:space="preserve"> </w:t>
       </w:r>
@@ -274,7 +314,39 @@
           <w:rFonts w:cstheme="minorHAnsi"/>
           <w:color w:val="000000" w:themeColor="text1"/>
         </w:rPr>
-        <w:t>Windows users can either use the .yml file for convenience, or follow</w:t>
+        <w:t>Windows users can either use the .</w:t>
+      </w:r>
+      <w:proofErr w:type="spellStart"/>
+      <w:r>
+        <w:rPr>
+          <w:rFonts w:cstheme="minorHAnsi"/>
+          <w:color w:val="000000" w:themeColor="text1"/>
+        </w:rPr>
+        <w:t>yml</w:t>
+      </w:r>
+      <w:proofErr w:type="spellEnd"/>
+      <w:r>
+        <w:rPr>
+          <w:rFonts w:cstheme="minorHAnsi"/>
+          <w:color w:val="000000" w:themeColor="text1"/>
+        </w:rPr>
+        <w:t xml:space="preserve"> file for </w:t>
+      </w:r>
+      <w:proofErr w:type="gramStart"/>
+      <w:r>
+        <w:rPr>
+          <w:rFonts w:cstheme="minorHAnsi"/>
+          <w:color w:val="000000" w:themeColor="text1"/>
+        </w:rPr>
+        <w:t>convenience, or</w:t>
+      </w:r>
+      <w:proofErr w:type="gramEnd"/>
+      <w:r>
+        <w:rPr>
+          <w:rFonts w:cstheme="minorHAnsi"/>
+          <w:color w:val="000000" w:themeColor="text1"/>
+        </w:rPr>
+        <w:t xml:space="preserve"> follow</w:t>
       </w:r>
       <w:r>
         <w:rPr>
@@ -328,14 +400,34 @@
           <w:highlight w:val="yellow"/>
         </w:rPr>
       </w:pPr>
+      <w:proofErr w:type="spellStart"/>
       <w:r>
         <w:rPr>
           <w:rFonts w:ascii="Consolas" w:hAnsi="Consolas"/>
           <w:color w:val="E01E5A"/>
           <w:highlight w:val="yellow"/>
         </w:rPr>
-        <w:t>conda env create -f wham38.yml</w:t>
-      </w:r>
+        <w:t>conda</w:t>
+      </w:r>
+      <w:proofErr w:type="spellEnd"/>
+      <w:r>
+        <w:rPr>
+          <w:rFonts w:ascii="Consolas" w:hAnsi="Consolas"/>
+          <w:color w:val="E01E5A"/>
+          <w:highlight w:val="yellow"/>
+        </w:rPr>
+        <w:t xml:space="preserve"> env create -f </w:t>
+      </w:r>
+      <w:proofErr w:type="gramStart"/>
+      <w:r>
+        <w:rPr>
+          <w:rFonts w:ascii="Consolas" w:hAnsi="Consolas"/>
+          <w:color w:val="E01E5A"/>
+          <w:highlight w:val="yellow"/>
+        </w:rPr>
+        <w:t>wham38.yml</w:t>
+      </w:r>
+      <w:proofErr w:type="gramEnd"/>
     </w:p>
     <w:p>
       <w:pPr>
@@ -344,14 +436,34 @@
           <w:color w:val="FF0000"/>
         </w:rPr>
       </w:pPr>
+      <w:proofErr w:type="spellStart"/>
       <w:r>
         <w:rPr>
           <w:rFonts w:ascii="Consolas" w:hAnsi="Consolas"/>
           <w:color w:val="FF0000"/>
           <w:highlight w:val="yellow"/>
         </w:rPr>
-        <w:t>conda activate wham38</w:t>
-      </w:r>
+        <w:t>conda</w:t>
+      </w:r>
+      <w:proofErr w:type="spellEnd"/>
+      <w:r>
+        <w:rPr>
+          <w:rFonts w:ascii="Consolas" w:hAnsi="Consolas"/>
+          <w:color w:val="FF0000"/>
+          <w:highlight w:val="yellow"/>
+        </w:rPr>
+        <w:t xml:space="preserve"> activate </w:t>
+      </w:r>
+      <w:proofErr w:type="gramStart"/>
+      <w:r>
+        <w:rPr>
+          <w:rFonts w:ascii="Consolas" w:hAnsi="Consolas"/>
+          <w:color w:val="FF0000"/>
+          <w:highlight w:val="yellow"/>
+        </w:rPr>
+        <w:t>wham38</w:t>
+      </w:r>
+      <w:proofErr w:type="gramEnd"/>
     </w:p>
     <w:p>
       <w:pPr>
@@ -390,13 +502,23 @@
           <w:rFonts w:ascii="Consolas" w:hAnsi="Consolas"/>
         </w:rPr>
       </w:pPr>
+      <w:proofErr w:type="spellStart"/>
       <w:r>
         <w:rPr>
           <w:rFonts w:ascii="Consolas" w:hAnsi="Consolas"/>
           <w:color w:val="E01E5A"/>
           <w:highlight w:val="yellow"/>
         </w:rPr>
-        <w:t>conda create --name wham38 python=3.8</w:t>
+        <w:t>conda</w:t>
+      </w:r>
+      <w:proofErr w:type="spellEnd"/>
+      <w:r>
+        <w:rPr>
+          <w:rFonts w:ascii="Consolas" w:hAnsi="Consolas"/>
+          <w:color w:val="E01E5A"/>
+          <w:highlight w:val="yellow"/>
+        </w:rPr>
+        <w:t xml:space="preserve"> create --name wham38 python=3.8</w:t>
       </w:r>
     </w:p>
     <w:p>
@@ -406,62 +528,130 @@
           <w:color w:val="FF0000"/>
         </w:rPr>
       </w:pPr>
+      <w:proofErr w:type="spellStart"/>
       <w:r>
         <w:rPr>
           <w:rFonts w:ascii="Consolas" w:hAnsi="Consolas"/>
           <w:color w:val="FF0000"/>
           <w:highlight w:val="yellow"/>
         </w:rPr>
-        <w:t>conda activate wham38</w:t>
-      </w:r>
-    </w:p>
-    <w:p>
-      <w:pPr>
-        <w:rPr>
-          <w:rFonts w:ascii="Consolas" w:hAnsi="Consolas"/>
-          <w:color w:val="FF0000"/>
-        </w:rPr>
-      </w:pPr>
+        <w:t>conda</w:t>
+      </w:r>
+      <w:proofErr w:type="spellEnd"/>
       <w:r>
         <w:rPr>
           <w:rFonts w:ascii="Consolas" w:hAnsi="Consolas"/>
           <w:color w:val="FF0000"/>
           <w:highlight w:val="yellow"/>
         </w:rPr>
-        <w:t>pip install -r requirements</w:t>
-      </w:r>
+        <w:t xml:space="preserve"> activate </w:t>
+      </w:r>
+      <w:proofErr w:type="gramStart"/>
       <w:r>
         <w:rPr>
           <w:rFonts w:ascii="Consolas" w:hAnsi="Consolas"/>
           <w:color w:val="FF0000"/>
           <w:highlight w:val="yellow"/>
         </w:rPr>
-        <w:t>_mac</w:t>
-      </w:r>
+        <w:t>wham38</w:t>
+      </w:r>
+      <w:proofErr w:type="gramEnd"/>
+    </w:p>
+    <w:p>
+      <w:pPr>
+        <w:rPr>
+          <w:rFonts w:ascii="Consolas" w:hAnsi="Consolas"/>
+          <w:color w:val="FF0000"/>
+        </w:rPr>
+      </w:pPr>
       <w:r>
         <w:rPr>
           <w:rFonts w:ascii="Consolas" w:hAnsi="Consolas"/>
           <w:color w:val="FF0000"/>
           <w:highlight w:val="yellow"/>
         </w:rPr>
-        <w:t>.txt</w:t>
-      </w:r>
-    </w:p>
-    <w:p>
-      <w:pPr>
-        <w:rPr>
-          <w:rFonts w:ascii="Consolas" w:hAnsi="Consolas"/>
-          <w:color w:val="FF0000"/>
-        </w:rPr>
-      </w:pPr>
+        <w:t xml:space="preserve">pip install -r </w:t>
+      </w:r>
+      <w:proofErr w:type="gramStart"/>
       <w:r>
         <w:rPr>
           <w:rFonts w:ascii="Consolas" w:hAnsi="Consolas"/>
           <w:color w:val="FF0000"/>
           <w:highlight w:val="yellow"/>
         </w:rPr>
-        <w:t>conda install -c conda-forge netcdf4</w:t>
-      </w:r>
+        <w:t>requirements</w:t>
+      </w:r>
+      <w:r>
+        <w:rPr>
+          <w:rFonts w:ascii="Consolas" w:hAnsi="Consolas"/>
+          <w:color w:val="FF0000"/>
+          <w:highlight w:val="yellow"/>
+        </w:rPr>
+        <w:t>_mac</w:t>
+      </w:r>
+      <w:r>
+        <w:rPr>
+          <w:rFonts w:ascii="Consolas" w:hAnsi="Consolas"/>
+          <w:color w:val="FF0000"/>
+          <w:highlight w:val="yellow"/>
+        </w:rPr>
+        <w:t>.txt</w:t>
+      </w:r>
+      <w:proofErr w:type="gramEnd"/>
+    </w:p>
+    <w:p>
+      <w:pPr>
+        <w:rPr>
+          <w:rFonts w:ascii="Consolas" w:hAnsi="Consolas"/>
+          <w:color w:val="FF0000"/>
+        </w:rPr>
+      </w:pPr>
+      <w:proofErr w:type="spellStart"/>
+      <w:r>
+        <w:rPr>
+          <w:rFonts w:ascii="Consolas" w:hAnsi="Consolas"/>
+          <w:color w:val="FF0000"/>
+          <w:highlight w:val="yellow"/>
+        </w:rPr>
+        <w:t>conda</w:t>
+      </w:r>
+      <w:proofErr w:type="spellEnd"/>
+      <w:r>
+        <w:rPr>
+          <w:rFonts w:ascii="Consolas" w:hAnsi="Consolas"/>
+          <w:color w:val="FF0000"/>
+          <w:highlight w:val="yellow"/>
+        </w:rPr>
+        <w:t xml:space="preserve"> install -c </w:t>
+      </w:r>
+      <w:proofErr w:type="spellStart"/>
+      <w:r>
+        <w:rPr>
+          <w:rFonts w:ascii="Consolas" w:hAnsi="Consolas"/>
+          <w:color w:val="FF0000"/>
+          <w:highlight w:val="yellow"/>
+        </w:rPr>
+        <w:t>conda</w:t>
+      </w:r>
+      <w:proofErr w:type="spellEnd"/>
+      <w:r>
+        <w:rPr>
+          <w:rFonts w:ascii="Consolas" w:hAnsi="Consolas"/>
+          <w:color w:val="FF0000"/>
+          <w:highlight w:val="yellow"/>
+        </w:rPr>
+        <w:t xml:space="preserve">-forge </w:t>
+      </w:r>
+      <w:proofErr w:type="gramStart"/>
+      <w:r>
+        <w:rPr>
+          <w:rFonts w:ascii="Consolas" w:hAnsi="Consolas"/>
+          <w:color w:val="FF0000"/>
+          <w:highlight w:val="yellow"/>
+        </w:rPr>
+        <w:t>netcdf4</w:t>
+      </w:r>
+      <w:proofErr w:type="gramEnd"/>
     </w:p>
     <w:p>
       <w:pPr>
@@ -473,7 +663,21 @@
         <w:rPr>
           <w:rFonts w:cstheme="minorHAnsi"/>
         </w:rPr>
-        <w:t>NB: there are known issues with installation of netcdf4 for Mac users using pip. Using conda forge should solve this.</w:t>
+        <w:t xml:space="preserve">NB: there are known issues with installation of netcdf4 for Mac users using pip. Using </w:t>
+      </w:r>
+      <w:proofErr w:type="spellStart"/>
+      <w:r>
+        <w:rPr>
+          <w:rFonts w:cstheme="minorHAnsi"/>
+        </w:rPr>
+        <w:t>conda</w:t>
+      </w:r>
+      <w:proofErr w:type="spellEnd"/>
+      <w:r>
+        <w:rPr>
+          <w:rFonts w:cstheme="minorHAnsi"/>
+        </w:rPr>
+        <w:t xml:space="preserve"> forge should solve this.</w:t>
       </w:r>
     </w:p>
     <w:p>
@@ -521,13 +725,23 @@
           <w:rFonts w:ascii="Consolas" w:hAnsi="Consolas"/>
         </w:rPr>
       </w:pPr>
+      <w:proofErr w:type="spellStart"/>
       <w:r>
         <w:rPr>
           <w:rFonts w:ascii="Consolas" w:hAnsi="Consolas"/>
           <w:color w:val="E01E5A"/>
           <w:highlight w:val="yellow"/>
         </w:rPr>
-        <w:t>conda create --name wham38 python=3.8</w:t>
+        <w:t>conda</w:t>
+      </w:r>
+      <w:proofErr w:type="spellEnd"/>
+      <w:r>
+        <w:rPr>
+          <w:rFonts w:ascii="Consolas" w:hAnsi="Consolas"/>
+          <w:color w:val="E01E5A"/>
+          <w:highlight w:val="yellow"/>
+        </w:rPr>
+        <w:t xml:space="preserve"> create --name wham38 python=3.8</w:t>
       </w:r>
     </w:p>
     <w:p>
@@ -537,29 +751,59 @@
           <w:color w:val="FF0000"/>
         </w:rPr>
       </w:pPr>
+      <w:proofErr w:type="spellStart"/>
       <w:r>
         <w:rPr>
           <w:rFonts w:ascii="Consolas" w:hAnsi="Consolas"/>
           <w:color w:val="FF0000"/>
           <w:highlight w:val="yellow"/>
         </w:rPr>
-        <w:t>conda activate wham38</w:t>
-      </w:r>
-    </w:p>
-    <w:p>
-      <w:pPr>
-        <w:rPr>
-          <w:rFonts w:ascii="Consolas" w:hAnsi="Consolas" w:cstheme="minorHAnsi"/>
-        </w:rPr>
-      </w:pPr>
+        <w:t>conda</w:t>
+      </w:r>
+      <w:proofErr w:type="spellEnd"/>
       <w:r>
         <w:rPr>
           <w:rFonts w:ascii="Consolas" w:hAnsi="Consolas"/>
           <w:color w:val="FF0000"/>
           <w:highlight w:val="yellow"/>
         </w:rPr>
-        <w:t>pip install -r requirements.txt</w:t>
-      </w:r>
+        <w:t xml:space="preserve"> activate </w:t>
+      </w:r>
+      <w:proofErr w:type="gramStart"/>
+      <w:r>
+        <w:rPr>
+          <w:rFonts w:ascii="Consolas" w:hAnsi="Consolas"/>
+          <w:color w:val="FF0000"/>
+          <w:highlight w:val="yellow"/>
+        </w:rPr>
+        <w:t>wham38</w:t>
+      </w:r>
+      <w:proofErr w:type="gramEnd"/>
+    </w:p>
+    <w:p>
+      <w:pPr>
+        <w:rPr>
+          <w:rFonts w:ascii="Consolas" w:hAnsi="Consolas" w:cstheme="minorHAnsi"/>
+        </w:rPr>
+      </w:pPr>
+      <w:r>
+        <w:rPr>
+          <w:rFonts w:ascii="Consolas" w:hAnsi="Consolas"/>
+          <w:color w:val="FF0000"/>
+          <w:highlight w:val="yellow"/>
+        </w:rPr>
+        <w:t xml:space="preserve">pip install -r </w:t>
+      </w:r>
+      <w:proofErr w:type="gramStart"/>
+      <w:r>
+        <w:rPr>
+          <w:rFonts w:ascii="Consolas" w:hAnsi="Consolas"/>
+          <w:color w:val="FF0000"/>
+          <w:highlight w:val="yellow"/>
+        </w:rPr>
+        <w:t>requirements.txt</w:t>
+      </w:r>
+      <w:proofErr w:type="gramEnd"/>
     </w:p>
     <w:p>
       <w:pPr>
@@ -586,8 +830,13 @@
       </w:pPr>
       <w:r>
         <w:lastRenderedPageBreak/>
-        <w:t>1.3 Install wham code</w:t>
-      </w:r>
+        <w:t xml:space="preserve">1.3 Install wham </w:t>
+      </w:r>
+      <w:proofErr w:type="gramStart"/>
+      <w:r>
+        <w:t>code</w:t>
+      </w:r>
+      <w:proofErr w:type="gramEnd"/>
     </w:p>
     <w:p>
       <w:r>
@@ -615,8 +864,18 @@
           <w:color w:val="FF0000"/>
           <w:highlight w:val="yellow"/>
         </w:rPr>
-        <w:t>python setup.py install</w:t>
-      </w:r>
+        <w:t xml:space="preserve">python setup.py </w:t>
+      </w:r>
+      <w:proofErr w:type="gramStart"/>
+      <w:r>
+        <w:rPr>
+          <w:rFonts w:ascii="Consolas" w:hAnsi="Consolas" w:cs="Arial"/>
+          <w:color w:val="FF0000"/>
+          <w:highlight w:val="yellow"/>
+        </w:rPr>
+        <w:t>install</w:t>
+      </w:r>
+      <w:proofErr w:type="gramEnd"/>
     </w:p>
     <w:p>
       <w:pPr>
@@ -633,8 +892,13 @@
         <w:pStyle w:val="Heading2"/>
       </w:pPr>
       <w:r>
-        <w:t>1.4 Data download and set up</w:t>
-      </w:r>
+        <w:t xml:space="preserve">1.4 Data download and set </w:t>
+      </w:r>
+      <w:proofErr w:type="gramStart"/>
+      <w:r>
+        <w:t>up</w:t>
+      </w:r>
+      <w:proofErr w:type="gramEnd"/>
     </w:p>
     <w:p>
       <w:r>
@@ -651,8 +915,29 @@
         </w:numPr>
       </w:pPr>
       <w:r>
-        <w:t>Open the ‘local_load_up.py’ script (in the src/data_import directory) in a text editor</w:t>
-      </w:r>
+        <w:t xml:space="preserve">Open the ‘local_load_up.py’ script (in the </w:t>
+      </w:r>
+      <w:proofErr w:type="spellStart"/>
+      <w:r>
+        <w:t>src</w:t>
+      </w:r>
+      <w:proofErr w:type="spellEnd"/>
+      <w:r>
+        <w:t>/</w:t>
+      </w:r>
+      <w:proofErr w:type="spellStart"/>
+      <w:r>
+        <w:t>data_import</w:t>
+      </w:r>
+      <w:proofErr w:type="spellEnd"/>
+      <w:r>
+        <w:t xml:space="preserve"> directory) in a text </w:t>
+      </w:r>
+      <w:proofErr w:type="gramStart"/>
+      <w:r>
+        <w:t>editor</w:t>
+      </w:r>
+      <w:proofErr w:type="gramEnd"/>
     </w:p>
     <w:p>
       <w:pPr>
@@ -663,7 +948,23 @@
         </w:numPr>
       </w:pPr>
       <w:r>
-        <w:t>Go to lines 25-26 &amp; edit the paths to point to where the data files are stored (i.e. the unzipped model data folder), and the sub directory where the map data is stored (by default …/wham_dynamic/)</w:t>
+        <w:t>Go to lines 25-26 &amp; edit the paths to point to where the data files are stored (</w:t>
+      </w:r>
+      <w:proofErr w:type="gramStart"/>
+      <w:r>
+        <w:t>i.e.</w:t>
+      </w:r>
+      <w:proofErr w:type="gramEnd"/>
+      <w:r>
+        <w:t xml:space="preserve"> the unzipped model data folder), and the sub directory where the map data is stored (by default …/</w:t>
+      </w:r>
+      <w:proofErr w:type="spellStart"/>
+      <w:r>
+        <w:t>wham_dynamic</w:t>
+      </w:r>
+      <w:proofErr w:type="spellEnd"/>
+      <w:r>
+        <w:t>/)</w:t>
       </w:r>
     </w:p>
     <w:p>
@@ -689,8 +990,21 @@
         <w:ind w:left="1418"/>
       </w:pPr>
       <w:r>
-        <w:t>Ensure the file paths both end in a trailing slash - e.g. -  ‘…/mypath</w:t>
-      </w:r>
+        <w:t xml:space="preserve">Ensure the file paths both end in a trailing slash - e.g. </w:t>
+      </w:r>
+      <w:proofErr w:type="gramStart"/>
+      <w:r>
+        <w:t>-  ‘</w:t>
+      </w:r>
+      <w:proofErr w:type="gramEnd"/>
+      <w:r>
+        <w:t>…/</w:t>
+      </w:r>
+      <w:proofErr w:type="spellStart"/>
+      <w:r>
+        <w:t>mypath</w:t>
+      </w:r>
+      <w:proofErr w:type="spellEnd"/>
       <w:r>
         <w:rPr>
           <w:b/>
@@ -700,8 +1014,13 @@
         <w:t>/</w:t>
       </w:r>
       <w:r>
-        <w:t>’ or ‘…\\mypath</w:t>
-      </w:r>
+        <w:t>’ or ‘…\\</w:t>
+      </w:r>
+      <w:proofErr w:type="spellStart"/>
+      <w:r>
+        <w:t>mypath</w:t>
+      </w:r>
+      <w:proofErr w:type="spellEnd"/>
       <w:r>
         <w:rPr>
           <w:b/>
@@ -741,7 +1060,15 @@
     </w:p>
     <w:p>
       <w:r>
-        <w:t xml:space="preserve">To check that has all worked, at the command line or in terminal </w:t>
+        <w:t xml:space="preserve">To check that has all </w:t>
+      </w:r>
+      <w:proofErr w:type="gramStart"/>
+      <w:r>
+        <w:t>worked,</w:t>
+      </w:r>
+      <w:proofErr w:type="gramEnd"/>
+      <w:r>
+        <w:t xml:space="preserve"> at the command line or in terminal </w:t>
       </w:r>
       <w:r>
         <w:rPr>
@@ -795,6 +1122,7 @@
           <w:szCs w:val="24"/>
         </w:rPr>
       </w:pPr>
+      <w:proofErr w:type="spellStart"/>
       <w:r>
         <w:rPr>
           <w:rFonts w:ascii="Consolas" w:hAnsi="Consolas" w:cs="Arial"/>
@@ -803,10 +1131,21 @@
         </w:rPr>
         <w:t>pytest</w:t>
       </w:r>
-    </w:p>
-    <w:p>
-      <w:r>
-        <w:t>Running code tests may trigger a Window’s Defender Firewall; this relates to the dask.distributed library making requests to establish a</w:t>
+      <w:proofErr w:type="spellEnd"/>
+    </w:p>
+    <w:p>
+      <w:r>
+        <w:t xml:space="preserve">Running code tests may trigger a Window’s Defender Firewall; this relates to the </w:t>
+      </w:r>
+      <w:proofErr w:type="spellStart"/>
+      <w:proofErr w:type="gramStart"/>
+      <w:r>
+        <w:t>dask.distributed</w:t>
+      </w:r>
+      <w:proofErr w:type="spellEnd"/>
+      <w:proofErr w:type="gramEnd"/>
+      <w:r>
+        <w:t xml:space="preserve"> library making requests to establish a</w:t>
       </w:r>
       <w:r>
         <w:t xml:space="preserve"> master</w:t>
@@ -863,6 +1202,7 @@
           <w:shd w:val="clear" w:color="auto" w:fill="FFFFFF"/>
         </w:rPr>
       </w:pPr>
+      <w:proofErr w:type="spellStart"/>
       <w:r>
         <w:rPr>
           <w:rFonts w:ascii="Consolas" w:hAnsi="Consolas" w:cs="Calibri"/>
@@ -870,7 +1210,17 @@
           <w:highlight w:val="yellow"/>
           <w:shd w:val="clear" w:color="auto" w:fill="FFFFFF"/>
         </w:rPr>
-        <w:t>ulimit -n 2048</w:t>
+        <w:t>ulimit</w:t>
+      </w:r>
+      <w:proofErr w:type="spellEnd"/>
+      <w:r>
+        <w:rPr>
+          <w:rFonts w:ascii="Consolas" w:hAnsi="Consolas" w:cs="Calibri"/>
+          <w:color w:val="FF0000"/>
+          <w:highlight w:val="yellow"/>
+          <w:shd w:val="clear" w:color="auto" w:fill="FFFFFF"/>
+        </w:rPr>
+        <w:t xml:space="preserve"> -n 2048</w:t>
       </w:r>
     </w:p>
     <w:p>
@@ -891,6 +1241,7 @@
           <w:szCs w:val="24"/>
         </w:rPr>
       </w:pPr>
+      <w:proofErr w:type="spellStart"/>
       <w:r>
         <w:rPr>
           <w:rFonts w:ascii="Consolas" w:hAnsi="Consolas" w:cs="Arial"/>
@@ -899,6 +1250,7 @@
         </w:rPr>
         <w:t>pytest</w:t>
       </w:r>
+      <w:proofErr w:type="spellEnd"/>
     </w:p>
     <w:p>
       <w:pPr>
@@ -940,6 +1292,7 @@
           <w:szCs w:val="24"/>
         </w:rPr>
       </w:pPr>
+      <w:proofErr w:type="spellStart"/>
       <w:r>
         <w:rPr>
           <w:rFonts w:ascii="Consolas" w:hAnsi="Consolas" w:cs="Arial"/>
@@ -948,6 +1301,7 @@
         </w:rPr>
         <w:t>pytest</w:t>
       </w:r>
+      <w:proofErr w:type="spellEnd"/>
     </w:p>
     <w:p/>
     <w:p>
@@ -961,7 +1315,15 @@
         <w:t xml:space="preserve"> mins to run on a medium performance desktop. </w:t>
       </w:r>
       <w:r>
-        <w:t xml:space="preserve">Tests should return 76 warnings, these are composed of the </w:t>
+        <w:t xml:space="preserve">Tests should return 76 </w:t>
+      </w:r>
+      <w:proofErr w:type="gramStart"/>
+      <w:r>
+        <w:t>warnings,</w:t>
+      </w:r>
+      <w:proofErr w:type="gramEnd"/>
+      <w:r>
+        <w:t xml:space="preserve"> these are composed of the </w:t>
       </w:r>
       <w:r>
         <w:t>following warning messages</w:t>
@@ -981,8 +1343,13 @@
         </w:numPr>
       </w:pPr>
       <w:r>
-        <w:t>dividing by zero – this is where the land fraction equals 0</w:t>
-      </w:r>
+        <w:t xml:space="preserve">dividing by zero – this is where the land fraction equals </w:t>
+      </w:r>
+      <w:proofErr w:type="gramStart"/>
+      <w:r>
+        <w:t>0</w:t>
+      </w:r>
+      <w:proofErr w:type="gramEnd"/>
     </w:p>
     <w:p>
       <w:pPr>
@@ -991,8 +1358,15 @@
           <w:numId w:val="5"/>
         </w:numPr>
       </w:pPr>
-      <w:r>
-        <w:t>np.bool being deprecated – this arise</w:t>
+      <w:proofErr w:type="spellStart"/>
+      <w:proofErr w:type="gramStart"/>
+      <w:r>
+        <w:t>np.bool</w:t>
+      </w:r>
+      <w:proofErr w:type="spellEnd"/>
+      <w:proofErr w:type="gramEnd"/>
+      <w:r>
+        <w:t xml:space="preserve"> being deprecated – this arise</w:t>
       </w:r>
       <w:r>
         <w:t>s</w:t>
@@ -1030,8 +1404,13 @@
         <w:t>38</w:t>
       </w:r>
       <w:r>
-        <w:t xml:space="preserve"> for missing values</w:t>
-      </w:r>
+        <w:t xml:space="preserve"> for missing </w:t>
+      </w:r>
+      <w:proofErr w:type="gramStart"/>
+      <w:r>
+        <w:t>values</w:t>
+      </w:r>
+      <w:proofErr w:type="gramEnd"/>
     </w:p>
     <w:p>
       <w:r>
@@ -1078,12 +1457,36 @@
     </w:p>
     <w:p>
       <w:r>
-        <w:t>The model is run by the instantiate.py script in src/model_interface/</w:t>
-      </w:r>
-    </w:p>
-    <w:p>
-      <w:r>
-        <w:t>The instantiate.py script has a parameter – write_fp on line 113 that specifies where you would like output files to be written. This happens by default each model year (see 2.3 below). This needs to be set before the script will run correctly. Additional model parameters are described in section 2.3.</w:t>
+        <w:t xml:space="preserve">The model is run by the instantiate.py script in </w:t>
+      </w:r>
+      <w:proofErr w:type="spellStart"/>
+      <w:r>
+        <w:t>src</w:t>
+      </w:r>
+      <w:proofErr w:type="spellEnd"/>
+      <w:r>
+        <w:t>/</w:t>
+      </w:r>
+      <w:proofErr w:type="spellStart"/>
+      <w:r>
+        <w:t>model_interface</w:t>
+      </w:r>
+      <w:proofErr w:type="spellEnd"/>
+      <w:r>
+        <w:t>/</w:t>
+      </w:r>
+    </w:p>
+    <w:p>
+      <w:r>
+        <w:t xml:space="preserve">The instantiate.py script has a parameter – </w:t>
+      </w:r>
+      <w:proofErr w:type="spellStart"/>
+      <w:r>
+        <w:t>write_fp</w:t>
+      </w:r>
+      <w:proofErr w:type="spellEnd"/>
+      <w:r>
+        <w:t xml:space="preserve"> on line 113 that specifies where you would like output files to be written. This happens by default each model year (see 2.3 below). This needs to be set before the script will run correctly. Additional model parameters are described in section 2.3.</w:t>
       </w:r>
     </w:p>
     <w:p>
@@ -1105,7 +1508,31 @@
     </w:p>
     <w:p>
       <w:r>
-        <w:t>You can either run the model from the command line or from an IDE such as spyder. To run from the command line, navigate to /src/model_interface and enter:</w:t>
+        <w:t xml:space="preserve">You can either run the model from the command line or from an IDE such as </w:t>
+      </w:r>
+      <w:proofErr w:type="spellStart"/>
+      <w:r>
+        <w:t>spyder</w:t>
+      </w:r>
+      <w:proofErr w:type="spellEnd"/>
+      <w:r>
+        <w:t>. To run from the command line, navigate to /</w:t>
+      </w:r>
+      <w:proofErr w:type="spellStart"/>
+      <w:r>
+        <w:t>src</w:t>
+      </w:r>
+      <w:proofErr w:type="spellEnd"/>
+      <w:r>
+        <w:t>/</w:t>
+      </w:r>
+      <w:proofErr w:type="spellStart"/>
+      <w:r>
+        <w:t>model_interface</w:t>
+      </w:r>
+      <w:proofErr w:type="spellEnd"/>
+      <w:r>
+        <w:t xml:space="preserve"> and enter:</w:t>
       </w:r>
     </w:p>
     <w:p>
@@ -1158,8 +1585,13 @@
       </w:pPr>
       <w:r>
         <w:lastRenderedPageBreak/>
-        <w:t>2.3 Overview of model run options</w:t>
-      </w:r>
+        <w:t xml:space="preserve">2.3 Overview of model run </w:t>
+      </w:r>
+      <w:proofErr w:type="gramStart"/>
+      <w:r>
+        <w:t>options</w:t>
+      </w:r>
+      <w:proofErr w:type="gramEnd"/>
     </w:p>
     <w:p>
       <w:pPr>
@@ -1171,8 +1603,16 @@
         <w:rPr>
           <w:rFonts w:ascii="Arial" w:hAnsi="Arial" w:cs="Arial"/>
         </w:rPr>
-        <w:t>Model run options are set in the parameters dictionary in the instantiate.py script</w:t>
-      </w:r>
+        <w:t xml:space="preserve">Model run options are set in the parameters dictionary in the instantiate.py </w:t>
+      </w:r>
+      <w:proofErr w:type="gramStart"/>
+      <w:r>
+        <w:rPr>
+          <w:rFonts w:ascii="Arial" w:hAnsi="Arial" w:cs="Arial"/>
+        </w:rPr>
+        <w:t>script</w:t>
+      </w:r>
+      <w:proofErr w:type="gramEnd"/>
     </w:p>
     <w:p>
       <w:pPr>
@@ -1294,9 +1734,19 @@
             <w:pPr>
               <w:spacing w:after="0" w:line="240" w:lineRule="auto"/>
             </w:pPr>
-            <w:r>
-              <w:t>Xlen, ylen</w:t>
-            </w:r>
+            <w:proofErr w:type="spellStart"/>
+            <w:r>
+              <w:t>Xlen</w:t>
+            </w:r>
+            <w:proofErr w:type="spellEnd"/>
+            <w:r>
+              <w:t xml:space="preserve">, </w:t>
+            </w:r>
+            <w:proofErr w:type="spellStart"/>
+            <w:r>
+              <w:t>ylen</w:t>
+            </w:r>
+            <w:proofErr w:type="spellEnd"/>
           </w:p>
         </w:tc>
         <w:tc>
@@ -1338,9 +1788,19 @@
             <w:pPr>
               <w:spacing w:after="0" w:line="240" w:lineRule="auto"/>
             </w:pPr>
-            <w:r>
-              <w:t>Start_run, end_run</w:t>
-            </w:r>
+            <w:proofErr w:type="spellStart"/>
+            <w:r>
+              <w:t>Start_run</w:t>
+            </w:r>
+            <w:proofErr w:type="spellEnd"/>
+            <w:r>
+              <w:t xml:space="preserve">, </w:t>
+            </w:r>
+            <w:proofErr w:type="spellStart"/>
+            <w:r>
+              <w:t>end_run</w:t>
+            </w:r>
+            <w:proofErr w:type="spellEnd"/>
           </w:p>
         </w:tc>
         <w:tc>
@@ -1529,7 +1989,15 @@
               <w:spacing w:after="0" w:line="240" w:lineRule="auto"/>
             </w:pPr>
             <w:r>
-              <w:t>Dictionary {str: numpy array}</w:t>
+              <w:t xml:space="preserve">Dictionary {str: </w:t>
+            </w:r>
+            <w:proofErr w:type="spellStart"/>
+            <w:r>
+              <w:t>numpy</w:t>
+            </w:r>
+            <w:proofErr w:type="spellEnd"/>
+            <w:r>
+              <w:t xml:space="preserve"> array}</w:t>
             </w:r>
           </w:p>
         </w:tc>
@@ -1542,7 +2010,20 @@
               <w:spacing w:after="0" w:line="240" w:lineRule="auto"/>
             </w:pPr>
             <w:r>
-              <w:t>Keys: links seasonality to a managed fire type, must be in Fire_types.keys()</w:t>
+              <w:t xml:space="preserve">Keys: links seasonality to a managed fire type, must be in </w:t>
+            </w:r>
+            <w:proofErr w:type="spellStart"/>
+            <w:r>
+              <w:t>Fire_</w:t>
+            </w:r>
+            <w:proofErr w:type="gramStart"/>
+            <w:r>
+              <w:t>types.keys</w:t>
+            </w:r>
+            <w:proofErr w:type="spellEnd"/>
+            <w:proofErr w:type="gramEnd"/>
+            <w:r>
+              <w:t>()</w:t>
             </w:r>
             <w:r>
               <w:br/>
@@ -1607,9 +2088,11 @@
             <w:pPr>
               <w:spacing w:after="0" w:line="240" w:lineRule="auto"/>
             </w:pPr>
+            <w:proofErr w:type="spellStart"/>
             <w:r>
               <w:t>AFT_pars</w:t>
             </w:r>
+            <w:proofErr w:type="spellEnd"/>
           </w:p>
         </w:tc>
         <w:tc>
@@ -1634,8 +2117,13 @@
               <w:spacing w:after="0" w:line="240" w:lineRule="auto"/>
             </w:pPr>
             <w:r>
-              <w:t>Holds AFT, LS, Observer parameters, output of local_load_up</w:t>
-            </w:r>
+              <w:t xml:space="preserve">Holds AFT, LS, Observer parameters, output of </w:t>
+            </w:r>
+            <w:proofErr w:type="spellStart"/>
+            <w:r>
+              <w:t>local_load_up</w:t>
+            </w:r>
+            <w:proofErr w:type="spellEnd"/>
           </w:p>
         </w:tc>
       </w:tr>
@@ -1665,7 +2153,23 @@
               <w:spacing w:after="0" w:line="240" w:lineRule="auto"/>
             </w:pPr>
             <w:r>
-              <w:t>{str: 3-d masked array (time, ylen, xlen)}</w:t>
+              <w:t xml:space="preserve">{str: 3-d masked array (time, </w:t>
+            </w:r>
+            <w:proofErr w:type="spellStart"/>
+            <w:r>
+              <w:t>ylen</w:t>
+            </w:r>
+            <w:proofErr w:type="spellEnd"/>
+            <w:r>
+              <w:t xml:space="preserve">, </w:t>
+            </w:r>
+            <w:proofErr w:type="spellStart"/>
+            <w:r>
+              <w:t>xlen</w:t>
+            </w:r>
+            <w:proofErr w:type="spellEnd"/>
+            <w:r>
+              <w:t>)}</w:t>
             </w:r>
           </w:p>
         </w:tc>
@@ -1695,9 +2199,11 @@
             <w:pPr>
               <w:spacing w:after="0" w:line="240" w:lineRule="auto"/>
             </w:pPr>
+            <w:proofErr w:type="spellStart"/>
             <w:r>
               <w:t>Fire_types</w:t>
             </w:r>
+            <w:proofErr w:type="spellEnd"/>
           </w:p>
         </w:tc>
         <w:tc>
@@ -1787,9 +2293,11 @@
             <w:pPr>
               <w:spacing w:after="0" w:line="240" w:lineRule="auto"/>
             </w:pPr>
+            <w:proofErr w:type="spellStart"/>
             <w:r>
               <w:t>Defor_pars</w:t>
             </w:r>
+            <w:proofErr w:type="spellEnd"/>
           </w:p>
         </w:tc>
         <w:tc>
@@ -1883,9 +2391,11 @@
             <w:pPr>
               <w:spacing w:after="0" w:line="240" w:lineRule="auto"/>
             </w:pPr>
+            <w:proofErr w:type="spellStart"/>
             <w:r>
               <w:t>Escaped_fire</w:t>
             </w:r>
+            <w:proofErr w:type="spellEnd"/>
           </w:p>
         </w:tc>
         <w:tc>
@@ -2012,9 +2522,11 @@
             <w:pPr>
               <w:spacing w:after="0" w:line="240" w:lineRule="auto"/>
             </w:pPr>
+            <w:proofErr w:type="spellStart"/>
             <w:r>
               <w:t>N_cores</w:t>
             </w:r>
+            <w:proofErr w:type="spellEnd"/>
           </w:p>
         </w:tc>
         <w:tc>
@@ -2056,9 +2568,11 @@
             <w:pPr>
               <w:spacing w:after="0" w:line="240" w:lineRule="auto"/>
             </w:pPr>
+            <w:proofErr w:type="spellStart"/>
             <w:r>
               <w:t>Write_annual</w:t>
             </w:r>
+            <w:proofErr w:type="spellEnd"/>
           </w:p>
         </w:tc>
         <w:tc>
@@ -2100,9 +2614,11 @@
             <w:pPr>
               <w:spacing w:after="0" w:line="240" w:lineRule="auto"/>
             </w:pPr>
+            <w:proofErr w:type="spellStart"/>
             <w:r>
               <w:t>Write_fp</w:t>
             </w:r>
+            <w:proofErr w:type="spellEnd"/>
           </w:p>
         </w:tc>
         <w:tc>
@@ -2126,8 +2642,13 @@
             <w:pPr>
               <w:spacing w:after="0" w:line="240" w:lineRule="auto"/>
             </w:pPr>
-            <w:r>
-              <w:t>Filepath of where results should be written</w:t>
+            <w:proofErr w:type="spellStart"/>
+            <w:r>
+              <w:t>Filepath</w:t>
+            </w:r>
+            <w:proofErr w:type="spellEnd"/>
+            <w:r>
+              <w:t xml:space="preserve"> of where results should be written</w:t>
             </w:r>
           </w:p>
         </w:tc>
@@ -2193,8 +2714,13 @@
       </w:r>
     </w:p>
     <w:p>
-      <w:r>
-        <w:t>What : Value above which bare soil constraint on managed fire use is applied</w:t>
+      <w:proofErr w:type="gramStart"/>
+      <w:r>
+        <w:t>What :</w:t>
+      </w:r>
+      <w:proofErr w:type="gramEnd"/>
+      <w:r>
+        <w:t xml:space="preserve"> Value above which bare soil constraint on managed fire use is applied</w:t>
       </w:r>
     </w:p>
     <w:p>
@@ -2205,7 +2731,15 @@
     <w:p/>
     <w:p>
       <w:r>
-        <w:t>2.4.3 Dominant afr (intensive) threshold</w:t>
+        <w:t xml:space="preserve">2.4.3 Dominant </w:t>
+      </w:r>
+      <w:proofErr w:type="spellStart"/>
+      <w:r>
+        <w:t>afr</w:t>
+      </w:r>
+      <w:proofErr w:type="spellEnd"/>
+      <w:r>
+        <w:t xml:space="preserve"> (intensive) threshold</w:t>
       </w:r>
     </w:p>
     <w:p>
@@ -2237,8 +2771,13 @@
     <w:p/>
     <w:p>
       <w:r>
-        <w:t>2.4.5 R_s_c_Positive</w:t>
-      </w:r>
+        <w:t xml:space="preserve">2.4.5 </w:t>
+      </w:r>
+      <w:proofErr w:type="spellStart"/>
+      <w:r>
+        <w:t>R_s_c_Positive</w:t>
+      </w:r>
+      <w:proofErr w:type="spellEnd"/>
     </w:p>
     <w:p>
       <w:r>
@@ -2253,8 +2792,13 @@
     <w:p/>
     <w:p>
       <w:r>
-        <w:t>2.4.6 HG_Market_constraint</w:t>
-      </w:r>
+        <w:t xml:space="preserve">2.4.6 </w:t>
+      </w:r>
+      <w:proofErr w:type="spellStart"/>
+      <w:r>
+        <w:t>HG_Market_constraint</w:t>
+      </w:r>
+      <w:proofErr w:type="spellEnd"/>
     </w:p>
     <w:p>
       <w:r>
@@ -2278,8 +2822,13 @@
     <w:p/>
     <w:p>
       <w:r>
-        <w:t>2.4.7 Arson_threshold</w:t>
-      </w:r>
+        <w:t xml:space="preserve">2.4.7 </w:t>
+      </w:r>
+      <w:proofErr w:type="spellStart"/>
+      <w:r>
+        <w:t>Arson_threshold</w:t>
+      </w:r>
+      <w:proofErr w:type="spellEnd"/>
     </w:p>
     <w:p>
       <w:r>
@@ -2307,7 +2856,44 @@
     <w:p/>
     <w:p>
       <w:r>
-        <w:t>If Write_annual was set to True, the model outputs are saved as netcdf files of same dimension as specified by the xlen and ylen model parameters.</w:t>
+        <w:t xml:space="preserve">If </w:t>
+      </w:r>
+      <w:proofErr w:type="spellStart"/>
+      <w:proofErr w:type="gramStart"/>
+      <w:r>
+        <w:t>Write</w:t>
+      </w:r>
+      <w:proofErr w:type="gramEnd"/>
+      <w:r>
+        <w:t>_annual</w:t>
+      </w:r>
+      <w:proofErr w:type="spellEnd"/>
+      <w:r>
+        <w:t xml:space="preserve"> was set to True, the model outputs are saved as </w:t>
+      </w:r>
+      <w:proofErr w:type="spellStart"/>
+      <w:r>
+        <w:t>netcdf</w:t>
+      </w:r>
+      <w:proofErr w:type="spellEnd"/>
+      <w:r>
+        <w:t xml:space="preserve"> files of same dimension as specified by the </w:t>
+      </w:r>
+      <w:proofErr w:type="spellStart"/>
+      <w:r>
+        <w:t>xlen</w:t>
+      </w:r>
+      <w:proofErr w:type="spellEnd"/>
+      <w:r>
+        <w:t xml:space="preserve"> and </w:t>
+      </w:r>
+      <w:proofErr w:type="spellStart"/>
+      <w:r>
+        <w:t>ylen</w:t>
+      </w:r>
+      <w:proofErr w:type="spellEnd"/>
+      <w:r>
+        <w:t xml:space="preserve"> model parameters.</w:t>
       </w:r>
     </w:p>
     <w:p/>
@@ -2316,12 +2902,41 @@
         <w:pStyle w:val="Heading3"/>
       </w:pPr>
       <w:r>
-        <w:t>3.1 Accessing model results</w:t>
-      </w:r>
-    </w:p>
-    <w:p>
-      <w:r>
-        <w:t xml:space="preserve">Model outputs included in the reporters argument are stored as a list of dictionaries in WHAM.results. Each level of the list relates to a model year, and the keys of each dictionary to a model output. E.g. to access total Managed fire from year 1 (zero indexed) – </w:t>
+        <w:t xml:space="preserve">3.1 Accessing model </w:t>
+      </w:r>
+      <w:proofErr w:type="gramStart"/>
+      <w:r>
+        <w:t>results</w:t>
+      </w:r>
+      <w:proofErr w:type="gramEnd"/>
+    </w:p>
+    <w:p>
+      <w:r>
+        <w:t xml:space="preserve">Model outputs included in the </w:t>
+      </w:r>
+      <w:proofErr w:type="gramStart"/>
+      <w:r>
+        <w:t>reporters</w:t>
+      </w:r>
+      <w:proofErr w:type="gramEnd"/>
+      <w:r>
+        <w:t xml:space="preserve"> argument are stored as a list of dictionaries in </w:t>
+      </w:r>
+      <w:proofErr w:type="spellStart"/>
+      <w:r>
+        <w:t>WHAM.results</w:t>
+      </w:r>
+      <w:proofErr w:type="spellEnd"/>
+      <w:r>
+        <w:t xml:space="preserve">. Each level of the list relates to a model year, and the keys of each dictionary to a model output. </w:t>
+      </w:r>
+      <w:proofErr w:type="gramStart"/>
+      <w:r>
+        <w:t>E.g.</w:t>
+      </w:r>
+      <w:proofErr w:type="gramEnd"/>
+      <w:r>
+        <w:t xml:space="preserve"> to access total Managed fire from year 1 (zero indexed) – </w:t>
       </w:r>
     </w:p>
     <w:p>
@@ -2332,65 +2947,215 @@
           <w:color w:val="FF0000"/>
         </w:rPr>
       </w:pPr>
+      <w:proofErr w:type="spellStart"/>
       <w:r>
         <w:rPr>
           <w:rFonts w:ascii="Consolas" w:hAnsi="Consolas" w:cs="Arial"/>
           <w:color w:val="FF0000"/>
           <w:highlight w:val="yellow"/>
         </w:rPr>
-        <w:t>WHAM.results[‘Managed_fire’][0][‘Total’]</w:t>
-      </w:r>
-    </w:p>
-    <w:p/>
-    <w:p>
-      <w:r>
-        <w:t xml:space="preserve">The utilities folder also has several useful functions for gathering model results from the reporters dictionary in the WHAM object. </w:t>
-      </w:r>
-    </w:p>
-    <w:p/>
-    <w:p>
-      <w:pPr>
-        <w:pStyle w:val="Heading3"/>
-      </w:pPr>
-      <w:r>
-        <w:t>3.2 Visualising</w:t>
-      </w:r>
-    </w:p>
-    <w:p>
-      <w:r>
-        <w:t xml:space="preserve">The ‘basic visualise’ script in the /visualisation folder has a useful ‘map_output’ function that takes a list input comprising numpy arrays output stored in the .results method of the WHAM model object. </w:t>
-      </w:r>
-    </w:p>
-    <w:p>
-      <w:pPr>
-        <w:ind w:firstLine="720"/>
-        <w:rPr>
-          <w:rFonts w:ascii="Consolas" w:hAnsi="Consolas" w:cs="Arial"/>
-          <w:color w:val="FF0000"/>
-        </w:rPr>
-      </w:pPr>
+        <w:t>WHAM.results</w:t>
+      </w:r>
+      <w:proofErr w:type="spellEnd"/>
       <w:r>
         <w:rPr>
           <w:rFonts w:ascii="Consolas" w:hAnsi="Consolas" w:cs="Arial"/>
           <w:color w:val="FF0000"/>
           <w:highlight w:val="yellow"/>
         </w:rPr>
-        <w:t>map_output([x[‘Total’] for x in WHAM.results[‘Managed_fire’]])</w:t>
+        <w:t>[‘</w:t>
+      </w:r>
+      <w:proofErr w:type="spellStart"/>
+      <w:r>
+        <w:rPr>
+          <w:rFonts w:ascii="Consolas" w:hAnsi="Consolas" w:cs="Arial"/>
+          <w:color w:val="FF0000"/>
+          <w:highlight w:val="yellow"/>
+        </w:rPr>
+        <w:t>Managed_fire</w:t>
+      </w:r>
+      <w:proofErr w:type="spellEnd"/>
+      <w:r>
+        <w:rPr>
+          <w:rFonts w:ascii="Consolas" w:hAnsi="Consolas" w:cs="Arial"/>
+          <w:color w:val="FF0000"/>
+          <w:highlight w:val="yellow"/>
+        </w:rPr>
+        <w:t>’][</w:t>
+      </w:r>
+      <w:proofErr w:type="gramStart"/>
+      <w:r>
+        <w:rPr>
+          <w:rFonts w:ascii="Consolas" w:hAnsi="Consolas" w:cs="Arial"/>
+          <w:color w:val="FF0000"/>
+          <w:highlight w:val="yellow"/>
+        </w:rPr>
+        <w:t>0][</w:t>
+      </w:r>
+      <w:proofErr w:type="gramEnd"/>
+      <w:r>
+        <w:rPr>
+          <w:rFonts w:ascii="Consolas" w:hAnsi="Consolas" w:cs="Arial"/>
+          <w:color w:val="FF0000"/>
+          <w:highlight w:val="yellow"/>
+        </w:rPr>
+        <w:t>‘Total’]</w:t>
       </w:r>
     </w:p>
     <w:p/>
     <w:p>
+      <w:r>
+        <w:t xml:space="preserve">The utilities folder also has several useful functions for gathering model results from the </w:t>
+      </w:r>
+      <w:proofErr w:type="gramStart"/>
+      <w:r>
+        <w:t>reporters</w:t>
+      </w:r>
+      <w:proofErr w:type="gramEnd"/>
+      <w:r>
+        <w:t xml:space="preserve"> dictionary in the WHAM object. </w:t>
+      </w:r>
+    </w:p>
+    <w:p/>
+    <w:p>
       <w:pPr>
         <w:pStyle w:val="Heading3"/>
       </w:pPr>
       <w:r>
-        <w:t>3.3 Writing out</w:t>
-      </w:r>
-    </w:p>
-    <w:p>
-      <w:r>
-        <w:t>The ncdfwriter script can be used to write out files if the ‘write_annual’ argument in model parameters is set to False</w:t>
-      </w:r>
+        <w:t>3.2 Visualising</w:t>
+      </w:r>
+    </w:p>
+    <w:p>
+      <w:r>
+        <w:t>The ‘basic visualise’ script in the /visualisation folder has a useful ‘</w:t>
+      </w:r>
+      <w:proofErr w:type="spellStart"/>
+      <w:r>
+        <w:t>map_output</w:t>
+      </w:r>
+      <w:proofErr w:type="spellEnd"/>
+      <w:r>
+        <w:t xml:space="preserve">’ function that takes a list input comprising </w:t>
+      </w:r>
+      <w:proofErr w:type="spellStart"/>
+      <w:r>
+        <w:t>numpy</w:t>
+      </w:r>
+      <w:proofErr w:type="spellEnd"/>
+      <w:r>
+        <w:t xml:space="preserve"> arrays output stored in </w:t>
+      </w:r>
+      <w:proofErr w:type="gramStart"/>
+      <w:r>
+        <w:t>the .results</w:t>
+      </w:r>
+      <w:proofErr w:type="gramEnd"/>
+      <w:r>
+        <w:t xml:space="preserve"> method of the WHAM model object. </w:t>
+      </w:r>
+    </w:p>
+    <w:p>
+      <w:pPr>
+        <w:ind w:firstLine="720"/>
+        <w:rPr>
+          <w:rFonts w:ascii="Consolas" w:hAnsi="Consolas" w:cs="Arial"/>
+          <w:color w:val="FF0000"/>
+        </w:rPr>
+      </w:pPr>
+      <w:proofErr w:type="spellStart"/>
+      <w:r>
+        <w:rPr>
+          <w:rFonts w:ascii="Consolas" w:hAnsi="Consolas" w:cs="Arial"/>
+          <w:color w:val="FF0000"/>
+          <w:highlight w:val="yellow"/>
+        </w:rPr>
+        <w:t>map_output</w:t>
+      </w:r>
+      <w:proofErr w:type="spellEnd"/>
+      <w:r>
+        <w:rPr>
+          <w:rFonts w:ascii="Consolas" w:hAnsi="Consolas" w:cs="Arial"/>
+          <w:color w:val="FF0000"/>
+          <w:highlight w:val="yellow"/>
+        </w:rPr>
+        <w:t xml:space="preserve">([x[‘Total’] for x in </w:t>
+      </w:r>
+      <w:proofErr w:type="spellStart"/>
+      <w:r>
+        <w:rPr>
+          <w:rFonts w:ascii="Consolas" w:hAnsi="Consolas" w:cs="Arial"/>
+          <w:color w:val="FF0000"/>
+          <w:highlight w:val="yellow"/>
+        </w:rPr>
+        <w:t>WHAM.results</w:t>
+      </w:r>
+      <w:proofErr w:type="spellEnd"/>
+      <w:r>
+        <w:rPr>
+          <w:rFonts w:ascii="Consolas" w:hAnsi="Consolas" w:cs="Arial"/>
+          <w:color w:val="FF0000"/>
+          <w:highlight w:val="yellow"/>
+        </w:rPr>
+        <w:t>[‘</w:t>
+      </w:r>
+      <w:proofErr w:type="spellStart"/>
+      <w:r>
+        <w:rPr>
+          <w:rFonts w:ascii="Consolas" w:hAnsi="Consolas" w:cs="Arial"/>
+          <w:color w:val="FF0000"/>
+          <w:highlight w:val="yellow"/>
+        </w:rPr>
+        <w:t>Managed_fire</w:t>
+      </w:r>
+      <w:proofErr w:type="spellEnd"/>
+      <w:r>
+        <w:rPr>
+          <w:rFonts w:ascii="Consolas" w:hAnsi="Consolas" w:cs="Arial"/>
+          <w:color w:val="FF0000"/>
+          <w:highlight w:val="yellow"/>
+        </w:rPr>
+        <w:t>’]])</w:t>
+      </w:r>
+    </w:p>
+    <w:p/>
+    <w:p>
+      <w:pPr>
+        <w:pStyle w:val="Heading3"/>
+      </w:pPr>
+      <w:r>
+        <w:t xml:space="preserve">3.3 Writing </w:t>
+      </w:r>
+      <w:proofErr w:type="gramStart"/>
+      <w:r>
+        <w:t>out</w:t>
+      </w:r>
+      <w:proofErr w:type="gramEnd"/>
+    </w:p>
+    <w:p>
+      <w:r>
+        <w:t xml:space="preserve">The </w:t>
+      </w:r>
+      <w:proofErr w:type="spellStart"/>
+      <w:r>
+        <w:t>ncdfwriter</w:t>
+      </w:r>
+      <w:proofErr w:type="spellEnd"/>
+      <w:r>
+        <w:t xml:space="preserve"> script can be used to write out files if the ‘</w:t>
+      </w:r>
+      <w:proofErr w:type="spellStart"/>
+      <w:r>
+        <w:t>write_annual</w:t>
+      </w:r>
+      <w:proofErr w:type="spellEnd"/>
+      <w:r>
+        <w:t xml:space="preserve">’ argument in model parameters is set to </w:t>
+      </w:r>
+      <w:proofErr w:type="gramStart"/>
+      <w:r>
+        <w:t>False</w:t>
+      </w:r>
+      <w:proofErr w:type="gramEnd"/>
     </w:p>
     <w:p/>
     <w:p>
@@ -2410,7 +3175,15 @@
         <w:pStyle w:val="NoSpacing"/>
       </w:pPr>
       <w:r>
-        <w:t xml:space="preserve">This section gives an overview of the structure of the codebase within the /src folder. </w:t>
+        <w:t>This section gives an overview of the structure of the codebase within the /</w:t>
+      </w:r>
+      <w:proofErr w:type="spellStart"/>
+      <w:r>
+        <w:t>src</w:t>
+      </w:r>
+      <w:proofErr w:type="spellEnd"/>
+      <w:r>
+        <w:t xml:space="preserve"> folder. </w:t>
       </w:r>
     </w:p>
     <w:p>
@@ -2426,13 +3199,23 @@
           <w:numId w:val="10"/>
         </w:numPr>
       </w:pPr>
+      <w:proofErr w:type="spellStart"/>
       <w:r>
         <w:t>Core_functionality</w:t>
       </w:r>
-    </w:p>
-    <w:p>
-      <w:r>
-        <w:t xml:space="preserve">As the title suggests, this is where the majority of the architecture of WHAM is stored. </w:t>
+      <w:proofErr w:type="spellEnd"/>
+    </w:p>
+    <w:p>
+      <w:r>
+        <w:t xml:space="preserve">As the title suggests, this is where </w:t>
+      </w:r>
+      <w:proofErr w:type="gramStart"/>
+      <w:r>
+        <w:t>the majority of</w:t>
+      </w:r>
+      <w:proofErr w:type="gramEnd"/>
+      <w:r>
+        <w:t xml:space="preserve"> the architecture of WHAM is stored. </w:t>
       </w:r>
     </w:p>
     <w:p>
@@ -2447,7 +3230,15 @@
         <w:t>/AFTs</w:t>
       </w:r>
       <w:r>
-        <w:t xml:space="preserve"> folder contains two central classes: the AFT (agent_class) which is used as the basis of all agents in the model, and the land system class, which is the container for cropland, pasture, rangeland, forestry, etc. Other files here then give the AFTs &amp; land systems, with associated parameters defined in WHAM v1.0. </w:t>
+        <w:t xml:space="preserve"> folder contains two central classes: the AFT (</w:t>
+      </w:r>
+      <w:proofErr w:type="spellStart"/>
+      <w:r>
+        <w:t>agent_class</w:t>
+      </w:r>
+      <w:proofErr w:type="spellEnd"/>
+      <w:r>
+        <w:t xml:space="preserve">) which is used as the basis of all agents in the model, and the land system class, which is the container for cropland, pasture, rangeland, forestry, etc. Other files here then give the AFTs &amp; land systems, with associated parameters defined in WHAM v1.0. </w:t>
       </w:r>
     </w:p>
     <w:p>
@@ -2456,22 +3247,66 @@
           <w:b/>
           <w:bCs/>
         </w:rPr>
-        <w:t>/prediction_tools</w:t>
-      </w:r>
-      <w:r>
-        <w:t xml:space="preserve"> contains utilities for running the sub-models for either AFT distribution or fire uses</w:t>
-      </w:r>
-    </w:p>
-    <w:p>
+        <w:t>/</w:t>
+      </w:r>
+      <w:proofErr w:type="spellStart"/>
+      <w:proofErr w:type="gramStart"/>
       <w:r>
         <w:rPr>
           <w:b/>
           <w:bCs/>
         </w:rPr>
-        <w:t>/top_down_processes</w:t>
-      </w:r>
-      <w:r>
-        <w:t xml:space="preserve"> includes all landscape level processes. These include arson, background ignitions and all fire constraints (e.g. vegetation and fire suppression constraints).</w:t>
+        <w:t>prediction</w:t>
+      </w:r>
+      <w:proofErr w:type="gramEnd"/>
+      <w:r>
+        <w:rPr>
+          <w:b/>
+          <w:bCs/>
+        </w:rPr>
+        <w:t>_tools</w:t>
+      </w:r>
+      <w:proofErr w:type="spellEnd"/>
+      <w:r>
+        <w:t xml:space="preserve"> contains utilities for running the sub-models for either AFT distribution or fire uses</w:t>
+      </w:r>
+    </w:p>
+    <w:p>
+      <w:r>
+        <w:rPr>
+          <w:b/>
+          <w:bCs/>
+        </w:rPr>
+        <w:t>/</w:t>
+      </w:r>
+      <w:proofErr w:type="spellStart"/>
+      <w:proofErr w:type="gramStart"/>
+      <w:r>
+        <w:rPr>
+          <w:b/>
+          <w:bCs/>
+        </w:rPr>
+        <w:t>top</w:t>
+      </w:r>
+      <w:proofErr w:type="gramEnd"/>
+      <w:r>
+        <w:rPr>
+          <w:b/>
+          <w:bCs/>
+        </w:rPr>
+        <w:t>_down_processes</w:t>
+      </w:r>
+      <w:proofErr w:type="spellEnd"/>
+      <w:r>
+        <w:t xml:space="preserve"> includes all landscape level processes. These include arson, background ignitions and all fire constraints (</w:t>
+      </w:r>
+      <w:proofErr w:type="gramStart"/>
+      <w:r>
+        <w:t>e.g.</w:t>
+      </w:r>
+      <w:proofErr w:type="gramEnd"/>
+      <w:r>
+        <w:t xml:space="preserve"> vegetation and fire suppression constraints).</w:t>
       </w:r>
     </w:p>
     <w:p>
@@ -2496,13 +3331,47 @@
           <w:numId w:val="10"/>
         </w:numPr>
       </w:pPr>
+      <w:proofErr w:type="spellStart"/>
       <w:r>
         <w:t>Data_import</w:t>
       </w:r>
-    </w:p>
-    <w:p>
-      <w:r>
-        <w:t>This contains the data load up script. A sharepoint api has been developed, but is not included in version 1.0 (see development branch on Github).</w:t>
+      <w:proofErr w:type="spellEnd"/>
+    </w:p>
+    <w:p>
+      <w:r>
+        <w:t xml:space="preserve">This contains the data load up script. A </w:t>
+      </w:r>
+      <w:proofErr w:type="spellStart"/>
+      <w:r>
+        <w:t>sharepoint</w:t>
+      </w:r>
+      <w:proofErr w:type="spellEnd"/>
+      <w:r>
+        <w:t xml:space="preserve"> </w:t>
+      </w:r>
+      <w:proofErr w:type="spellStart"/>
+      <w:r>
+        <w:t>api</w:t>
+      </w:r>
+      <w:proofErr w:type="spellEnd"/>
+      <w:r>
+        <w:t xml:space="preserve"> has been </w:t>
+      </w:r>
+      <w:proofErr w:type="gramStart"/>
+      <w:r>
+        <w:t>developed, but</w:t>
+      </w:r>
+      <w:proofErr w:type="gramEnd"/>
+      <w:r>
+        <w:t xml:space="preserve"> is not included in version 1.0 (see development branch on </w:t>
+      </w:r>
+      <w:proofErr w:type="spellStart"/>
+      <w:r>
+        <w:t>Github</w:t>
+      </w:r>
+      <w:proofErr w:type="spellEnd"/>
+      <w:r>
+        <w:t>).</w:t>
       </w:r>
     </w:p>
     <w:p/>
@@ -2532,9 +3401,11 @@
           <w:numId w:val="10"/>
         </w:numPr>
       </w:pPr>
+      <w:proofErr w:type="spellStart"/>
       <w:r>
         <w:t>Model_interface</w:t>
       </w:r>
+      <w:proofErr w:type="spellEnd"/>
     </w:p>
     <w:p>
       <w:r>
@@ -2548,7 +3419,15 @@
         <w:t>wham.py</w:t>
       </w:r>
       <w:r>
-        <w:t xml:space="preserve">). This is structured as per a Net Logo agent-based model. IE: it has a setup and go method that define the initial conditions and duration of a model run. The model scheduler (.step method) orders the code to be executed at each timestep. </w:t>
+        <w:t xml:space="preserve">). This is structured as per a Net Logo agent-based model. IE: it has a setup and go method that define the initial conditions and duration of a model run. The model scheduler </w:t>
+      </w:r>
+      <w:proofErr w:type="gramStart"/>
+      <w:r>
+        <w:t>(.step</w:t>
+      </w:r>
+      <w:proofErr w:type="gramEnd"/>
+      <w:r>
+        <w:t xml:space="preserve"> method) orders the code to be executed at each timestep. </w:t>
       </w:r>
     </w:p>
     <w:p>
@@ -2565,13 +3444,31 @@
           <w:numId w:val="10"/>
         </w:numPr>
       </w:pPr>
+      <w:proofErr w:type="spellStart"/>
       <w:r>
         <w:t>Output_analysis</w:t>
       </w:r>
-    </w:p>
-    <w:p>
-      <w:r>
-        <w:t>Contains some utilities for gathering model results from the WHAM.results container, and for writing out as netcdf files.</w:t>
+      <w:proofErr w:type="spellEnd"/>
+    </w:p>
+    <w:p>
+      <w:r>
+        <w:t xml:space="preserve">Contains some utilities for gathering model results from the </w:t>
+      </w:r>
+      <w:proofErr w:type="spellStart"/>
+      <w:r>
+        <w:t>WHAM.results</w:t>
+      </w:r>
+      <w:proofErr w:type="spellEnd"/>
+      <w:r>
+        <w:t xml:space="preserve"> container, and for writing out as </w:t>
+      </w:r>
+      <w:proofErr w:type="spellStart"/>
+      <w:r>
+        <w:t>netcdf</w:t>
+      </w:r>
+      <w:proofErr w:type="spellEnd"/>
+      <w:r>
+        <w:t xml:space="preserve"> files.</w:t>
       </w:r>
     </w:p>
     <w:p/>

</xml_diff>